<commit_message>
Aussehen zu Doku hinzugefügt
</commit_message>
<xml_diff>
--- a/Doku/Projektdokumentation.docx
+++ b/Doku/Projektdokumentation.docx
@@ -969,7 +969,7 @@
               </mc:Choice>
               <mc:Fallback>
                 <w:pict>
-                  <v:group w14:anchorId="68C31851" id="Gruppe 114" o:spid="_x0000_s1026" style="position:absolute;margin-left:0;margin-top:0;width:18pt;height:10in;z-index:251659264;mso-width-percent:29;mso-height-percent:909;mso-left-percent:45;mso-position-horizontal-relative:page;mso-position-vertical:center;mso-position-vertical-relative:page;mso-width-percent:29;mso-height-percent:909;mso-left-percent:45" coordsize="2286,91440" o:gfxdata="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">
+                  <v:group w14:anchorId="34E4AFF8" id="Gruppe 114" o:spid="_x0000_s1026" style="position:absolute;margin-left:0;margin-top:0;width:18pt;height:10in;z-index:251659264;mso-width-percent:29;mso-height-percent:909;mso-left-percent:45;mso-position-horizontal-relative:page;mso-position-vertical:center;mso-position-vertical-relative:page;mso-width-percent:29;mso-height-percent:909;mso-left-percent:45" coordsize="2286,91440" o:gfxdata="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">
                     <v:rect id="Rechteck 115" o:spid="_x0000_s1027" style="position:absolute;width:2286;height:87820;visibility:visible;mso-wrap-style:square;v-text-anchor:middle" o:gfxdata="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" fillcolor="#ed7d31 [3205]" stroked="f" strokeweight="1pt"/>
                     <v:rect id="Rechteck 116" o:spid="_x0000_s1028" style="position:absolute;top:89154;width:2286;height:2286;visibility:visible;mso-wrap-style:square;v-text-anchor:middle" o:gfxdata="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" fillcolor="#4472c4 [3204]" stroked="f" strokeweight="1pt">
                       <o:lock v:ext="edit" aspectratio="t"/>
@@ -1583,6 +1583,66 @@
         </w:sectPr>
       </w:pPr>
       <w:r>
+        <w:rPr>
+          <w:noProof/>
+        </w:rPr>
+        <w:drawing>
+          <wp:anchor distT="0" distB="0" distL="114300" distR="114300" simplePos="0" relativeHeight="251664384" behindDoc="0" locked="0" layoutInCell="1" allowOverlap="1" wp14:anchorId="71CFFC36" wp14:editId="116CA042">
+            <wp:simplePos x="0" y="0"/>
+            <wp:positionH relativeFrom="column">
+              <wp:posOffset>3724883</wp:posOffset>
+            </wp:positionH>
+            <wp:positionV relativeFrom="paragraph">
+              <wp:posOffset>2992258</wp:posOffset>
+            </wp:positionV>
+            <wp:extent cx="2216403" cy="1803014"/>
+            <wp:effectExtent l="0" t="0" r="0" b="6985"/>
+            <wp:wrapNone/>
+            <wp:docPr id="14" name="Grafik 14" descr="Ein Bild, das Text enthält.&#10;&#10;Automatisch generierte Beschreibung"/>
+            <wp:cNvGraphicFramePr>
+              <a:graphicFrameLocks xmlns:a="http://schemas.openxmlformats.org/drawingml/2006/main" noChangeAspect="1"/>
+            </wp:cNvGraphicFramePr>
+            <a:graphic xmlns:a="http://schemas.openxmlformats.org/drawingml/2006/main">
+              <a:graphicData uri="http://schemas.openxmlformats.org/drawingml/2006/picture">
+                <pic:pic xmlns:pic="http://schemas.openxmlformats.org/drawingml/2006/picture">
+                  <pic:nvPicPr>
+                    <pic:cNvPr id="14" name="Grafik 14" descr="Ein Bild, das Text enthält.&#10;&#10;Automatisch generierte Beschreibung"/>
+                    <pic:cNvPicPr/>
+                  </pic:nvPicPr>
+                  <pic:blipFill>
+                    <a:blip r:embed="rId12">
+                      <a:extLst>
+                        <a:ext uri="{28A0092B-C50C-407E-A947-70E740481C1C}">
+                          <a14:useLocalDpi xmlns:a14="http://schemas.microsoft.com/office/drawing/2010/main" val="0"/>
+                        </a:ext>
+                      </a:extLst>
+                    </a:blip>
+                    <a:stretch>
+                      <a:fillRect/>
+                    </a:stretch>
+                  </pic:blipFill>
+                  <pic:spPr>
+                    <a:xfrm>
+                      <a:off x="0" y="0"/>
+                      <a:ext cx="2216403" cy="1803014"/>
+                    </a:xfrm>
+                    <a:prstGeom prst="rect">
+                      <a:avLst/>
+                    </a:prstGeom>
+                  </pic:spPr>
+                </pic:pic>
+              </a:graphicData>
+            </a:graphic>
+            <wp14:sizeRelH relativeFrom="margin">
+              <wp14:pctWidth>0</wp14:pctWidth>
+            </wp14:sizeRelH>
+            <wp14:sizeRelV relativeFrom="margin">
+              <wp14:pctHeight>0</wp14:pctHeight>
+            </wp14:sizeRelV>
+          </wp:anchor>
+        </w:drawing>
+      </w:r>
+      <w:r>
         <w:drawing>
           <wp:inline distT="0" distB="0" distL="0" distR="0" wp14:anchorId="6A827A89" wp14:editId="00EB3390">
             <wp:extent cx="3419061" cy="7352488"/>
@@ -1599,7 +1659,7 @@
                     <pic:cNvPicPr/>
                   </pic:nvPicPr>
                   <pic:blipFill>
-                    <a:blip r:embed="rId12"/>
+                    <a:blip r:embed="rId13"/>
                     <a:stretch>
                       <a:fillRect/>
                     </a:stretch>

</xml_diff>

<commit_message>
update doku added username to caseview
</commit_message>
<xml_diff>
--- a/Doku/Projektdokumentation.docx
+++ b/Doku/Projektdokumentation.docx
@@ -969,7 +969,7 @@
               </mc:Choice>
               <mc:Fallback>
                 <w:pict>
-                  <v:group w14:anchorId="34E4AFF8" id="Gruppe 114" o:spid="_x0000_s1026" style="position:absolute;margin-left:0;margin-top:0;width:18pt;height:10in;z-index:251659264;mso-width-percent:29;mso-height-percent:909;mso-left-percent:45;mso-position-horizontal-relative:page;mso-position-vertical:center;mso-position-vertical-relative:page;mso-width-percent:29;mso-height-percent:909;mso-left-percent:45" coordsize="2286,91440" o:gfxdata="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">
+                  <v:group w14:anchorId="214B83F5" id="Gruppe 114" o:spid="_x0000_s1026" style="position:absolute;margin-left:0;margin-top:0;width:18pt;height:10in;z-index:251659264;mso-width-percent:29;mso-height-percent:909;mso-left-percent:45;mso-position-horizontal-relative:page;mso-position-vertical:center;mso-position-vertical-relative:page;mso-width-percent:29;mso-height-percent:909;mso-left-percent:45" coordsize="2286,91440" o:gfxdata="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">
                     <v:rect id="Rechteck 115" o:spid="_x0000_s1027" style="position:absolute;width:2286;height:87820;visibility:visible;mso-wrap-style:square;v-text-anchor:middle" o:gfxdata="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" fillcolor="#ed7d31 [3205]" stroked="f" strokeweight="1pt"/>
                     <v:rect id="Rechteck 116" o:spid="_x0000_s1028" style="position:absolute;top:89154;width:2286;height:2286;visibility:visible;mso-wrap-style:square;v-text-anchor:middle" o:gfxdata="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" fillcolor="#4472c4 [3204]" stroked="f" strokeweight="1pt">
                       <o:lock v:ext="edit" aspectratio="t"/>
@@ -1515,22 +1515,1083 @@
     <w:p>
       <w:pPr>
         <w:pStyle w:val="berschrift4"/>
-      </w:pPr>
-      <w:r>
+        <w:rPr>
+          <w:noProof/>
+        </w:rPr>
+      </w:pPr>
+      <w:r>
+        <w:rPr>
+          <w:noProof/>
+        </w:rPr>
         <w:lastRenderedPageBreak/>
+        <mc:AlternateContent>
+          <mc:Choice Requires="wps">
+            <w:drawing>
+              <wp:anchor distT="0" distB="0" distL="114300" distR="114300" simplePos="0" relativeHeight="251683840" behindDoc="0" locked="0" layoutInCell="1" allowOverlap="1" wp14:anchorId="128B6BC5" wp14:editId="2A0A34BF">
+                <wp:simplePos x="0" y="0"/>
+                <wp:positionH relativeFrom="column">
+                  <wp:posOffset>1708150</wp:posOffset>
+                </wp:positionH>
+                <wp:positionV relativeFrom="paragraph">
+                  <wp:posOffset>2889250</wp:posOffset>
+                </wp:positionV>
+                <wp:extent cx="2838450" cy="139700"/>
+                <wp:effectExtent l="0" t="57150" r="19050" b="31750"/>
+                <wp:wrapNone/>
+                <wp:docPr id="24" name="Gerade Verbindung mit Pfeil 24"/>
+                <wp:cNvGraphicFramePr/>
+                <a:graphic xmlns:a="http://schemas.openxmlformats.org/drawingml/2006/main">
+                  <a:graphicData uri="http://schemas.microsoft.com/office/word/2010/wordprocessingShape">
+                    <wps:wsp>
+                      <wps:cNvCnPr/>
+                      <wps:spPr>
+                        <a:xfrm flipH="1" flipV="1">
+                          <a:off x="0" y="0"/>
+                          <a:ext cx="2838450" cy="139700"/>
+                        </a:xfrm>
+                        <a:prstGeom prst="straightConnector1">
+                          <a:avLst/>
+                        </a:prstGeom>
+                        <a:ln w="12700">
+                          <a:tailEnd type="triangle"/>
+                        </a:ln>
+                      </wps:spPr>
+                      <wps:style>
+                        <a:lnRef idx="1">
+                          <a:schemeClr val="accent1"/>
+                        </a:lnRef>
+                        <a:fillRef idx="0">
+                          <a:schemeClr val="accent1"/>
+                        </a:fillRef>
+                        <a:effectRef idx="0">
+                          <a:schemeClr val="accent1"/>
+                        </a:effectRef>
+                        <a:fontRef idx="minor">
+                          <a:schemeClr val="tx1"/>
+                        </a:fontRef>
+                      </wps:style>
+                      <wps:bodyPr/>
+                    </wps:wsp>
+                  </a:graphicData>
+                </a:graphic>
+                <wp14:sizeRelH relativeFrom="margin">
+                  <wp14:pctWidth>0</wp14:pctWidth>
+                </wp14:sizeRelH>
+                <wp14:sizeRelV relativeFrom="margin">
+                  <wp14:pctHeight>0</wp14:pctHeight>
+                </wp14:sizeRelV>
+              </wp:anchor>
+            </w:drawing>
+          </mc:Choice>
+          <mc:Fallback>
+            <w:pict>
+              <v:shapetype w14:anchorId="5BAA0D88" id="_x0000_t32" coordsize="21600,21600" o:spt="32" o:oned="t" path="m,l21600,21600e" filled="f">
+                <v:path arrowok="t" fillok="f" o:connecttype="none"/>
+                <o:lock v:ext="edit" shapetype="t"/>
+              </v:shapetype>
+              <v:shape id="Gerade Verbindung mit Pfeil 24" o:spid="_x0000_s1026" type="#_x0000_t32" style="position:absolute;margin-left:134.5pt;margin-top:227.5pt;width:223.5pt;height:11pt;flip:x y;z-index:251683840;visibility:visible;mso-wrap-style:square;mso-width-percent:0;mso-height-percent:0;mso-wrap-distance-left:9pt;mso-wrap-distance-top:0;mso-wrap-distance-right:9pt;mso-wrap-distance-bottom:0;mso-position-horizontal:absolute;mso-position-horizontal-relative:text;mso-position-vertical:absolute;mso-position-vertical-relative:text;mso-width-percent:0;mso-height-percent:0;mso-width-relative:margin;mso-height-relative:margin" o:gfxdata="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" strokecolor="#4472c4 [3204]" strokeweight="1pt">
+                <v:stroke endarrow="block" joinstyle="miter"/>
+              </v:shape>
+            </w:pict>
+          </mc:Fallback>
+        </mc:AlternateContent>
+      </w:r>
+      <w:r>
+        <w:rPr>
+          <w:noProof/>
+        </w:rPr>
+        <mc:AlternateContent>
+          <mc:Choice Requires="wps">
+            <w:drawing>
+              <wp:anchor distT="0" distB="0" distL="114300" distR="114300" simplePos="0" relativeHeight="251685888" behindDoc="0" locked="0" layoutInCell="1" allowOverlap="1" wp14:anchorId="3C164768" wp14:editId="5D700225">
+                <wp:simplePos x="0" y="0"/>
+                <wp:positionH relativeFrom="column">
+                  <wp:posOffset>1320800</wp:posOffset>
+                </wp:positionH>
+                <wp:positionV relativeFrom="paragraph">
+                  <wp:posOffset>2940050</wp:posOffset>
+                </wp:positionV>
+                <wp:extent cx="3257550" cy="590550"/>
+                <wp:effectExtent l="19050" t="57150" r="19050" b="19050"/>
+                <wp:wrapNone/>
+                <wp:docPr id="25" name="Gerade Verbindung mit Pfeil 25"/>
+                <wp:cNvGraphicFramePr/>
+                <a:graphic xmlns:a="http://schemas.openxmlformats.org/drawingml/2006/main">
+                  <a:graphicData uri="http://schemas.microsoft.com/office/word/2010/wordprocessingShape">
+                    <wps:wsp>
+                      <wps:cNvCnPr/>
+                      <wps:spPr>
+                        <a:xfrm flipH="1" flipV="1">
+                          <a:off x="0" y="0"/>
+                          <a:ext cx="3257550" cy="590550"/>
+                        </a:xfrm>
+                        <a:prstGeom prst="straightConnector1">
+                          <a:avLst/>
+                        </a:prstGeom>
+                        <a:ln w="12700">
+                          <a:tailEnd type="triangle"/>
+                        </a:ln>
+                      </wps:spPr>
+                      <wps:style>
+                        <a:lnRef idx="1">
+                          <a:schemeClr val="accent1"/>
+                        </a:lnRef>
+                        <a:fillRef idx="0">
+                          <a:schemeClr val="accent1"/>
+                        </a:fillRef>
+                        <a:effectRef idx="0">
+                          <a:schemeClr val="accent1"/>
+                        </a:effectRef>
+                        <a:fontRef idx="minor">
+                          <a:schemeClr val="tx1"/>
+                        </a:fontRef>
+                      </wps:style>
+                      <wps:bodyPr/>
+                    </wps:wsp>
+                  </a:graphicData>
+                </a:graphic>
+                <wp14:sizeRelH relativeFrom="margin">
+                  <wp14:pctWidth>0</wp14:pctWidth>
+                </wp14:sizeRelH>
+                <wp14:sizeRelV relativeFrom="margin">
+                  <wp14:pctHeight>0</wp14:pctHeight>
+                </wp14:sizeRelV>
+              </wp:anchor>
+            </w:drawing>
+          </mc:Choice>
+          <mc:Fallback>
+            <w:pict>
+              <v:shape w14:anchorId="76CEE497" id="Gerade Verbindung mit Pfeil 25" o:spid="_x0000_s1026" type="#_x0000_t32" style="position:absolute;margin-left:104pt;margin-top:231.5pt;width:256.5pt;height:46.5pt;flip:x y;z-index:251685888;visibility:visible;mso-wrap-style:square;mso-width-percent:0;mso-height-percent:0;mso-wrap-distance-left:9pt;mso-wrap-distance-top:0;mso-wrap-distance-right:9pt;mso-wrap-distance-bottom:0;mso-position-horizontal:absolute;mso-position-horizontal-relative:text;mso-position-vertical:absolute;mso-position-vertical-relative:text;mso-width-percent:0;mso-height-percent:0;mso-width-relative:margin;mso-height-relative:margin" o:gfxdata="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" strokecolor="#4472c4 [3204]" strokeweight="1pt">
+                <v:stroke endarrow="block" joinstyle="miter"/>
+              </v:shape>
+            </w:pict>
+          </mc:Fallback>
+        </mc:AlternateContent>
+      </w:r>
+      <w:r>
+        <w:rPr>
+          <w:noProof/>
+        </w:rPr>
+        <mc:AlternateContent>
+          <mc:Choice Requires="wps">
+            <w:drawing>
+              <wp:anchor distT="45720" distB="45720" distL="114300" distR="114300" simplePos="0" relativeHeight="251681792" behindDoc="0" locked="0" layoutInCell="1" allowOverlap="1" wp14:anchorId="7852822A" wp14:editId="6AEE89C9">
+                <wp:simplePos x="0" y="0"/>
+                <wp:positionH relativeFrom="column">
+                  <wp:posOffset>4610100</wp:posOffset>
+                </wp:positionH>
+                <wp:positionV relativeFrom="paragraph">
+                  <wp:posOffset>3422650</wp:posOffset>
+                </wp:positionV>
+                <wp:extent cx="1682750" cy="514350"/>
+                <wp:effectExtent l="19050" t="19050" r="12700" b="19050"/>
+                <wp:wrapNone/>
+                <wp:docPr id="23" name="Textfeld 2"/>
+                <wp:cNvGraphicFramePr>
+                  <a:graphicFrameLocks xmlns:a="http://schemas.openxmlformats.org/drawingml/2006/main"/>
+                </wp:cNvGraphicFramePr>
+                <a:graphic xmlns:a="http://schemas.openxmlformats.org/drawingml/2006/main">
+                  <a:graphicData uri="http://schemas.microsoft.com/office/word/2010/wordprocessingShape">
+                    <wps:wsp>
+                      <wps:cNvSpPr txBox="1">
+                        <a:spLocks noChangeArrowheads="1"/>
+                      </wps:cNvSpPr>
+                      <wps:spPr bwMode="auto">
+                        <a:xfrm>
+                          <a:off x="0" y="0"/>
+                          <a:ext cx="1682750" cy="514350"/>
+                        </a:xfrm>
+                        <a:prstGeom prst="roundRect">
+                          <a:avLst/>
+                        </a:prstGeom>
+                        <a:ln w="28575">
+                          <a:headEnd/>
+                          <a:tailEnd/>
+                        </a:ln>
+                      </wps:spPr>
+                      <wps:style>
+                        <a:lnRef idx="2">
+                          <a:schemeClr val="accent2"/>
+                        </a:lnRef>
+                        <a:fillRef idx="1">
+                          <a:schemeClr val="lt1"/>
+                        </a:fillRef>
+                        <a:effectRef idx="0">
+                          <a:schemeClr val="accent2"/>
+                        </a:effectRef>
+                        <a:fontRef idx="minor">
+                          <a:schemeClr val="dk1"/>
+                        </a:fontRef>
+                      </wps:style>
+                      <wps:txbx>
+                        <w:txbxContent>
+                          <w:p>
+                            <w:r>
+                              <w:t xml:space="preserve">Button: </w:t>
+                            </w:r>
+                            <w:r>
+                              <w:br/>
+                              <w:t>Auftrag State-Fortschritt</w:t>
+                            </w:r>
+                          </w:p>
+                        </w:txbxContent>
+                      </wps:txbx>
+                      <wps:bodyPr rot="0" vert="horz" wrap="square" lIns="91440" tIns="45720" rIns="91440" bIns="45720" anchor="t" anchorCtr="0">
+                        <a:noAutofit/>
+                      </wps:bodyPr>
+                    </wps:wsp>
+                  </a:graphicData>
+                </a:graphic>
+                <wp14:sizeRelH relativeFrom="margin">
+                  <wp14:pctWidth>0</wp14:pctWidth>
+                </wp14:sizeRelH>
+                <wp14:sizeRelV relativeFrom="margin">
+                  <wp14:pctHeight>0</wp14:pctHeight>
+                </wp14:sizeRelV>
+              </wp:anchor>
+            </w:drawing>
+          </mc:Choice>
+          <mc:Fallback>
+            <w:pict>
+              <v:roundrect w14:anchorId="7852822A" id="Textfeld 2" o:spid="_x0000_s1029" style="position:absolute;margin-left:363pt;margin-top:269.5pt;width:132.5pt;height:40.5pt;z-index:251681792;visibility:visible;mso-wrap-style:square;mso-width-percent:0;mso-height-percent:0;mso-wrap-distance-left:9pt;mso-wrap-distance-top:3.6pt;mso-wrap-distance-right:9pt;mso-wrap-distance-bottom:3.6pt;mso-position-horizontal:absolute;mso-position-horizontal-relative:text;mso-position-vertical:absolute;mso-position-vertical-relative:text;mso-width-percent:0;mso-height-percent:0;mso-width-relative:margin;mso-height-relative:margin;v-text-anchor:top" arcsize="10923f" o:gfxdata="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" fillcolor="white [3201]" strokecolor="#ed7d31 [3205]" strokeweight="2.25pt">
+                <v:stroke joinstyle="miter"/>
+                <v:textbox>
+                  <w:txbxContent>
+                    <w:p>
+                      <w:r>
+                        <w:t xml:space="preserve">Button: </w:t>
+                      </w:r>
+                      <w:r>
+                        <w:br/>
+                        <w:t>Auftrag State-Fortschritt</w:t>
+                      </w:r>
+                    </w:p>
+                  </w:txbxContent>
+                </v:textbox>
+              </v:roundrect>
+            </w:pict>
+          </mc:Fallback>
+        </mc:AlternateContent>
+      </w:r>
+      <w:r>
+        <w:rPr>
+          <w:noProof/>
+        </w:rPr>
+        <mc:AlternateContent>
+          <mc:Choice Requires="wps">
+            <w:drawing>
+              <wp:anchor distT="45720" distB="45720" distL="114300" distR="114300" simplePos="0" relativeHeight="251679744" behindDoc="0" locked="0" layoutInCell="1" allowOverlap="1" wp14:anchorId="7D2C803C" wp14:editId="2BA46E2A">
+                <wp:simplePos x="0" y="0"/>
+                <wp:positionH relativeFrom="column">
+                  <wp:posOffset>4610100</wp:posOffset>
+                </wp:positionH>
+                <wp:positionV relativeFrom="paragraph">
+                  <wp:posOffset>2844800</wp:posOffset>
+                </wp:positionV>
+                <wp:extent cx="1682750" cy="514350"/>
+                <wp:effectExtent l="19050" t="19050" r="12700" b="19050"/>
+                <wp:wrapNone/>
+                <wp:docPr id="22" name="Textfeld 2"/>
+                <wp:cNvGraphicFramePr>
+                  <a:graphicFrameLocks xmlns:a="http://schemas.openxmlformats.org/drawingml/2006/main"/>
+                </wp:cNvGraphicFramePr>
+                <a:graphic xmlns:a="http://schemas.openxmlformats.org/drawingml/2006/main">
+                  <a:graphicData uri="http://schemas.microsoft.com/office/word/2010/wordprocessingShape">
+                    <wps:wsp>
+                      <wps:cNvSpPr txBox="1">
+                        <a:spLocks noChangeArrowheads="1"/>
+                      </wps:cNvSpPr>
+                      <wps:spPr bwMode="auto">
+                        <a:xfrm>
+                          <a:off x="0" y="0"/>
+                          <a:ext cx="1682750" cy="514350"/>
+                        </a:xfrm>
+                        <a:prstGeom prst="roundRect">
+                          <a:avLst/>
+                        </a:prstGeom>
+                        <a:ln w="28575">
+                          <a:headEnd/>
+                          <a:tailEnd/>
+                        </a:ln>
+                      </wps:spPr>
+                      <wps:style>
+                        <a:lnRef idx="2">
+                          <a:schemeClr val="accent2"/>
+                        </a:lnRef>
+                        <a:fillRef idx="1">
+                          <a:schemeClr val="lt1"/>
+                        </a:fillRef>
+                        <a:effectRef idx="0">
+                          <a:schemeClr val="accent2"/>
+                        </a:effectRef>
+                        <a:fontRef idx="minor">
+                          <a:schemeClr val="dk1"/>
+                        </a:fontRef>
+                      </wps:style>
+                      <wps:txbx>
+                        <w:txbxContent>
+                          <w:p>
+                            <w:r>
+                              <w:t xml:space="preserve">Button: </w:t>
+                            </w:r>
+                            <w:r>
+                              <w:br/>
+                              <w:t>Auftrag Löschen</w:t>
+                            </w:r>
+                          </w:p>
+                        </w:txbxContent>
+                      </wps:txbx>
+                      <wps:bodyPr rot="0" vert="horz" wrap="square" lIns="91440" tIns="45720" rIns="91440" bIns="45720" anchor="t" anchorCtr="0">
+                        <a:noAutofit/>
+                      </wps:bodyPr>
+                    </wps:wsp>
+                  </a:graphicData>
+                </a:graphic>
+                <wp14:sizeRelH relativeFrom="margin">
+                  <wp14:pctWidth>0</wp14:pctWidth>
+                </wp14:sizeRelH>
+                <wp14:sizeRelV relativeFrom="margin">
+                  <wp14:pctHeight>0</wp14:pctHeight>
+                </wp14:sizeRelV>
+              </wp:anchor>
+            </w:drawing>
+          </mc:Choice>
+          <mc:Fallback>
+            <w:pict>
+              <v:roundrect w14:anchorId="7D2C803C" id="_x0000_s1030" style="position:absolute;margin-left:363pt;margin-top:224pt;width:132.5pt;height:40.5pt;z-index:251679744;visibility:visible;mso-wrap-style:square;mso-width-percent:0;mso-height-percent:0;mso-wrap-distance-left:9pt;mso-wrap-distance-top:3.6pt;mso-wrap-distance-right:9pt;mso-wrap-distance-bottom:3.6pt;mso-position-horizontal:absolute;mso-position-horizontal-relative:text;mso-position-vertical:absolute;mso-position-vertical-relative:text;mso-width-percent:0;mso-height-percent:0;mso-width-relative:margin;mso-height-relative:margin;v-text-anchor:top" arcsize="10923f" o:gfxdata="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" fillcolor="white [3201]" strokecolor="#ed7d31 [3205]" strokeweight="2.25pt">
+                <v:stroke joinstyle="miter"/>
+                <v:textbox>
+                  <w:txbxContent>
+                    <w:p>
+                      <w:r>
+                        <w:t xml:space="preserve">Button: </w:t>
+                      </w:r>
+                      <w:r>
+                        <w:br/>
+                        <w:t>Auftrag Löschen</w:t>
+                      </w:r>
+                    </w:p>
+                  </w:txbxContent>
+                </v:textbox>
+              </v:roundrect>
+            </w:pict>
+          </mc:Fallback>
+        </mc:AlternateContent>
+      </w:r>
+      <w:r>
+        <w:rPr>
+          <w:noProof/>
+        </w:rPr>
+        <mc:AlternateContent>
+          <mc:Choice Requires="wps">
+            <w:drawing>
+              <wp:anchor distT="45720" distB="45720" distL="114300" distR="114300" simplePos="0" relativeHeight="251675648" behindDoc="0" locked="0" layoutInCell="1" allowOverlap="1" wp14:anchorId="280B5ACE" wp14:editId="125F7015">
+                <wp:simplePos x="0" y="0"/>
+                <wp:positionH relativeFrom="column">
+                  <wp:posOffset>4610100</wp:posOffset>
+                </wp:positionH>
+                <wp:positionV relativeFrom="paragraph">
+                  <wp:posOffset>2254250</wp:posOffset>
+                </wp:positionV>
+                <wp:extent cx="1682750" cy="514350"/>
+                <wp:effectExtent l="19050" t="19050" r="12700" b="19050"/>
+                <wp:wrapNone/>
+                <wp:docPr id="20" name="Textfeld 2"/>
+                <wp:cNvGraphicFramePr>
+                  <a:graphicFrameLocks xmlns:a="http://schemas.openxmlformats.org/drawingml/2006/main"/>
+                </wp:cNvGraphicFramePr>
+                <a:graphic xmlns:a="http://schemas.openxmlformats.org/drawingml/2006/main">
+                  <a:graphicData uri="http://schemas.microsoft.com/office/word/2010/wordprocessingShape">
+                    <wps:wsp>
+                      <wps:cNvSpPr txBox="1">
+                        <a:spLocks noChangeArrowheads="1"/>
+                      </wps:cNvSpPr>
+                      <wps:spPr bwMode="auto">
+                        <a:xfrm>
+                          <a:off x="0" y="0"/>
+                          <a:ext cx="1682750" cy="514350"/>
+                        </a:xfrm>
+                        <a:prstGeom prst="roundRect">
+                          <a:avLst/>
+                        </a:prstGeom>
+                        <a:ln w="28575">
+                          <a:headEnd/>
+                          <a:tailEnd/>
+                        </a:ln>
+                      </wps:spPr>
+                      <wps:style>
+                        <a:lnRef idx="2">
+                          <a:schemeClr val="accent2"/>
+                        </a:lnRef>
+                        <a:fillRef idx="1">
+                          <a:schemeClr val="lt1"/>
+                        </a:fillRef>
+                        <a:effectRef idx="0">
+                          <a:schemeClr val="accent2"/>
+                        </a:effectRef>
+                        <a:fontRef idx="minor">
+                          <a:schemeClr val="dk1"/>
+                        </a:fontRef>
+                      </wps:style>
+                      <wps:txbx>
+                        <w:txbxContent>
+                          <w:p>
+                            <w:r>
+                              <w:t>Auftrag mit Verantwortlicher Person</w:t>
+                            </w:r>
+                          </w:p>
+                        </w:txbxContent>
+                      </wps:txbx>
+                      <wps:bodyPr rot="0" vert="horz" wrap="square" lIns="91440" tIns="45720" rIns="91440" bIns="45720" anchor="t" anchorCtr="0">
+                        <a:noAutofit/>
+                      </wps:bodyPr>
+                    </wps:wsp>
+                  </a:graphicData>
+                </a:graphic>
+                <wp14:sizeRelH relativeFrom="margin">
+                  <wp14:pctWidth>0</wp14:pctWidth>
+                </wp14:sizeRelH>
+                <wp14:sizeRelV relativeFrom="margin">
+                  <wp14:pctHeight>0</wp14:pctHeight>
+                </wp14:sizeRelV>
+              </wp:anchor>
+            </w:drawing>
+          </mc:Choice>
+          <mc:Fallback>
+            <w:pict>
+              <v:roundrect w14:anchorId="280B5ACE" id="_x0000_s1031" style="position:absolute;margin-left:363pt;margin-top:177.5pt;width:132.5pt;height:40.5pt;z-index:251675648;visibility:visible;mso-wrap-style:square;mso-width-percent:0;mso-height-percent:0;mso-wrap-distance-left:9pt;mso-wrap-distance-top:3.6pt;mso-wrap-distance-right:9pt;mso-wrap-distance-bottom:3.6pt;mso-position-horizontal:absolute;mso-position-horizontal-relative:text;mso-position-vertical:absolute;mso-position-vertical-relative:text;mso-width-percent:0;mso-height-percent:0;mso-width-relative:margin;mso-height-relative:margin;v-text-anchor:top" arcsize="10923f" o:gfxdata="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" fillcolor="white [3201]" strokecolor="#ed7d31 [3205]" strokeweight="2.25pt">
+                <v:stroke joinstyle="miter"/>
+                <v:textbox>
+                  <w:txbxContent>
+                    <w:p>
+                      <w:r>
+                        <w:t>Auftrag mit Verantwortlicher Person</w:t>
+                      </w:r>
+                    </w:p>
+                  </w:txbxContent>
+                </v:textbox>
+              </v:roundrect>
+            </w:pict>
+          </mc:Fallback>
+        </mc:AlternateContent>
+      </w:r>
+      <w:r>
+        <w:rPr>
+          <w:noProof/>
+        </w:rPr>
+        <mc:AlternateContent>
+          <mc:Choice Requires="wps">
+            <w:drawing>
+              <wp:anchor distT="0" distB="0" distL="114300" distR="114300" simplePos="0" relativeHeight="251673600" behindDoc="0" locked="0" layoutInCell="1" allowOverlap="1" wp14:anchorId="2F342EDA" wp14:editId="1F5E05C1">
+                <wp:simplePos x="0" y="0"/>
+                <wp:positionH relativeFrom="column">
+                  <wp:posOffset>3467100</wp:posOffset>
+                </wp:positionH>
+                <wp:positionV relativeFrom="paragraph">
+                  <wp:posOffset>1981835</wp:posOffset>
+                </wp:positionV>
+                <wp:extent cx="1111250" cy="45719"/>
+                <wp:effectExtent l="19050" t="76200" r="12700" b="50165"/>
+                <wp:wrapNone/>
+                <wp:docPr id="19" name="Gerade Verbindung mit Pfeil 19"/>
+                <wp:cNvGraphicFramePr/>
+                <a:graphic xmlns:a="http://schemas.openxmlformats.org/drawingml/2006/main">
+                  <a:graphicData uri="http://schemas.microsoft.com/office/word/2010/wordprocessingShape">
+                    <wps:wsp>
+                      <wps:cNvCnPr/>
+                      <wps:spPr>
+                        <a:xfrm flipH="1" flipV="1">
+                          <a:off x="0" y="0"/>
+                          <a:ext cx="1111250" cy="45719"/>
+                        </a:xfrm>
+                        <a:prstGeom prst="straightConnector1">
+                          <a:avLst/>
+                        </a:prstGeom>
+                        <a:ln w="12700">
+                          <a:tailEnd type="triangle"/>
+                        </a:ln>
+                      </wps:spPr>
+                      <wps:style>
+                        <a:lnRef idx="1">
+                          <a:schemeClr val="accent1"/>
+                        </a:lnRef>
+                        <a:fillRef idx="0">
+                          <a:schemeClr val="accent1"/>
+                        </a:fillRef>
+                        <a:effectRef idx="0">
+                          <a:schemeClr val="accent1"/>
+                        </a:effectRef>
+                        <a:fontRef idx="minor">
+                          <a:schemeClr val="tx1"/>
+                        </a:fontRef>
+                      </wps:style>
+                      <wps:bodyPr/>
+                    </wps:wsp>
+                  </a:graphicData>
+                </a:graphic>
+                <wp14:sizeRelH relativeFrom="margin">
+                  <wp14:pctWidth>0</wp14:pctWidth>
+                </wp14:sizeRelH>
+                <wp14:sizeRelV relativeFrom="margin">
+                  <wp14:pctHeight>0</wp14:pctHeight>
+                </wp14:sizeRelV>
+              </wp:anchor>
+            </w:drawing>
+          </mc:Choice>
+          <mc:Fallback>
+            <w:pict>
+              <v:shape w14:anchorId="59A87CFC" id="Gerade Verbindung mit Pfeil 19" o:spid="_x0000_s1026" type="#_x0000_t32" style="position:absolute;margin-left:273pt;margin-top:156.05pt;width:87.5pt;height:3.6pt;flip:x y;z-index:251673600;visibility:visible;mso-wrap-style:square;mso-width-percent:0;mso-height-percent:0;mso-wrap-distance-left:9pt;mso-wrap-distance-top:0;mso-wrap-distance-right:9pt;mso-wrap-distance-bottom:0;mso-position-horizontal:absolute;mso-position-horizontal-relative:text;mso-position-vertical:absolute;mso-position-vertical-relative:text;mso-width-percent:0;mso-height-percent:0;mso-width-relative:margin;mso-height-relative:margin" o:gfxdata="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" strokecolor="#4472c4 [3204]" strokeweight="1pt">
+                <v:stroke endarrow="block" joinstyle="miter"/>
+              </v:shape>
+            </w:pict>
+          </mc:Fallback>
+        </mc:AlternateContent>
+      </w:r>
+      <w:r>
+        <w:rPr>
+          <w:noProof/>
+        </w:rPr>
+        <mc:AlternateContent>
+          <mc:Choice Requires="wps">
+            <w:drawing>
+              <wp:anchor distT="0" distB="0" distL="114300" distR="114300" simplePos="0" relativeHeight="251677696" behindDoc="0" locked="0" layoutInCell="1" allowOverlap="1" wp14:anchorId="2BC3E209" wp14:editId="30098D1B">
+                <wp:simplePos x="0" y="0"/>
+                <wp:positionH relativeFrom="column">
+                  <wp:posOffset>3467100</wp:posOffset>
+                </wp:positionH>
+                <wp:positionV relativeFrom="paragraph">
+                  <wp:posOffset>2474595</wp:posOffset>
+                </wp:positionV>
+                <wp:extent cx="1111250" cy="45719"/>
+                <wp:effectExtent l="19050" t="76200" r="12700" b="50165"/>
+                <wp:wrapNone/>
+                <wp:docPr id="21" name="Gerade Verbindung mit Pfeil 21"/>
+                <wp:cNvGraphicFramePr/>
+                <a:graphic xmlns:a="http://schemas.openxmlformats.org/drawingml/2006/main">
+                  <a:graphicData uri="http://schemas.microsoft.com/office/word/2010/wordprocessingShape">
+                    <wps:wsp>
+                      <wps:cNvCnPr/>
+                      <wps:spPr>
+                        <a:xfrm flipH="1" flipV="1">
+                          <a:off x="0" y="0"/>
+                          <a:ext cx="1111250" cy="45719"/>
+                        </a:xfrm>
+                        <a:prstGeom prst="straightConnector1">
+                          <a:avLst/>
+                        </a:prstGeom>
+                        <a:ln w="12700">
+                          <a:tailEnd type="triangle"/>
+                        </a:ln>
+                      </wps:spPr>
+                      <wps:style>
+                        <a:lnRef idx="1">
+                          <a:schemeClr val="accent1"/>
+                        </a:lnRef>
+                        <a:fillRef idx="0">
+                          <a:schemeClr val="accent1"/>
+                        </a:fillRef>
+                        <a:effectRef idx="0">
+                          <a:schemeClr val="accent1"/>
+                        </a:effectRef>
+                        <a:fontRef idx="minor">
+                          <a:schemeClr val="tx1"/>
+                        </a:fontRef>
+                      </wps:style>
+                      <wps:bodyPr/>
+                    </wps:wsp>
+                  </a:graphicData>
+                </a:graphic>
+                <wp14:sizeRelH relativeFrom="margin">
+                  <wp14:pctWidth>0</wp14:pctWidth>
+                </wp14:sizeRelH>
+                <wp14:sizeRelV relativeFrom="margin">
+                  <wp14:pctHeight>0</wp14:pctHeight>
+                </wp14:sizeRelV>
+              </wp:anchor>
+            </w:drawing>
+          </mc:Choice>
+          <mc:Fallback>
+            <w:pict>
+              <v:shape w14:anchorId="06C7B142" id="Gerade Verbindung mit Pfeil 21" o:spid="_x0000_s1026" type="#_x0000_t32" style="position:absolute;margin-left:273pt;margin-top:194.85pt;width:87.5pt;height:3.6pt;flip:x y;z-index:251677696;visibility:visible;mso-wrap-style:square;mso-width-percent:0;mso-height-percent:0;mso-wrap-distance-left:9pt;mso-wrap-distance-top:0;mso-wrap-distance-right:9pt;mso-wrap-distance-bottom:0;mso-position-horizontal:absolute;mso-position-horizontal-relative:text;mso-position-vertical:absolute;mso-position-vertical-relative:text;mso-width-percent:0;mso-height-percent:0;mso-width-relative:margin;mso-height-relative:margin" o:gfxdata="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" strokecolor="#4472c4 [3204]" strokeweight="1pt">
+                <v:stroke endarrow="block" joinstyle="miter"/>
+              </v:shape>
+            </w:pict>
+          </mc:Fallback>
+        </mc:AlternateContent>
+      </w:r>
+      <w:r>
+        <w:rPr>
+          <w:noProof/>
+        </w:rPr>
+        <mc:AlternateContent>
+          <mc:Choice Requires="wps">
+            <w:drawing>
+              <wp:anchor distT="45720" distB="45720" distL="114300" distR="114300" simplePos="0" relativeHeight="251671552" behindDoc="0" locked="0" layoutInCell="1" allowOverlap="1" wp14:anchorId="77BAB930" wp14:editId="3A4CE9E2">
+                <wp:simplePos x="0" y="0"/>
+                <wp:positionH relativeFrom="column">
+                  <wp:posOffset>4610100</wp:posOffset>
+                </wp:positionH>
+                <wp:positionV relativeFrom="paragraph">
+                  <wp:posOffset>1701800</wp:posOffset>
+                </wp:positionV>
+                <wp:extent cx="1955800" cy="488950"/>
+                <wp:effectExtent l="19050" t="19050" r="25400" b="25400"/>
+                <wp:wrapNone/>
+                <wp:docPr id="18" name="Textfeld 2"/>
+                <wp:cNvGraphicFramePr>
+                  <a:graphicFrameLocks xmlns:a="http://schemas.openxmlformats.org/drawingml/2006/main"/>
+                </wp:cNvGraphicFramePr>
+                <a:graphic xmlns:a="http://schemas.openxmlformats.org/drawingml/2006/main">
+                  <a:graphicData uri="http://schemas.microsoft.com/office/word/2010/wordprocessingShape">
+                    <wps:wsp>
+                      <wps:cNvSpPr txBox="1">
+                        <a:spLocks noChangeArrowheads="1"/>
+                      </wps:cNvSpPr>
+                      <wps:spPr bwMode="auto">
+                        <a:xfrm>
+                          <a:off x="0" y="0"/>
+                          <a:ext cx="1955800" cy="488950"/>
+                        </a:xfrm>
+                        <a:prstGeom prst="roundRect">
+                          <a:avLst/>
+                        </a:prstGeom>
+                        <a:ln w="28575">
+                          <a:headEnd/>
+                          <a:tailEnd/>
+                        </a:ln>
+                      </wps:spPr>
+                      <wps:style>
+                        <a:lnRef idx="2">
+                          <a:schemeClr val="accent2"/>
+                        </a:lnRef>
+                        <a:fillRef idx="1">
+                          <a:schemeClr val="lt1"/>
+                        </a:fillRef>
+                        <a:effectRef idx="0">
+                          <a:schemeClr val="accent2"/>
+                        </a:effectRef>
+                        <a:fontRef idx="minor">
+                          <a:schemeClr val="dk1"/>
+                        </a:fontRef>
+                      </wps:style>
+                      <wps:txbx>
+                        <w:txbxContent>
+                          <w:p>
+                            <w:r>
+                              <w:t>Container für Arbeitsauftrag (State-</w:t>
+                            </w:r>
+                            <w:proofErr w:type="spellStart"/>
+                            <w:r>
+                              <w:t>spezific</w:t>
+                            </w:r>
+                            <w:proofErr w:type="spellEnd"/>
+                            <w:r>
+                              <w:t>)</w:t>
+                            </w:r>
+                          </w:p>
+                        </w:txbxContent>
+                      </wps:txbx>
+                      <wps:bodyPr rot="0" vert="horz" wrap="square" lIns="91440" tIns="45720" rIns="91440" bIns="45720" anchor="t" anchorCtr="0">
+                        <a:noAutofit/>
+                      </wps:bodyPr>
+                    </wps:wsp>
+                  </a:graphicData>
+                </a:graphic>
+                <wp14:sizeRelH relativeFrom="margin">
+                  <wp14:pctWidth>0</wp14:pctWidth>
+                </wp14:sizeRelH>
+                <wp14:sizeRelV relativeFrom="margin">
+                  <wp14:pctHeight>0</wp14:pctHeight>
+                </wp14:sizeRelV>
+              </wp:anchor>
+            </w:drawing>
+          </mc:Choice>
+          <mc:Fallback>
+            <w:pict>
+              <v:roundrect w14:anchorId="77BAB930" id="_x0000_s1032" style="position:absolute;margin-left:363pt;margin-top:134pt;width:154pt;height:38.5pt;z-index:251671552;visibility:visible;mso-wrap-style:square;mso-width-percent:0;mso-height-percent:0;mso-wrap-distance-left:9pt;mso-wrap-distance-top:3.6pt;mso-wrap-distance-right:9pt;mso-wrap-distance-bottom:3.6pt;mso-position-horizontal:absolute;mso-position-horizontal-relative:text;mso-position-vertical:absolute;mso-position-vertical-relative:text;mso-width-percent:0;mso-height-percent:0;mso-width-relative:margin;mso-height-relative:margin;v-text-anchor:top" arcsize="10923f" o:gfxdata="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" fillcolor="white [3201]" strokecolor="#ed7d31 [3205]" strokeweight="2.25pt">
+                <v:stroke joinstyle="miter"/>
+                <v:textbox>
+                  <w:txbxContent>
+                    <w:p>
+                      <w:r>
+                        <w:t>Container für Arbeitsauftrag (State-</w:t>
+                      </w:r>
+                      <w:proofErr w:type="spellStart"/>
+                      <w:r>
+                        <w:t>spezific</w:t>
+                      </w:r>
+                      <w:proofErr w:type="spellEnd"/>
+                      <w:r>
+                        <w:t>)</w:t>
+                      </w:r>
+                    </w:p>
+                  </w:txbxContent>
+                </v:textbox>
+              </v:roundrect>
+            </w:pict>
+          </mc:Fallback>
+        </mc:AlternateContent>
+      </w:r>
+      <w:r>
+        <w:rPr>
+          <w:noProof/>
+        </w:rPr>
+        <mc:AlternateContent>
+          <mc:Choice Requires="wps">
+            <w:drawing>
+              <wp:anchor distT="0" distB="0" distL="114300" distR="114300" simplePos="0" relativeHeight="251669504" behindDoc="0" locked="0" layoutInCell="1" allowOverlap="1" wp14:anchorId="6ADCCE02" wp14:editId="4C752B22">
+                <wp:simplePos x="0" y="0"/>
+                <wp:positionH relativeFrom="column">
+                  <wp:posOffset>2673350</wp:posOffset>
+                </wp:positionH>
+                <wp:positionV relativeFrom="paragraph">
+                  <wp:posOffset>1371600</wp:posOffset>
+                </wp:positionV>
+                <wp:extent cx="1905000" cy="45719"/>
+                <wp:effectExtent l="38100" t="38100" r="19050" b="88265"/>
+                <wp:wrapNone/>
+                <wp:docPr id="17" name="Gerade Verbindung mit Pfeil 17"/>
+                <wp:cNvGraphicFramePr/>
+                <a:graphic xmlns:a="http://schemas.openxmlformats.org/drawingml/2006/main">
+                  <a:graphicData uri="http://schemas.microsoft.com/office/word/2010/wordprocessingShape">
+                    <wps:wsp>
+                      <wps:cNvCnPr/>
+                      <wps:spPr>
+                        <a:xfrm flipH="1">
+                          <a:off x="0" y="0"/>
+                          <a:ext cx="1905000" cy="45719"/>
+                        </a:xfrm>
+                        <a:prstGeom prst="straightConnector1">
+                          <a:avLst/>
+                        </a:prstGeom>
+                        <a:ln w="12700">
+                          <a:tailEnd type="triangle"/>
+                        </a:ln>
+                      </wps:spPr>
+                      <wps:style>
+                        <a:lnRef idx="1">
+                          <a:schemeClr val="accent1"/>
+                        </a:lnRef>
+                        <a:fillRef idx="0">
+                          <a:schemeClr val="accent1"/>
+                        </a:fillRef>
+                        <a:effectRef idx="0">
+                          <a:schemeClr val="accent1"/>
+                        </a:effectRef>
+                        <a:fontRef idx="minor">
+                          <a:schemeClr val="tx1"/>
+                        </a:fontRef>
+                      </wps:style>
+                      <wps:bodyPr/>
+                    </wps:wsp>
+                  </a:graphicData>
+                </a:graphic>
+                <wp14:sizeRelH relativeFrom="margin">
+                  <wp14:pctWidth>0</wp14:pctWidth>
+                </wp14:sizeRelH>
+                <wp14:sizeRelV relativeFrom="margin">
+                  <wp14:pctHeight>0</wp14:pctHeight>
+                </wp14:sizeRelV>
+              </wp:anchor>
+            </w:drawing>
+          </mc:Choice>
+          <mc:Fallback>
+            <w:pict>
+              <v:shape w14:anchorId="7C0E058D" id="Gerade Verbindung mit Pfeil 17" o:spid="_x0000_s1026" type="#_x0000_t32" style="position:absolute;margin-left:210.5pt;margin-top:108pt;width:150pt;height:3.6pt;flip:x;z-index:251669504;visibility:visible;mso-wrap-style:square;mso-width-percent:0;mso-height-percent:0;mso-wrap-distance-left:9pt;mso-wrap-distance-top:0;mso-wrap-distance-right:9pt;mso-wrap-distance-bottom:0;mso-position-horizontal:absolute;mso-position-horizontal-relative:text;mso-position-vertical:absolute;mso-position-vertical-relative:text;mso-width-percent:0;mso-height-percent:0;mso-width-relative:margin;mso-height-relative:margin" o:gfxdata="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" strokecolor="#4472c4 [3204]" strokeweight="1pt">
+                <v:stroke endarrow="block" joinstyle="miter"/>
+              </v:shape>
+            </w:pict>
+          </mc:Fallback>
+        </mc:AlternateContent>
+      </w:r>
+      <w:r>
+        <w:rPr>
+          <w:noProof/>
+        </w:rPr>
+        <mc:AlternateContent>
+          <mc:Choice Requires="wps">
+            <w:drawing>
+              <wp:anchor distT="45720" distB="45720" distL="114300" distR="114300" simplePos="0" relativeHeight="251667456" behindDoc="0" locked="0" layoutInCell="1" allowOverlap="1" wp14:anchorId="65A09A65" wp14:editId="320EB57A">
+                <wp:simplePos x="0" y="0"/>
+                <wp:positionH relativeFrom="column">
+                  <wp:posOffset>4610100</wp:posOffset>
+                </wp:positionH>
+                <wp:positionV relativeFrom="paragraph">
+                  <wp:posOffset>1111250</wp:posOffset>
+                </wp:positionV>
+                <wp:extent cx="1377950" cy="539750"/>
+                <wp:effectExtent l="19050" t="19050" r="12700" b="12700"/>
+                <wp:wrapNone/>
+                <wp:docPr id="16" name="Textfeld 2"/>
+                <wp:cNvGraphicFramePr>
+                  <a:graphicFrameLocks xmlns:a="http://schemas.openxmlformats.org/drawingml/2006/main"/>
+                </wp:cNvGraphicFramePr>
+                <a:graphic xmlns:a="http://schemas.openxmlformats.org/drawingml/2006/main">
+                  <a:graphicData uri="http://schemas.microsoft.com/office/word/2010/wordprocessingShape">
+                    <wps:wsp>
+                      <wps:cNvSpPr txBox="1">
+                        <a:spLocks noChangeArrowheads="1"/>
+                      </wps:cNvSpPr>
+                      <wps:spPr bwMode="auto">
+                        <a:xfrm>
+                          <a:off x="0" y="0"/>
+                          <a:ext cx="1377950" cy="539750"/>
+                        </a:xfrm>
+                        <a:prstGeom prst="roundRect">
+                          <a:avLst/>
+                        </a:prstGeom>
+                        <a:ln w="28575">
+                          <a:headEnd/>
+                          <a:tailEnd/>
+                        </a:ln>
+                      </wps:spPr>
+                      <wps:style>
+                        <a:lnRef idx="2">
+                          <a:schemeClr val="accent2"/>
+                        </a:lnRef>
+                        <a:fillRef idx="1">
+                          <a:schemeClr val="lt1"/>
+                        </a:fillRef>
+                        <a:effectRef idx="0">
+                          <a:schemeClr val="accent2"/>
+                        </a:effectRef>
+                        <a:fontRef idx="minor">
+                          <a:schemeClr val="dk1"/>
+                        </a:fontRef>
+                      </wps:style>
+                      <wps:txbx>
+                        <w:txbxContent>
+                          <w:p>
+                            <w:r>
+                              <w:t>Neuer Auftrag hinzufügen</w:t>
+                            </w:r>
+                          </w:p>
+                        </w:txbxContent>
+                      </wps:txbx>
+                      <wps:bodyPr rot="0" vert="horz" wrap="square" lIns="91440" tIns="45720" rIns="91440" bIns="45720" anchor="t" anchorCtr="0">
+                        <a:noAutofit/>
+                      </wps:bodyPr>
+                    </wps:wsp>
+                  </a:graphicData>
+                </a:graphic>
+                <wp14:sizeRelH relativeFrom="margin">
+                  <wp14:pctWidth>0</wp14:pctWidth>
+                </wp14:sizeRelH>
+                <wp14:sizeRelV relativeFrom="margin">
+                  <wp14:pctHeight>0</wp14:pctHeight>
+                </wp14:sizeRelV>
+              </wp:anchor>
+            </w:drawing>
+          </mc:Choice>
+          <mc:Fallback>
+            <w:pict>
+              <v:roundrect w14:anchorId="65A09A65" id="_x0000_s1033" style="position:absolute;margin-left:363pt;margin-top:87.5pt;width:108.5pt;height:42.5pt;z-index:251667456;visibility:visible;mso-wrap-style:square;mso-width-percent:0;mso-height-percent:0;mso-wrap-distance-left:9pt;mso-wrap-distance-top:3.6pt;mso-wrap-distance-right:9pt;mso-wrap-distance-bottom:3.6pt;mso-position-horizontal:absolute;mso-position-horizontal-relative:text;mso-position-vertical:absolute;mso-position-vertical-relative:text;mso-width-percent:0;mso-height-percent:0;mso-width-relative:margin;mso-height-relative:margin;v-text-anchor:top" arcsize="10923f" o:gfxdata="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" fillcolor="white [3201]" strokecolor="#ed7d31 [3205]" strokeweight="2.25pt">
+                <v:stroke joinstyle="miter"/>
+                <v:textbox>
+                  <w:txbxContent>
+                    <w:p>
+                      <w:r>
+                        <w:t>Neuer Auftrag hinzufügen</w:t>
+                      </w:r>
+                    </w:p>
+                  </w:txbxContent>
+                </v:textbox>
+              </v:roundrect>
+            </w:pict>
+          </mc:Fallback>
+        </mc:AlternateContent>
+      </w:r>
+      <w:r>
+        <w:t>Admin-View</w:t>
+      </w:r>
+      <w:r>
+        <w:rPr>
+          <w:noProof/>
+        </w:rPr>
+        <w:t xml:space="preserve"> </w:t>
+      </w:r>
+    </w:p>
+    <w:p>
+      <w:pPr>
+        <w:rPr>
+          <w:noProof/>
+        </w:rPr>
+      </w:pPr>
+      <w:r>
+        <w:rPr>
+          <w:noProof/>
+        </w:rPr>
+        <mc:AlternateContent>
+          <mc:Choice Requires="wps">
+            <w:drawing>
+              <wp:anchor distT="0" distB="0" distL="114300" distR="114300" simplePos="0" relativeHeight="251665408" behindDoc="0" locked="0" layoutInCell="1" allowOverlap="1" wp14:anchorId="75393B1A" wp14:editId="3D96DF4A">
+                <wp:simplePos x="0" y="0"/>
+                <wp:positionH relativeFrom="column">
+                  <wp:posOffset>3863823</wp:posOffset>
+                </wp:positionH>
+                <wp:positionV relativeFrom="paragraph">
+                  <wp:posOffset>507135</wp:posOffset>
+                </wp:positionV>
+                <wp:extent cx="710920" cy="164110"/>
+                <wp:effectExtent l="38100" t="57150" r="13335" b="26670"/>
+                <wp:wrapNone/>
+                <wp:docPr id="15" name="Gerade Verbindung mit Pfeil 15"/>
+                <wp:cNvGraphicFramePr/>
+                <a:graphic xmlns:a="http://schemas.openxmlformats.org/drawingml/2006/main">
+                  <a:graphicData uri="http://schemas.microsoft.com/office/word/2010/wordprocessingShape">
+                    <wps:wsp>
+                      <wps:cNvCnPr/>
+                      <wps:spPr>
+                        <a:xfrm flipH="1" flipV="1">
+                          <a:off x="0" y="0"/>
+                          <a:ext cx="710920" cy="164110"/>
+                        </a:xfrm>
+                        <a:prstGeom prst="straightConnector1">
+                          <a:avLst/>
+                        </a:prstGeom>
+                        <a:ln w="12700">
+                          <a:tailEnd type="triangle"/>
+                        </a:ln>
+                      </wps:spPr>
+                      <wps:style>
+                        <a:lnRef idx="1">
+                          <a:schemeClr val="accent1"/>
+                        </a:lnRef>
+                        <a:fillRef idx="0">
+                          <a:schemeClr val="accent1"/>
+                        </a:fillRef>
+                        <a:effectRef idx="0">
+                          <a:schemeClr val="accent1"/>
+                        </a:effectRef>
+                        <a:fontRef idx="minor">
+                          <a:schemeClr val="tx1"/>
+                        </a:fontRef>
+                      </wps:style>
+                      <wps:bodyPr/>
+                    </wps:wsp>
+                  </a:graphicData>
+                </a:graphic>
+                <wp14:sizeRelH relativeFrom="margin">
+                  <wp14:pctWidth>0</wp14:pctWidth>
+                </wp14:sizeRelH>
+                <wp14:sizeRelV relativeFrom="margin">
+                  <wp14:pctHeight>0</wp14:pctHeight>
+                </wp14:sizeRelV>
+              </wp:anchor>
+            </w:drawing>
+          </mc:Choice>
+          <mc:Fallback>
+            <w:pict>
+              <v:shape w14:anchorId="60B112DD" id="Gerade Verbindung mit Pfeil 15" o:spid="_x0000_s1026" type="#_x0000_t32" style="position:absolute;margin-left:304.25pt;margin-top:39.95pt;width:56pt;height:12.9pt;flip:x y;z-index:251665408;visibility:visible;mso-wrap-style:square;mso-width-percent:0;mso-height-percent:0;mso-wrap-distance-left:9pt;mso-wrap-distance-top:0;mso-wrap-distance-right:9pt;mso-wrap-distance-bottom:0;mso-position-horizontal:absolute;mso-position-horizontal-relative:text;mso-position-vertical:absolute;mso-position-vertical-relative:text;mso-width-percent:0;mso-height-percent:0;mso-width-relative:margin;mso-height-relative:margin" o:gfxdata="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" strokecolor="#4472c4 [3204]" strokeweight="1pt">
+                <v:stroke endarrow="block" joinstyle="miter"/>
+              </v:shape>
+            </w:pict>
+          </mc:Fallback>
+        </mc:AlternateContent>
+      </w:r>
+      <w:r>
+        <w:rPr>
+          <w:noProof/>
+        </w:rPr>
+        <mc:AlternateContent>
+          <mc:Choice Requires="wps">
+            <w:drawing>
+              <wp:anchor distT="45720" distB="45720" distL="114300" distR="114300" simplePos="0" relativeHeight="251664384" behindDoc="0" locked="0" layoutInCell="1" allowOverlap="1" wp14:anchorId="2FADFC58" wp14:editId="05D9B4D2">
+                <wp:simplePos x="0" y="0"/>
+                <wp:positionH relativeFrom="column">
+                  <wp:posOffset>4610024</wp:posOffset>
+                </wp:positionH>
+                <wp:positionV relativeFrom="paragraph">
+                  <wp:posOffset>560070</wp:posOffset>
+                </wp:positionV>
+                <wp:extent cx="1073426" cy="326004"/>
+                <wp:effectExtent l="19050" t="19050" r="12700" b="17145"/>
+                <wp:wrapNone/>
+                <wp:docPr id="217" name="Textfeld 2"/>
+                <wp:cNvGraphicFramePr>
+                  <a:graphicFrameLocks xmlns:a="http://schemas.openxmlformats.org/drawingml/2006/main"/>
+                </wp:cNvGraphicFramePr>
+                <a:graphic xmlns:a="http://schemas.openxmlformats.org/drawingml/2006/main">
+                  <a:graphicData uri="http://schemas.microsoft.com/office/word/2010/wordprocessingShape">
+                    <wps:wsp>
+                      <wps:cNvSpPr txBox="1">
+                        <a:spLocks noChangeArrowheads="1"/>
+                      </wps:cNvSpPr>
+                      <wps:spPr bwMode="auto">
+                        <a:xfrm>
+                          <a:off x="0" y="0"/>
+                          <a:ext cx="1073426" cy="326004"/>
+                        </a:xfrm>
+                        <a:prstGeom prst="roundRect">
+                          <a:avLst/>
+                        </a:prstGeom>
+                        <a:ln w="28575">
+                          <a:headEnd/>
+                          <a:tailEnd/>
+                        </a:ln>
+                      </wps:spPr>
+                      <wps:style>
+                        <a:lnRef idx="2">
+                          <a:schemeClr val="accent2"/>
+                        </a:lnRef>
+                        <a:fillRef idx="1">
+                          <a:schemeClr val="lt1"/>
+                        </a:fillRef>
+                        <a:effectRef idx="0">
+                          <a:schemeClr val="accent2"/>
+                        </a:effectRef>
+                        <a:fontRef idx="minor">
+                          <a:schemeClr val="dk1"/>
+                        </a:fontRef>
+                      </wps:style>
+                      <wps:txbx>
+                        <w:txbxContent>
+                          <w:p>
+                            <w:r>
+                              <w:t>Logout</w:t>
+                            </w:r>
+                          </w:p>
+                        </w:txbxContent>
+                      </wps:txbx>
+                      <wps:bodyPr rot="0" vert="horz" wrap="square" lIns="91440" tIns="45720" rIns="91440" bIns="45720" anchor="t" anchorCtr="0">
+                        <a:noAutofit/>
+                      </wps:bodyPr>
+                    </wps:wsp>
+                  </a:graphicData>
+                </a:graphic>
+                <wp14:sizeRelH relativeFrom="margin">
+                  <wp14:pctWidth>0</wp14:pctWidth>
+                </wp14:sizeRelH>
+                <wp14:sizeRelV relativeFrom="margin">
+                  <wp14:pctHeight>0</wp14:pctHeight>
+                </wp14:sizeRelV>
+              </wp:anchor>
+            </w:drawing>
+          </mc:Choice>
+          <mc:Fallback>
+            <w:pict>
+              <v:roundrect w14:anchorId="2FADFC58" id="_x0000_s1034" style="position:absolute;margin-left:363pt;margin-top:44.1pt;width:84.5pt;height:25.65pt;z-index:251664384;visibility:visible;mso-wrap-style:square;mso-width-percent:0;mso-height-percent:0;mso-wrap-distance-left:9pt;mso-wrap-distance-top:3.6pt;mso-wrap-distance-right:9pt;mso-wrap-distance-bottom:3.6pt;mso-position-horizontal:absolute;mso-position-horizontal-relative:text;mso-position-vertical:absolute;mso-position-vertical-relative:text;mso-width-percent:0;mso-height-percent:0;mso-width-relative:margin;mso-height-relative:margin;v-text-anchor:top" arcsize="10923f" o:gfxdata="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" fillcolor="white [3201]" strokecolor="#ed7d31 [3205]" strokeweight="2.25pt">
+                <v:stroke joinstyle="miter"/>
+                <v:textbox>
+                  <w:txbxContent>
+                    <w:p>
+                      <w:r>
+                        <w:t>Logout</w:t>
+                      </w:r>
+                    </w:p>
+                  </w:txbxContent>
+                </v:textbox>
+              </v:roundrect>
+            </w:pict>
+          </mc:Fallback>
+        </mc:AlternateContent>
+      </w:r>
+      <w:r>
         <w:drawing>
-          <wp:anchor distT="0" distB="0" distL="114300" distR="114300" simplePos="0" relativeHeight="251663360" behindDoc="0" locked="0" layoutInCell="1" allowOverlap="1" wp14:anchorId="72C47B40" wp14:editId="6BFE3FCA">
-            <wp:simplePos x="0" y="0"/>
-            <wp:positionH relativeFrom="column">
-              <wp:posOffset>3604812</wp:posOffset>
-            </wp:positionH>
-            <wp:positionV relativeFrom="paragraph">
-              <wp:posOffset>273271</wp:posOffset>
-            </wp:positionV>
-            <wp:extent cx="2430780" cy="2973705"/>
-            <wp:effectExtent l="0" t="0" r="7620" b="0"/>
-            <wp:wrapNone/>
-            <wp:docPr id="13" name="Grafik 13" descr="Ein Bild, das Text enthält.&#10;&#10;Automatisch generierte Beschreibung"/>
+          <wp:inline distT="0" distB="0" distL="0" distR="0" wp14:anchorId="62AB9BDC" wp14:editId="6C873570">
+            <wp:extent cx="3860214" cy="8301161"/>
+            <wp:effectExtent l="0" t="0" r="6985" b="5080"/>
+            <wp:docPr id="11" name="Grafik 11"/>
             <wp:cNvGraphicFramePr>
               <a:graphicFrameLocks xmlns:a="http://schemas.openxmlformats.org/drawingml/2006/main" noChangeAspect="1"/>
             </wp:cNvGraphicFramePr>
@@ -1538,17 +2599,11 @@
               <a:graphicData uri="http://schemas.openxmlformats.org/drawingml/2006/picture">
                 <pic:pic xmlns:pic="http://schemas.openxmlformats.org/drawingml/2006/picture">
                   <pic:nvPicPr>
-                    <pic:cNvPr id="13" name="Grafik 13" descr="Ein Bild, das Text enthält.&#10;&#10;Automatisch generierte Beschreibung"/>
+                    <pic:cNvPr id="1" name=""/>
                     <pic:cNvPicPr/>
                   </pic:nvPicPr>
                   <pic:blipFill>
-                    <a:blip r:embed="rId11">
-                      <a:extLst>
-                        <a:ext uri="{28A0092B-C50C-407E-A947-70E740481C1C}">
-                          <a14:useLocalDpi xmlns:a14="http://schemas.microsoft.com/office/drawing/2010/main" val="0"/>
-                        </a:ext>
-                      </a:extLst>
-                    </a:blip>
+                    <a:blip r:embed="rId11"/>
                     <a:stretch>
                       <a:fillRect/>
                     </a:stretch>
@@ -1556,7 +2611,7 @@
                   <pic:spPr>
                     <a:xfrm>
                       <a:off x="0" y="0"/>
-                      <a:ext cx="2430780" cy="2973705"/>
+                      <a:ext cx="3871127" cy="8324629"/>
                     </a:xfrm>
                     <a:prstGeom prst="rect">
                       <a:avLst/>
@@ -1565,35 +2620,161 @@
                 </pic:pic>
               </a:graphicData>
             </a:graphic>
-          </wp:anchor>
+          </wp:inline>
         </w:drawing>
-      </w:r>
-      <w:r>
-        <w:t>Admin-View</w:t>
       </w:r>
     </w:p>
     <w:p>
       <w:pPr>
-        <w:sectPr>
-          <w:type w:val="continuous"/>
-          <w:pgSz w:w="11906" w:h="16838"/>
-          <w:pgMar w:top="720" w:right="720" w:bottom="720" w:left="720" w:header="708" w:footer="708" w:gutter="0"/>
-          <w:cols w:num="2" w:space="708"/>
-          <w:docGrid w:linePitch="360"/>
-        </w:sectPr>
-      </w:pPr>
+        <w:rPr>
+          <w:noProof/>
+        </w:rPr>
+      </w:pPr>
+    </w:p>
+    <w:p>
+      <w:pPr>
+        <w:rPr>
+          <w:noProof/>
+        </w:rPr>
+      </w:pPr>
+    </w:p>
+    <w:p>
+      <w:pPr>
+        <w:rPr>
+          <w:noProof/>
+        </w:rPr>
+      </w:pPr>
+    </w:p>
+    <w:p>
+      <w:r>
+        <w:lastRenderedPageBreak/>
+        <w:t>Auftrag hinzufügen mit Textfeld für die Auftragsbeschreibung und Select-Input für die Bestimmung des Verantwortlichen.</w:t>
+      </w:r>
+    </w:p>
+    <w:p>
+      <w:r>
+        <w:rPr>
+          <w:noProof/>
+        </w:rPr>
+        <mc:AlternateContent>
+          <mc:Choice Requires="wps">
+            <w:drawing>
+              <wp:anchor distT="0" distB="0" distL="114300" distR="114300" simplePos="0" relativeHeight="251688960" behindDoc="0" locked="0" layoutInCell="1" allowOverlap="1" wp14:anchorId="46997F62" wp14:editId="1F75EF9E">
+                <wp:simplePos x="0" y="0"/>
+                <wp:positionH relativeFrom="column">
+                  <wp:posOffset>3368040</wp:posOffset>
+                </wp:positionH>
+                <wp:positionV relativeFrom="paragraph">
+                  <wp:posOffset>1977390</wp:posOffset>
+                </wp:positionV>
+                <wp:extent cx="2216150" cy="635"/>
+                <wp:effectExtent l="0" t="0" r="0" b="0"/>
+                <wp:wrapNone/>
+                <wp:docPr id="32" name="Textfeld 32"/>
+                <wp:cNvGraphicFramePr/>
+                <a:graphic xmlns:a="http://schemas.openxmlformats.org/drawingml/2006/main">
+                  <a:graphicData uri="http://schemas.microsoft.com/office/word/2010/wordprocessingShape">
+                    <wps:wsp>
+                      <wps:cNvSpPr txBox="1"/>
+                      <wps:spPr>
+                        <a:xfrm>
+                          <a:off x="0" y="0"/>
+                          <a:ext cx="2216150" cy="635"/>
+                        </a:xfrm>
+                        <a:prstGeom prst="rect">
+                          <a:avLst/>
+                        </a:prstGeom>
+                        <a:solidFill>
+                          <a:prstClr val="white"/>
+                        </a:solidFill>
+                        <a:ln>
+                          <a:noFill/>
+                        </a:ln>
+                      </wps:spPr>
+                      <wps:txbx>
+                        <w:txbxContent>
+                          <w:p>
+                            <w:pPr>
+                              <w:pStyle w:val="Beschriftung"/>
+                              <w:rPr>
+                                <w:noProof/>
+                              </w:rPr>
+                            </w:pPr>
+                            <w:r>
+                              <w:t xml:space="preserve">Abbildung </w:t>
+                            </w:r>
+                            <w:fldSimple w:instr=" SEQ Abbildung \* ARABIC ">
+                              <w:r>
+                                <w:rPr>
+                                  <w:noProof/>
+                                </w:rPr>
+                                <w:t>1</w:t>
+                              </w:r>
+                            </w:fldSimple>
+                            <w:r>
+                              <w:t>- Verantwortung-Select</w:t>
+                            </w:r>
+                          </w:p>
+                        </w:txbxContent>
+                      </wps:txbx>
+                      <wps:bodyPr rot="0" spcFirstLastPara="0" vertOverflow="overflow" horzOverflow="overflow" vert="horz" wrap="square" lIns="0" tIns="0" rIns="0" bIns="0" numCol="1" spcCol="0" rtlCol="0" fromWordArt="0" anchor="t" anchorCtr="0" forceAA="0" compatLnSpc="1">
+                        <a:prstTxWarp prst="textNoShape">
+                          <a:avLst/>
+                        </a:prstTxWarp>
+                        <a:spAutoFit/>
+                      </wps:bodyPr>
+                    </wps:wsp>
+                  </a:graphicData>
+                </a:graphic>
+              </wp:anchor>
+            </w:drawing>
+          </mc:Choice>
+          <mc:Fallback>
+            <w:pict>
+              <v:shape w14:anchorId="46997F62" id="Textfeld 32" o:spid="_x0000_s1035" type="#_x0000_t202" style="position:absolute;margin-left:265.2pt;margin-top:155.7pt;width:174.5pt;height:.05pt;z-index:251688960;visibility:visible;mso-wrap-style:square;mso-wrap-distance-left:9pt;mso-wrap-distance-top:0;mso-wrap-distance-right:9pt;mso-wrap-distance-bottom:0;mso-position-horizontal:absolute;mso-position-horizontal-relative:text;mso-position-vertical:absolute;mso-position-vertical-relative:text;v-text-anchor:top" o:gfxdata="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" stroked="f">
+                <v:textbox style="mso-fit-shape-to-text:t" inset="0,0,0,0">
+                  <w:txbxContent>
+                    <w:p>
+                      <w:pPr>
+                        <w:pStyle w:val="Beschriftung"/>
+                        <w:rPr>
+                          <w:noProof/>
+                        </w:rPr>
+                      </w:pPr>
+                      <w:r>
+                        <w:t xml:space="preserve">Abbildung </w:t>
+                      </w:r>
+                      <w:fldSimple w:instr=" SEQ Abbildung \* ARABIC ">
+                        <w:r>
+                          <w:rPr>
+                            <w:noProof/>
+                          </w:rPr>
+                          <w:t>1</w:t>
+                        </w:r>
+                      </w:fldSimple>
+                      <w:r>
+                        <w:t>- Verantwortung-Select</w:t>
+                      </w:r>
+                    </w:p>
+                  </w:txbxContent>
+                </v:textbox>
+              </v:shape>
+            </w:pict>
+          </mc:Fallback>
+        </mc:AlternateContent>
+      </w:r>
       <w:r>
         <w:rPr>
           <w:noProof/>
         </w:rPr>
         <w:drawing>
-          <wp:anchor distT="0" distB="0" distL="114300" distR="114300" simplePos="0" relativeHeight="251664384" behindDoc="0" locked="0" layoutInCell="1" allowOverlap="1" wp14:anchorId="71CFFC36" wp14:editId="116CA042">
+          <wp:anchor distT="0" distB="0" distL="114300" distR="114300" simplePos="0" relativeHeight="251686912" behindDoc="0" locked="0" layoutInCell="1" allowOverlap="1" wp14:anchorId="417DF37A" wp14:editId="4EAF043E">
             <wp:simplePos x="0" y="0"/>
             <wp:positionH relativeFrom="column">
-              <wp:posOffset>3724883</wp:posOffset>
+              <wp:posOffset>3368117</wp:posOffset>
             </wp:positionH>
             <wp:positionV relativeFrom="paragraph">
-              <wp:posOffset>2992258</wp:posOffset>
+              <wp:posOffset>117805</wp:posOffset>
             </wp:positionV>
             <wp:extent cx="2216403" cy="1803014"/>
             <wp:effectExtent l="0" t="0" r="0" b="6985"/>
@@ -1633,21 +2814,15 @@
                 </pic:pic>
               </a:graphicData>
             </a:graphic>
-            <wp14:sizeRelH relativeFrom="margin">
-              <wp14:pctWidth>0</wp14:pctWidth>
-            </wp14:sizeRelH>
-            <wp14:sizeRelV relativeFrom="margin">
-              <wp14:pctHeight>0</wp14:pctHeight>
-            </wp14:sizeRelV>
           </wp:anchor>
         </w:drawing>
       </w:r>
       <w:r>
         <w:drawing>
-          <wp:inline distT="0" distB="0" distL="0" distR="0" wp14:anchorId="6A827A89" wp14:editId="00EB3390">
-            <wp:extent cx="3419061" cy="7352488"/>
-            <wp:effectExtent l="0" t="0" r="0" b="1270"/>
-            <wp:docPr id="11" name="Grafik 11"/>
+          <wp:inline distT="0" distB="0" distL="0" distR="0" wp14:anchorId="444E9FFC" wp14:editId="444023C7">
+            <wp:extent cx="2430780" cy="2973705"/>
+            <wp:effectExtent l="0" t="0" r="7620" b="0"/>
+            <wp:docPr id="13" name="Grafik 13" descr="Ein Bild, das Text enthält.&#10;&#10;Automatisch generierte Beschreibung"/>
             <wp:cNvGraphicFramePr>
               <a:graphicFrameLocks xmlns:a="http://schemas.openxmlformats.org/drawingml/2006/main" noChangeAspect="1"/>
             </wp:cNvGraphicFramePr>
@@ -1655,11 +2830,17 @@
               <a:graphicData uri="http://schemas.openxmlformats.org/drawingml/2006/picture">
                 <pic:pic xmlns:pic="http://schemas.openxmlformats.org/drawingml/2006/picture">
                   <pic:nvPicPr>
-                    <pic:cNvPr id="1" name=""/>
+                    <pic:cNvPr id="13" name="Grafik 13" descr="Ein Bild, das Text enthält.&#10;&#10;Automatisch generierte Beschreibung"/>
                     <pic:cNvPicPr/>
                   </pic:nvPicPr>
                   <pic:blipFill>
-                    <a:blip r:embed="rId13"/>
+                    <a:blip r:embed="rId13">
+                      <a:extLst>
+                        <a:ext uri="{28A0092B-C50C-407E-A947-70E740481C1C}">
+                          <a14:useLocalDpi xmlns:a14="http://schemas.microsoft.com/office/drawing/2010/main" val="0"/>
+                        </a:ext>
+                      </a:extLst>
+                    </a:blip>
                     <a:stretch>
                       <a:fillRect/>
                     </a:stretch>
@@ -1667,7 +2848,7 @@
                   <pic:spPr>
                     <a:xfrm>
                       <a:off x="0" y="0"/>
-                      <a:ext cx="3421565" cy="7357873"/>
+                      <a:ext cx="2430780" cy="2973705"/>
                     </a:xfrm>
                     <a:prstGeom prst="rect">
                       <a:avLst/>
@@ -1679,12 +2860,33 @@
           </wp:inline>
         </w:drawing>
       </w:r>
-      <w:r>
-        <w:rPr>
-          <w:noProof/>
-        </w:rPr>
-        <w:t xml:space="preserve"> </w:t>
-      </w:r>
+    </w:p>
+    <w:p>
+      <w:pPr>
+        <w:pStyle w:val="Beschriftung"/>
+        <w:sectPr>
+          <w:type w:val="continuous"/>
+          <w:pgSz w:w="11906" w:h="16838"/>
+          <w:pgMar w:top="720" w:right="720" w:bottom="720" w:left="720" w:header="708" w:footer="708" w:gutter="0"/>
+          <w:cols w:space="708"/>
+          <w:docGrid w:linePitch="360"/>
+        </w:sectPr>
+      </w:pPr>
+      <w:r>
+        <w:t xml:space="preserve">Abbildung </w:t>
+      </w:r>
+      <w:fldSimple w:instr=" SEQ Abbildung \* ARABIC ">
+        <w:r>
+          <w:rPr>
+            <w:noProof/>
+          </w:rPr>
+          <w:t>2</w:t>
+        </w:r>
+      </w:fldSimple>
+      <w:r>
+        <w:t>- Auftrag hinzufügen</w:t>
+      </w:r>
+      <w:bookmarkStart w:id="6" w:name="_Toc74390243"/>
     </w:p>
     <w:p>
       <w:pPr>
@@ -1693,13 +2895,11 @@
           <w:lang w:val="en-US"/>
         </w:rPr>
       </w:pPr>
-      <w:bookmarkStart w:id="6" w:name="_Toc74390243"/>
       <w:proofErr w:type="spellStart"/>
       <w:r>
         <w:rPr>
           <w:lang w:val="en-US"/>
         </w:rPr>
-        <w:lastRenderedPageBreak/>
         <w:t>Realisieren</w:t>
       </w:r>
       <w:bookmarkEnd w:id="6"/>
@@ -1707,6 +2907,42 @@
     </w:p>
     <w:p>
       <w:pPr>
+        <w:pStyle w:val="berschrift3"/>
+        <w:rPr>
+          <w:lang w:val="en-US"/>
+        </w:rPr>
+      </w:pPr>
+      <w:r>
+        <w:rPr>
+          <w:lang w:val="en-US"/>
+        </w:rPr>
+        <w:t>View-Components</w:t>
+      </w:r>
+    </w:p>
+    <w:p>
+      <w:pPr>
+        <w:pStyle w:val="berschrift4"/>
+      </w:pPr>
+      <w:r>
+        <w:t>login.html</w:t>
+      </w:r>
+    </w:p>
+    <w:p>
+      <w:r>
+        <w:t>Die erste S</w:t>
+      </w:r>
+      <w:r>
+        <w:t xml:space="preserve">eite die beim Aufrufen der URL angezeigt wird. Entsprechend des gewählten </w:t>
+      </w:r>
+      <w:r>
+        <w:t>Logins</w:t>
+      </w:r>
+      <w:r>
+        <w:t xml:space="preserve"> wird der User auf die entsprechende View weitergeleitet.</w:t>
+      </w:r>
+    </w:p>
+    <w:p>
+      <w:pPr>
         <w:pStyle w:val="berschrift4"/>
         <w:rPr>
           <w:lang w:val="en-US"/>
@@ -1716,7 +2952,48 @@
         <w:rPr>
           <w:lang w:val="en-US"/>
         </w:rPr>
-        <w:t>View-Components</w:t>
+        <w:t>adminView.html</w:t>
+      </w:r>
+    </w:p>
+    <w:p>
+      <w:r>
+        <w:t>Beinhaltet</w:t>
+      </w:r>
+      <w:r>
+        <w:t xml:space="preserve"> Logik zum Anzeigen, Hinzufügen, Löschen und Bearbeiten von Aufträgen. Daten werden parallel zu den Updates via Call zum REST-Service auch Client seitig angepasst, um Anfragen an das Backend zu reduzieren.</w:t>
+      </w:r>
+    </w:p>
+    <w:p>
+      <w:pPr>
+        <w:pStyle w:val="berschrift4"/>
+      </w:pPr>
+      <w:r>
+        <w:t>userView.html</w:t>
+      </w:r>
+    </w:p>
+    <w:p>
+      <w:r>
+        <w:t xml:space="preserve">Beinhaltet Logik zum Anzeigen und Bearbeiten von Aufträgen. Daten werden parallel zu den Updates via Call zum REST-Service auch Client seitig </w:t>
+      </w:r>
+      <w:r>
+        <w:t>angepasst,</w:t>
+      </w:r>
+      <w:r>
+        <w:t xml:space="preserve"> um Anfragen an das Backend zu reduzieren</w:t>
+      </w:r>
+    </w:p>
+    <w:p>
+      <w:pPr>
+        <w:pStyle w:val="berschrift3"/>
+        <w:rPr>
+          <w:lang w:val="en-US"/>
+        </w:rPr>
+      </w:pPr>
+      <w:r>
+        <w:rPr>
+          <w:lang w:val="en-US"/>
+        </w:rPr>
+        <w:t>Control-Components</w:t>
       </w:r>
     </w:p>
     <w:p>
@@ -1726,34 +3003,82 @@
           <w:lang w:val="en-US"/>
         </w:rPr>
       </w:pPr>
+      <w:proofErr w:type="spellStart"/>
       <w:r>
         <w:rPr>
           <w:lang w:val="en-US"/>
         </w:rPr>
-        <w:t>Control-Components</w:t>
-      </w:r>
+        <w:t>CaseHandler.php</w:t>
+      </w:r>
+      <w:proofErr w:type="spellEnd"/>
     </w:p>
     <w:p>
       <w:pPr>
-        <w:pStyle w:val="berschrift4"/>
         <w:rPr>
           <w:lang w:val="en-US"/>
         </w:rPr>
       </w:pPr>
-      <w:r>
-        <w:rPr>
-          <w:lang w:val="en-US"/>
-        </w:rPr>
-        <w:t>Model-Components</w:t>
-      </w:r>
     </w:p>
     <w:p>
       <w:pPr>
+        <w:pStyle w:val="berschrift4"/>
+      </w:pPr>
+      <w:proofErr w:type="spellStart"/>
+      <w:r>
+        <w:t>UserHandler.php</w:t>
+      </w:r>
+      <w:proofErr w:type="spellEnd"/>
+    </w:p>
+    <w:p/>
+    <w:p>
+      <w:pPr>
+        <w:pStyle w:val="berschrift4"/>
+      </w:pPr>
+      <w:proofErr w:type="spellStart"/>
+      <w:r>
+        <w:t>case.api.php</w:t>
+      </w:r>
+      <w:proofErr w:type="spellEnd"/>
+    </w:p>
+    <w:p/>
+    <w:p>
+      <w:pPr>
+        <w:pStyle w:val="berschrift4"/>
+      </w:pPr>
+      <w:proofErr w:type="spellStart"/>
+      <w:r>
+        <w:t>user.api.php</w:t>
+      </w:r>
+      <w:proofErr w:type="spellEnd"/>
+    </w:p>
+    <w:p/>
+    <w:p>
+      <w:pPr>
         <w:pStyle w:val="berschrift3"/>
       </w:pPr>
-      <w:bookmarkStart w:id="7" w:name="_Toc74390248"/>
-      <w:r>
-        <w:t>Interface</w:t>
+      <w:r>
+        <w:t>Model-Components</w:t>
+      </w:r>
+    </w:p>
+    <w:p>
+      <w:pPr>
+        <w:pStyle w:val="berschrift4"/>
+      </w:pPr>
+      <w:proofErr w:type="spellStart"/>
+      <w:r>
+        <w:t>cfp.sql</w:t>
+      </w:r>
+      <w:proofErr w:type="spellEnd"/>
+    </w:p>
+    <w:p/>
+    <w:p>
+      <w:pPr>
+        <w:pStyle w:val="berschrift2"/>
+      </w:pPr>
+      <w:bookmarkStart w:id="7" w:name="_Toc74390257"/>
+      <w:r>
+        <w:lastRenderedPageBreak/>
+        <w:t>Hilfestellungen</w:t>
       </w:r>
       <w:bookmarkEnd w:id="7"/>
     </w:p>
@@ -1761,71 +3086,11 @@
       <w:pPr>
         <w:pStyle w:val="berschrift2"/>
       </w:pPr>
-      <w:bookmarkStart w:id="8" w:name="_Toc74390252"/>
-      <w:r>
-        <w:t>Auswerten</w:t>
+      <w:bookmarkStart w:id="8" w:name="_Toc74390258"/>
+      <w:r>
+        <w:t>Ehrenwort</w:t>
       </w:r>
       <w:bookmarkEnd w:id="8"/>
-    </w:p>
-    <w:p>
-      <w:pPr>
-        <w:pStyle w:val="berschrift2"/>
-      </w:pPr>
-      <w:bookmarkStart w:id="9" w:name="_Toc74390253"/>
-      <w:r>
-        <w:t>Arbeitsberichte</w:t>
-      </w:r>
-      <w:bookmarkEnd w:id="9"/>
-    </w:p>
-    <w:p>
-      <w:pPr>
-        <w:pStyle w:val="berschrift3"/>
-      </w:pPr>
-      <w:bookmarkStart w:id="10" w:name="_Toc74390254"/>
-      <w:r>
-        <w:t>Planung</w:t>
-      </w:r>
-      <w:bookmarkEnd w:id="10"/>
-    </w:p>
-    <w:p>
-      <w:pPr>
-        <w:pStyle w:val="berschrift3"/>
-      </w:pPr>
-      <w:bookmarkStart w:id="11" w:name="_Toc74390255"/>
-      <w:r>
-        <w:t>Realisierung</w:t>
-      </w:r>
-      <w:bookmarkEnd w:id="11"/>
-    </w:p>
-    <w:p>
-      <w:pPr>
-        <w:pStyle w:val="berschrift3"/>
-      </w:pPr>
-      <w:bookmarkStart w:id="12" w:name="_Toc74390256"/>
-      <w:r>
-        <w:t>Kontrolle</w:t>
-      </w:r>
-      <w:bookmarkEnd w:id="12"/>
-    </w:p>
-    <w:p>
-      <w:pPr>
-        <w:pStyle w:val="berschrift2"/>
-      </w:pPr>
-      <w:bookmarkStart w:id="13" w:name="_Toc74390257"/>
-      <w:r>
-        <w:t>Hilfestellungen</w:t>
-      </w:r>
-      <w:bookmarkEnd w:id="13"/>
-    </w:p>
-    <w:p>
-      <w:pPr>
-        <w:pStyle w:val="berschrift2"/>
-      </w:pPr>
-      <w:bookmarkStart w:id="14" w:name="_Toc74390258"/>
-      <w:r>
-        <w:t>Ehrenwort</w:t>
-      </w:r>
-      <w:bookmarkEnd w:id="14"/>
     </w:p>
     <w:p>
       <w:r>

</xml_diff>

<commit_message>
user gets only hes own cases
</commit_message>
<xml_diff>
--- a/Doku/Projektdokumentation.docx
+++ b/Doku/Projektdokumentation.docx
@@ -969,7 +969,7 @@
               </mc:Choice>
               <mc:Fallback>
                 <w:pict>
-                  <v:group w14:anchorId="214B83F5" id="Gruppe 114" o:spid="_x0000_s1026" style="position:absolute;margin-left:0;margin-top:0;width:18pt;height:10in;z-index:251659264;mso-width-percent:29;mso-height-percent:909;mso-left-percent:45;mso-position-horizontal-relative:page;mso-position-vertical:center;mso-position-vertical-relative:page;mso-width-percent:29;mso-height-percent:909;mso-left-percent:45" coordsize="2286,91440" o:gfxdata="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">
+                  <v:group w14:anchorId="4A83BC45" id="Gruppe 114" o:spid="_x0000_s1026" style="position:absolute;margin-left:0;margin-top:0;width:18pt;height:10in;z-index:251659264;mso-width-percent:29;mso-height-percent:909;mso-left-percent:45;mso-position-horizontal-relative:page;mso-position-vertical:center;mso-position-vertical-relative:page;mso-width-percent:29;mso-height-percent:909;mso-left-percent:45" coordsize="2286,91440" o:gfxdata="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">
                     <v:rect id="Rechteck 115" o:spid="_x0000_s1027" style="position:absolute;width:2286;height:87820;visibility:visible;mso-wrap-style:square;v-text-anchor:middle" o:gfxdata="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" fillcolor="#ed7d31 [3205]" stroked="f" strokeweight="1pt"/>
                     <v:rect id="Rechteck 116" o:spid="_x0000_s1028" style="position:absolute;top:89154;width:2286;height:2286;visibility:visible;mso-wrap-style:square;v-text-anchor:middle" o:gfxdata="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" fillcolor="#4472c4 [3204]" stroked="f" strokeweight="1pt">
                       <o:lock v:ext="edit" aspectratio="t"/>
@@ -1042,28 +1042,7 @@
         <w:t>welche</w:t>
       </w:r>
       <w:r>
-        <w:t xml:space="preserve"> Anfragen bearbeitet und die </w:t>
-      </w:r>
-      <w:proofErr w:type="spellStart"/>
-      <w:r>
-        <w:t>Qery’s</w:t>
-      </w:r>
-      <w:proofErr w:type="spellEnd"/>
-      <w:r>
-        <w:t xml:space="preserve"> zur </w:t>
-      </w:r>
-      <w:proofErr w:type="gramStart"/>
-      <w:r>
-        <w:t>Datenbank(</w:t>
-      </w:r>
-      <w:proofErr w:type="spellStart"/>
-      <w:proofErr w:type="gramEnd"/>
-      <w:r>
-        <w:t>MariaDB</w:t>
-      </w:r>
-      <w:proofErr w:type="spellEnd"/>
-      <w:r>
-        <w:t>) managen.</w:t>
+        <w:t xml:space="preserve"> Anfragen bearbeitet und die Qery’s zur Datenbank(MariaDB) managen.</w:t>
       </w:r>
     </w:p>
     <w:p>
@@ -1354,15 +1333,7 @@
     </w:p>
     <w:p>
       <w:r>
-        <w:t xml:space="preserve">Einfache Login-Seite, nach erfolgreichem Login wird User-View oder Admin-View </w:t>
-      </w:r>
-      <w:proofErr w:type="spellStart"/>
-      <w:r>
-        <w:t>retuned</w:t>
-      </w:r>
-      <w:proofErr w:type="spellEnd"/>
-      <w:r>
-        <w:t>.</w:t>
+        <w:t>Einfache Login-Seite, nach erfolgreichem Login wird User-View oder Admin-View retuned.</w:t>
       </w:r>
     </w:p>
     <w:p/>
@@ -1425,30 +1396,18 @@
       <w:r>
         <w:t xml:space="preserve">Enthält Anzeige der eigenen </w:t>
       </w:r>
-      <w:proofErr w:type="gramStart"/>
-      <w:r>
-        <w:t>Aufträge</w:t>
-      </w:r>
-      <w:proofErr w:type="gramEnd"/>
+      <w:r>
+        <w:t>Aufträge,</w:t>
+      </w:r>
       <w:r>
         <w:t xml:space="preserve"> </w:t>
       </w:r>
       <w:r>
-        <w:t>die via ‘</w:t>
-      </w:r>
-      <w:proofErr w:type="spellStart"/>
-      <w:r>
-        <w:t>done</w:t>
-      </w:r>
-      <w:proofErr w:type="spellEnd"/>
-      <w:r>
-        <w:t xml:space="preserve">’-Button zum nächsten Status gebracht werden kann und einen Button zum </w:t>
-      </w:r>
-      <w:proofErr w:type="spellStart"/>
-      <w:r>
-        <w:t>logout</w:t>
-      </w:r>
-      <w:proofErr w:type="spellEnd"/>
+        <w:t xml:space="preserve">die via ‘done’-Button zum nächsten Status gebracht werden kann und einen Button zum </w:t>
+      </w:r>
+      <w:r>
+        <w:t>Logout</w:t>
+      </w:r>
       <w:r>
         <w:t>.</w:t>
       </w:r>
@@ -1585,7 +1544,7 @@
           </mc:Choice>
           <mc:Fallback>
             <w:pict>
-              <v:shapetype w14:anchorId="5BAA0D88" id="_x0000_t32" coordsize="21600,21600" o:spt="32" o:oned="t" path="m,l21600,21600e" filled="f">
+              <v:shapetype w14:anchorId="46FBEA7B" id="_x0000_t32" coordsize="21600,21600" o:spt="32" o:oned="t" path="m,l21600,21600e" filled="f">
                 <v:path arrowok="t" fillok="f" o:connecttype="none"/>
                 <o:lock v:ext="edit" shapetype="t"/>
               </v:shapetype>
@@ -1661,7 +1620,7 @@
           </mc:Choice>
           <mc:Fallback>
             <w:pict>
-              <v:shape w14:anchorId="76CEE497" id="Gerade Verbindung mit Pfeil 25" o:spid="_x0000_s1026" type="#_x0000_t32" style="position:absolute;margin-left:104pt;margin-top:231.5pt;width:256.5pt;height:46.5pt;flip:x y;z-index:251685888;visibility:visible;mso-wrap-style:square;mso-width-percent:0;mso-height-percent:0;mso-wrap-distance-left:9pt;mso-wrap-distance-top:0;mso-wrap-distance-right:9pt;mso-wrap-distance-bottom:0;mso-position-horizontal:absolute;mso-position-horizontal-relative:text;mso-position-vertical:absolute;mso-position-vertical-relative:text;mso-width-percent:0;mso-height-percent:0;mso-width-relative:margin;mso-height-relative:margin" o:gfxdata="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" strokecolor="#4472c4 [3204]" strokeweight="1pt">
+              <v:shape w14:anchorId="33E8DC4F" id="Gerade Verbindung mit Pfeil 25" o:spid="_x0000_s1026" type="#_x0000_t32" style="position:absolute;margin-left:104pt;margin-top:231.5pt;width:256.5pt;height:46.5pt;flip:x y;z-index:251685888;visibility:visible;mso-wrap-style:square;mso-width-percent:0;mso-height-percent:0;mso-wrap-distance-left:9pt;mso-wrap-distance-top:0;mso-wrap-distance-right:9pt;mso-wrap-distance-bottom:0;mso-position-horizontal:absolute;mso-position-horizontal-relative:text;mso-position-vertical:absolute;mso-position-vertical-relative:text;mso-width-percent:0;mso-height-percent:0;mso-width-relative:margin;mso-height-relative:margin" o:gfxdata="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" strokecolor="#4472c4 [3204]" strokeweight="1pt">
                 <v:stroke endarrow="block" joinstyle="miter"/>
               </v:shape>
             </w:pict>
@@ -2040,7 +1999,7 @@
           </mc:Choice>
           <mc:Fallback>
             <w:pict>
-              <v:shape w14:anchorId="59A87CFC" id="Gerade Verbindung mit Pfeil 19" o:spid="_x0000_s1026" type="#_x0000_t32" style="position:absolute;margin-left:273pt;margin-top:156.05pt;width:87.5pt;height:3.6pt;flip:x y;z-index:251673600;visibility:visible;mso-wrap-style:square;mso-width-percent:0;mso-height-percent:0;mso-wrap-distance-left:9pt;mso-wrap-distance-top:0;mso-wrap-distance-right:9pt;mso-wrap-distance-bottom:0;mso-position-horizontal:absolute;mso-position-horizontal-relative:text;mso-position-vertical:absolute;mso-position-vertical-relative:text;mso-width-percent:0;mso-height-percent:0;mso-width-relative:margin;mso-height-relative:margin" o:gfxdata="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" strokecolor="#4472c4 [3204]" strokeweight="1pt">
+              <v:shape w14:anchorId="621210D4" id="Gerade Verbindung mit Pfeil 19" o:spid="_x0000_s1026" type="#_x0000_t32" style="position:absolute;margin-left:273pt;margin-top:156.05pt;width:87.5pt;height:3.6pt;flip:x y;z-index:251673600;visibility:visible;mso-wrap-style:square;mso-width-percent:0;mso-height-percent:0;mso-wrap-distance-left:9pt;mso-wrap-distance-top:0;mso-wrap-distance-right:9pt;mso-wrap-distance-bottom:0;mso-position-horizontal:absolute;mso-position-horizontal-relative:text;mso-position-vertical:absolute;mso-position-vertical-relative:text;mso-width-percent:0;mso-height-percent:0;mso-width-relative:margin;mso-height-relative:margin" o:gfxdata="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" strokecolor="#4472c4 [3204]" strokeweight="1pt">
                 <v:stroke endarrow="block" joinstyle="miter"/>
               </v:shape>
             </w:pict>
@@ -2112,7 +2071,7 @@
           </mc:Choice>
           <mc:Fallback>
             <w:pict>
-              <v:shape w14:anchorId="06C7B142" id="Gerade Verbindung mit Pfeil 21" o:spid="_x0000_s1026" type="#_x0000_t32" style="position:absolute;margin-left:273pt;margin-top:194.85pt;width:87.5pt;height:3.6pt;flip:x y;z-index:251677696;visibility:visible;mso-wrap-style:square;mso-width-percent:0;mso-height-percent:0;mso-wrap-distance-left:9pt;mso-wrap-distance-top:0;mso-wrap-distance-right:9pt;mso-wrap-distance-bottom:0;mso-position-horizontal:absolute;mso-position-horizontal-relative:text;mso-position-vertical:absolute;mso-position-vertical-relative:text;mso-width-percent:0;mso-height-percent:0;mso-width-relative:margin;mso-height-relative:margin" o:gfxdata="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" strokecolor="#4472c4 [3204]" strokeweight="1pt">
+              <v:shape w14:anchorId="709C0CA9" id="Gerade Verbindung mit Pfeil 21" o:spid="_x0000_s1026" type="#_x0000_t32" style="position:absolute;margin-left:273pt;margin-top:194.85pt;width:87.5pt;height:3.6pt;flip:x y;z-index:251677696;visibility:visible;mso-wrap-style:square;mso-width-percent:0;mso-height-percent:0;mso-wrap-distance-left:9pt;mso-wrap-distance-top:0;mso-wrap-distance-right:9pt;mso-wrap-distance-bottom:0;mso-position-horizontal:absolute;mso-position-horizontal-relative:text;mso-position-vertical:absolute;mso-position-vertical-relative:text;mso-width-percent:0;mso-height-percent:0;mso-width-relative:margin;mso-height-relative:margin" o:gfxdata="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" strokecolor="#4472c4 [3204]" strokeweight="1pt">
                 <v:stroke endarrow="block" joinstyle="miter"/>
               </v:shape>
             </w:pict>
@@ -2178,15 +2137,7 @@
                         <w:txbxContent>
                           <w:p>
                             <w:r>
-                              <w:t>Container für Arbeitsauftrag (State-</w:t>
-                            </w:r>
-                            <w:proofErr w:type="spellStart"/>
-                            <w:r>
-                              <w:t>spezific</w:t>
-                            </w:r>
-                            <w:proofErr w:type="spellEnd"/>
-                            <w:r>
-                              <w:t>)</w:t>
+                              <w:t>Container für Arbeitsauftrag (State-spezific)</w:t>
                             </w:r>
                           </w:p>
                         </w:txbxContent>
@@ -2214,15 +2165,7 @@
                   <w:txbxContent>
                     <w:p>
                       <w:r>
-                        <w:t>Container für Arbeitsauftrag (State-</w:t>
-                      </w:r>
-                      <w:proofErr w:type="spellStart"/>
-                      <w:r>
-                        <w:t>spezific</w:t>
-                      </w:r>
-                      <w:proofErr w:type="spellEnd"/>
-                      <w:r>
-                        <w:t>)</w:t>
+                        <w:t>Container für Arbeitsauftrag (State-spezific)</w:t>
                       </w:r>
                     </w:p>
                   </w:txbxContent>
@@ -2297,7 +2240,7 @@
           </mc:Choice>
           <mc:Fallback>
             <w:pict>
-              <v:shape w14:anchorId="7C0E058D" id="Gerade Verbindung mit Pfeil 17" o:spid="_x0000_s1026" type="#_x0000_t32" style="position:absolute;margin-left:210.5pt;margin-top:108pt;width:150pt;height:3.6pt;flip:x;z-index:251669504;visibility:visible;mso-wrap-style:square;mso-width-percent:0;mso-height-percent:0;mso-wrap-distance-left:9pt;mso-wrap-distance-top:0;mso-wrap-distance-right:9pt;mso-wrap-distance-bottom:0;mso-position-horizontal:absolute;mso-position-horizontal-relative:text;mso-position-vertical:absolute;mso-position-vertical-relative:text;mso-width-percent:0;mso-height-percent:0;mso-width-relative:margin;mso-height-relative:margin" o:gfxdata="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" strokecolor="#4472c4 [3204]" strokeweight="1pt">
+              <v:shape w14:anchorId="022C37C4" id="Gerade Verbindung mit Pfeil 17" o:spid="_x0000_s1026" type="#_x0000_t32" style="position:absolute;margin-left:210.5pt;margin-top:108pt;width:150pt;height:3.6pt;flip:x;z-index:251669504;visibility:visible;mso-wrap-style:square;mso-width-percent:0;mso-height-percent:0;mso-wrap-distance-left:9pt;mso-wrap-distance-top:0;mso-wrap-distance-right:9pt;mso-wrap-distance-bottom:0;mso-position-horizontal:absolute;mso-position-horizontal-relative:text;mso-position-vertical:absolute;mso-position-vertical-relative:text;mso-width-percent:0;mso-height-percent:0;mso-width-relative:margin;mso-height-relative:margin" o:gfxdata="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" strokecolor="#4472c4 [3204]" strokeweight="1pt">
                 <v:stroke endarrow="block" joinstyle="miter"/>
               </v:shape>
             </w:pict>
@@ -2482,7 +2425,7 @@
           </mc:Choice>
           <mc:Fallback>
             <w:pict>
-              <v:shape w14:anchorId="60B112DD" id="Gerade Verbindung mit Pfeil 15" o:spid="_x0000_s1026" type="#_x0000_t32" style="position:absolute;margin-left:304.25pt;margin-top:39.95pt;width:56pt;height:12.9pt;flip:x y;z-index:251665408;visibility:visible;mso-wrap-style:square;mso-width-percent:0;mso-height-percent:0;mso-wrap-distance-left:9pt;mso-wrap-distance-top:0;mso-wrap-distance-right:9pt;mso-wrap-distance-bottom:0;mso-position-horizontal:absolute;mso-position-horizontal-relative:text;mso-position-vertical:absolute;mso-position-vertical-relative:text;mso-width-percent:0;mso-height-percent:0;mso-width-relative:margin;mso-height-relative:margin" o:gfxdata="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" strokecolor="#4472c4 [3204]" strokeweight="1pt">
+              <v:shape w14:anchorId="42A6A50F" id="Gerade Verbindung mit Pfeil 15" o:spid="_x0000_s1026" type="#_x0000_t32" style="position:absolute;margin-left:304.25pt;margin-top:39.95pt;width:56pt;height:12.9pt;flip:x y;z-index:251665408;visibility:visible;mso-wrap-style:square;mso-width-percent:0;mso-height-percent:0;mso-wrap-distance-left:9pt;mso-wrap-distance-top:0;mso-wrap-distance-right:9pt;mso-wrap-distance-bottom:0;mso-position-horizontal:absolute;mso-position-horizontal-relative:text;mso-position-vertical:absolute;mso-position-vertical-relative:text;mso-width-percent:0;mso-height-percent:0;mso-width-relative:margin;mso-height-relative:margin" o:gfxdata="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" strokecolor="#4472c4 [3204]" strokeweight="1pt">
                 <v:stroke endarrow="block" joinstyle="miter"/>
               </v:shape>
             </w:pict>
@@ -2895,7 +2838,6 @@
           <w:lang w:val="en-US"/>
         </w:rPr>
       </w:pPr>
-      <w:proofErr w:type="spellStart"/>
       <w:r>
         <w:rPr>
           <w:lang w:val="en-US"/>
@@ -2903,7 +2845,6 @@
         <w:t>Realisieren</w:t>
       </w:r>
       <w:bookmarkEnd w:id="6"/>
-      <w:proofErr w:type="spellEnd"/>
     </w:p>
     <w:p>
       <w:pPr>
@@ -3003,81 +2944,127 @@
           <w:lang w:val="en-US"/>
         </w:rPr>
       </w:pPr>
-      <w:proofErr w:type="spellStart"/>
       <w:r>
         <w:rPr>
           <w:lang w:val="en-US"/>
         </w:rPr>
         <w:t>CaseHandler.php</w:t>
       </w:r>
-      <w:proofErr w:type="spellEnd"/>
-    </w:p>
-    <w:p>
-      <w:pPr>
-        <w:rPr>
-          <w:lang w:val="en-US"/>
-        </w:rPr>
-      </w:pPr>
+    </w:p>
+    <w:p>
+      <w:r>
+        <w:t xml:space="preserve">Klasse die </w:t>
+      </w:r>
+      <w:r>
+        <w:t xml:space="preserve">eine Datenbankverbindung und query’s für die Case-Tabelle über verschiedene Methoden zur Verfügung stellt. </w:t>
+      </w:r>
     </w:p>
     <w:p>
       <w:pPr>
         <w:pStyle w:val="berschrift4"/>
       </w:pPr>
-      <w:proofErr w:type="spellStart"/>
       <w:r>
         <w:t>UserHandler.php</w:t>
       </w:r>
-      <w:proofErr w:type="spellEnd"/>
+    </w:p>
+    <w:p>
+      <w:r>
+        <w:t xml:space="preserve">Klasse die </w:t>
+      </w:r>
+      <w:r>
+        <w:t>eine Datenbankverbindung und query’s</w:t>
+      </w:r>
+      <w:r>
+        <w:t xml:space="preserve"> für die User-Tabelle</w:t>
+      </w:r>
+      <w:r>
+        <w:t xml:space="preserve"> über verschiedene Methoden zur Verfügung stellt.</w:t>
+      </w:r>
+    </w:p>
+    <w:p>
+      <w:pPr>
+        <w:pStyle w:val="berschrift4"/>
+      </w:pPr>
+      <w:r>
+        <w:t>case.api.php</w:t>
+      </w:r>
+    </w:p>
+    <w:p>
+      <w:r>
+        <w:t>Stellt ein Interface für HTTP-Calls zur Verfügung und beantwortet diese entsprechend.</w:t>
+      </w:r>
+    </w:p>
+    <w:p>
+      <w:pPr>
+        <w:pStyle w:val="berschrift4"/>
+      </w:pPr>
+      <w:r>
+        <w:t>user.api.php</w:t>
+      </w:r>
+    </w:p>
+    <w:p>
+      <w:r>
+        <w:t xml:space="preserve">Stellt ein Interface für HTTP-Calls zur Verfügung und beantwortet diese entsprechend. Auch werden hier die Session-Variablen </w:t>
+      </w:r>
+      <w:r>
+        <w:t>vergeben,</w:t>
+      </w:r>
+      <w:r>
+        <w:t xml:space="preserve"> </w:t>
+      </w:r>
+      <w:r>
+        <w:t>die für Useridentifikation genutzt werden.</w:t>
+      </w:r>
+    </w:p>
+    <w:p>
+      <w:pPr>
+        <w:pStyle w:val="berschrift3"/>
+      </w:pPr>
+      <w:r>
+        <w:t>Model-Components</w:t>
+      </w:r>
+    </w:p>
+    <w:p>
+      <w:pPr>
+        <w:pStyle w:val="berschrift4"/>
+      </w:pPr>
+      <w:r>
+        <w:t>cfp.sql</w:t>
+      </w:r>
+    </w:p>
+    <w:p>
+      <w:r>
+        <w:t>Script welches die SQL-Datenbank darstellt</w:t>
+      </w:r>
+      <w:r>
+        <w:t xml:space="preserve">. Bestehend aus </w:t>
+      </w:r>
+      <w:r>
+        <w:t>eine</w:t>
+      </w:r>
+      <w:r>
+        <w:t>r</w:t>
+      </w:r>
+      <w:r>
+        <w:t xml:space="preserve"> Tabelle für User und eine</w:t>
+      </w:r>
+      <w:r>
+        <w:t>r</w:t>
+      </w:r>
+      <w:r>
+        <w:t xml:space="preserve"> für </w:t>
+      </w:r>
+      <w:r>
+        <w:t>Cases die in Beziehung miteinander stehen.</w:t>
+      </w:r>
     </w:p>
     <w:p/>
     <w:p>
       <w:pPr>
-        <w:pStyle w:val="berschrift4"/>
-      </w:pPr>
-      <w:proofErr w:type="spellStart"/>
-      <w:r>
-        <w:t>case.api.php</w:t>
-      </w:r>
-      <w:proofErr w:type="spellEnd"/>
-    </w:p>
-    <w:p/>
-    <w:p>
-      <w:pPr>
-        <w:pStyle w:val="berschrift4"/>
-      </w:pPr>
-      <w:proofErr w:type="spellStart"/>
-      <w:r>
-        <w:t>user.api.php</w:t>
-      </w:r>
-      <w:proofErr w:type="spellEnd"/>
-    </w:p>
-    <w:p/>
-    <w:p>
-      <w:pPr>
-        <w:pStyle w:val="berschrift3"/>
-      </w:pPr>
-      <w:r>
-        <w:t>Model-Components</w:t>
-      </w:r>
-    </w:p>
-    <w:p>
-      <w:pPr>
-        <w:pStyle w:val="berschrift4"/>
-      </w:pPr>
-      <w:proofErr w:type="spellStart"/>
-      <w:r>
-        <w:t>cfp.sql</w:t>
-      </w:r>
-      <w:proofErr w:type="spellEnd"/>
-    </w:p>
-    <w:p/>
-    <w:p>
-      <w:pPr>
         <w:pStyle w:val="berschrift2"/>
       </w:pPr>
       <w:bookmarkStart w:id="7" w:name="_Toc74390257"/>
       <w:r>
-        <w:lastRenderedPageBreak/>
         <w:t>Hilfestellungen</w:t>
       </w:r>
       <w:bookmarkEnd w:id="7"/>

</xml_diff>

<commit_message>
added config.json for db-values host/pw/user/dbname
</commit_message>
<xml_diff>
--- a/Doku/Projektdokumentation.docx
+++ b/Doku/Projektdokumentation.docx
@@ -969,7 +969,7 @@
               </mc:Choice>
               <mc:Fallback>
                 <w:pict>
-                  <v:group w14:anchorId="4A83BC45" id="Gruppe 114" o:spid="_x0000_s1026" style="position:absolute;margin-left:0;margin-top:0;width:18pt;height:10in;z-index:251659264;mso-width-percent:29;mso-height-percent:909;mso-left-percent:45;mso-position-horizontal-relative:page;mso-position-vertical:center;mso-position-vertical-relative:page;mso-width-percent:29;mso-height-percent:909;mso-left-percent:45" coordsize="2286,91440" o:gfxdata="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">
+                  <v:group w14:anchorId="734D6BA4" id="Gruppe 114" o:spid="_x0000_s1026" style="position:absolute;margin-left:0;margin-top:0;width:18pt;height:10in;z-index:251659264;mso-width-percent:29;mso-height-percent:909;mso-left-percent:45;mso-position-horizontal-relative:page;mso-position-vertical:center;mso-position-vertical-relative:page;mso-width-percent:29;mso-height-percent:909;mso-left-percent:45" coordsize="2286,91440" o:gfxdata="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">
                     <v:rect id="Rechteck 115" o:spid="_x0000_s1027" style="position:absolute;width:2286;height:87820;visibility:visible;mso-wrap-style:square;v-text-anchor:middle" o:gfxdata="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" fillcolor="#ed7d31 [3205]" stroked="f" strokeweight="1pt"/>
                     <v:rect id="Rechteck 116" o:spid="_x0000_s1028" style="position:absolute;top:89154;width:2286;height:2286;visibility:visible;mso-wrap-style:square;v-text-anchor:middle" o:gfxdata="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" fillcolor="#4472c4 [3204]" stroked="f" strokeweight="1pt">
                       <o:lock v:ext="edit" aspectratio="t"/>
@@ -989,71 +989,1254 @@
         </w:p>
       </w:sdtContent>
     </w:sdt>
+    <w:bookmarkStart w:id="0" w:name="_Toc74390235" w:displacedByCustomXml="next"/>
+    <w:sdt>
+      <w:sdtPr>
+        <w:rPr>
+          <w:lang w:val="de-DE"/>
+        </w:rPr>
+        <w:id w:val="-1968108840"/>
+        <w:docPartObj>
+          <w:docPartGallery w:val="Table of Contents"/>
+          <w:docPartUnique/>
+        </w:docPartObj>
+      </w:sdtPr>
+      <w:sdtEndPr>
+        <w:rPr>
+          <w:rFonts w:asciiTheme="minorHAnsi" w:eastAsiaTheme="minorHAnsi" w:hAnsiTheme="minorHAnsi" w:cstheme="minorBidi"/>
+          <w:b/>
+          <w:bCs/>
+          <w:color w:val="auto"/>
+          <w:sz w:val="22"/>
+          <w:szCs w:val="22"/>
+          <w:lang w:eastAsia="en-US"/>
+        </w:rPr>
+      </w:sdtEndPr>
+      <w:sdtContent>
+        <w:p>
+          <w:pPr>
+            <w:pStyle w:val="Inhaltsverzeichnisberschrift"/>
+          </w:pPr>
+          <w:r>
+            <w:rPr>
+              <w:lang w:val="de-DE"/>
+            </w:rPr>
+            <w:t>Inhaltsverzeichnis</w:t>
+          </w:r>
+        </w:p>
+        <w:p>
+          <w:pPr>
+            <w:pStyle w:val="Verzeichnis1"/>
+            <w:tabs>
+              <w:tab w:val="right" w:leader="dot" w:pos="10456"/>
+            </w:tabs>
+            <w:rPr>
+              <w:rFonts w:eastAsiaTheme="minorEastAsia"/>
+              <w:noProof/>
+              <w:lang w:eastAsia="de-CH"/>
+            </w:rPr>
+          </w:pPr>
+          <w:r>
+            <w:fldChar w:fldCharType="begin"/>
+          </w:r>
+          <w:r>
+            <w:instrText xml:space="preserve"> TOC \o "1-3" \h \z \u </w:instrText>
+          </w:r>
+          <w:r>
+            <w:fldChar w:fldCharType="separate"/>
+          </w:r>
+          <w:hyperlink w:anchor="_Toc91674538" w:history="1">
+            <w:r>
+              <w:rPr>
+                <w:rStyle w:val="Hyperlink"/>
+                <w:noProof/>
+              </w:rPr>
+              <w:t>Projektdokumentation</w:t>
+            </w:r>
+            <w:r>
+              <w:rPr>
+                <w:noProof/>
+                <w:webHidden/>
+              </w:rPr>
+              <w:tab/>
+            </w:r>
+            <w:r>
+              <w:rPr>
+                <w:noProof/>
+                <w:webHidden/>
+              </w:rPr>
+              <w:fldChar w:fldCharType="begin"/>
+            </w:r>
+            <w:r>
+              <w:rPr>
+                <w:noProof/>
+                <w:webHidden/>
+              </w:rPr>
+              <w:instrText xml:space="preserve"> PAGEREF _Toc91674538 \h </w:instrText>
+            </w:r>
+            <w:r>
+              <w:rPr>
+                <w:noProof/>
+                <w:webHidden/>
+              </w:rPr>
+            </w:r>
+            <w:r>
+              <w:rPr>
+                <w:noProof/>
+                <w:webHidden/>
+              </w:rPr>
+              <w:fldChar w:fldCharType="separate"/>
+            </w:r>
+            <w:r>
+              <w:rPr>
+                <w:noProof/>
+                <w:webHidden/>
+              </w:rPr>
+              <w:t>2</w:t>
+            </w:r>
+            <w:r>
+              <w:rPr>
+                <w:noProof/>
+                <w:webHidden/>
+              </w:rPr>
+              <w:fldChar w:fldCharType="end"/>
+            </w:r>
+          </w:hyperlink>
+        </w:p>
+        <w:p>
+          <w:pPr>
+            <w:pStyle w:val="Verzeichnis2"/>
+            <w:tabs>
+              <w:tab w:val="right" w:leader="dot" w:pos="10456"/>
+            </w:tabs>
+            <w:rPr>
+              <w:rFonts w:eastAsiaTheme="minorEastAsia"/>
+              <w:noProof/>
+              <w:lang w:eastAsia="de-CH"/>
+            </w:rPr>
+          </w:pPr>
+          <w:hyperlink w:anchor="_Toc91674539" w:history="1">
+            <w:r>
+              <w:rPr>
+                <w:rStyle w:val="Hyperlink"/>
+                <w:noProof/>
+              </w:rPr>
+              <w:t>Management Summary</w:t>
+            </w:r>
+            <w:r>
+              <w:rPr>
+                <w:noProof/>
+                <w:webHidden/>
+              </w:rPr>
+              <w:tab/>
+            </w:r>
+            <w:r>
+              <w:rPr>
+                <w:noProof/>
+                <w:webHidden/>
+              </w:rPr>
+              <w:fldChar w:fldCharType="begin"/>
+            </w:r>
+            <w:r>
+              <w:rPr>
+                <w:noProof/>
+                <w:webHidden/>
+              </w:rPr>
+              <w:instrText xml:space="preserve"> PAGEREF _Toc91674539 \h </w:instrText>
+            </w:r>
+            <w:r>
+              <w:rPr>
+                <w:noProof/>
+                <w:webHidden/>
+              </w:rPr>
+            </w:r>
+            <w:r>
+              <w:rPr>
+                <w:noProof/>
+                <w:webHidden/>
+              </w:rPr>
+              <w:fldChar w:fldCharType="separate"/>
+            </w:r>
+            <w:r>
+              <w:rPr>
+                <w:noProof/>
+                <w:webHidden/>
+              </w:rPr>
+              <w:t>2</w:t>
+            </w:r>
+            <w:r>
+              <w:rPr>
+                <w:noProof/>
+                <w:webHidden/>
+              </w:rPr>
+              <w:fldChar w:fldCharType="end"/>
+            </w:r>
+          </w:hyperlink>
+        </w:p>
+        <w:p>
+          <w:pPr>
+            <w:pStyle w:val="Verzeichnis2"/>
+            <w:tabs>
+              <w:tab w:val="right" w:leader="dot" w:pos="10456"/>
+            </w:tabs>
+            <w:rPr>
+              <w:rFonts w:eastAsiaTheme="minorEastAsia"/>
+              <w:noProof/>
+              <w:lang w:eastAsia="de-CH"/>
+            </w:rPr>
+          </w:pPr>
+          <w:hyperlink w:anchor="_Toc91674540" w:history="1">
+            <w:r>
+              <w:rPr>
+                <w:rStyle w:val="Hyperlink"/>
+                <w:noProof/>
+              </w:rPr>
+              <w:t>Informieren</w:t>
+            </w:r>
+            <w:r>
+              <w:rPr>
+                <w:noProof/>
+                <w:webHidden/>
+              </w:rPr>
+              <w:tab/>
+            </w:r>
+            <w:r>
+              <w:rPr>
+                <w:noProof/>
+                <w:webHidden/>
+              </w:rPr>
+              <w:fldChar w:fldCharType="begin"/>
+            </w:r>
+            <w:r>
+              <w:rPr>
+                <w:noProof/>
+                <w:webHidden/>
+              </w:rPr>
+              <w:instrText xml:space="preserve"> PAGEREF _Toc91674540 \h </w:instrText>
+            </w:r>
+            <w:r>
+              <w:rPr>
+                <w:noProof/>
+                <w:webHidden/>
+              </w:rPr>
+            </w:r>
+            <w:r>
+              <w:rPr>
+                <w:noProof/>
+                <w:webHidden/>
+              </w:rPr>
+              <w:fldChar w:fldCharType="separate"/>
+            </w:r>
+            <w:r>
+              <w:rPr>
+                <w:noProof/>
+                <w:webHidden/>
+              </w:rPr>
+              <w:t>2</w:t>
+            </w:r>
+            <w:r>
+              <w:rPr>
+                <w:noProof/>
+                <w:webHidden/>
+              </w:rPr>
+              <w:fldChar w:fldCharType="end"/>
+            </w:r>
+          </w:hyperlink>
+        </w:p>
+        <w:p>
+          <w:pPr>
+            <w:pStyle w:val="Verzeichnis2"/>
+            <w:tabs>
+              <w:tab w:val="right" w:leader="dot" w:pos="10456"/>
+            </w:tabs>
+            <w:rPr>
+              <w:rFonts w:eastAsiaTheme="minorEastAsia"/>
+              <w:noProof/>
+              <w:lang w:eastAsia="de-CH"/>
+            </w:rPr>
+          </w:pPr>
+          <w:hyperlink w:anchor="_Toc91674541" w:history="1">
+            <w:r>
+              <w:rPr>
+                <w:rStyle w:val="Hyperlink"/>
+                <w:noProof/>
+              </w:rPr>
+              <w:t>Planen</w:t>
+            </w:r>
+            <w:r>
+              <w:rPr>
+                <w:noProof/>
+                <w:webHidden/>
+              </w:rPr>
+              <w:tab/>
+            </w:r>
+            <w:r>
+              <w:rPr>
+                <w:noProof/>
+                <w:webHidden/>
+              </w:rPr>
+              <w:fldChar w:fldCharType="begin"/>
+            </w:r>
+            <w:r>
+              <w:rPr>
+                <w:noProof/>
+                <w:webHidden/>
+              </w:rPr>
+              <w:instrText xml:space="preserve"> PAGEREF _Toc91674541 \h </w:instrText>
+            </w:r>
+            <w:r>
+              <w:rPr>
+                <w:noProof/>
+                <w:webHidden/>
+              </w:rPr>
+            </w:r>
+            <w:r>
+              <w:rPr>
+                <w:noProof/>
+                <w:webHidden/>
+              </w:rPr>
+              <w:fldChar w:fldCharType="separate"/>
+            </w:r>
+            <w:r>
+              <w:rPr>
+                <w:noProof/>
+                <w:webHidden/>
+              </w:rPr>
+              <w:t>3</w:t>
+            </w:r>
+            <w:r>
+              <w:rPr>
+                <w:noProof/>
+                <w:webHidden/>
+              </w:rPr>
+              <w:fldChar w:fldCharType="end"/>
+            </w:r>
+          </w:hyperlink>
+        </w:p>
+        <w:p>
+          <w:pPr>
+            <w:pStyle w:val="Verzeichnis3"/>
+            <w:tabs>
+              <w:tab w:val="right" w:leader="dot" w:pos="10456"/>
+            </w:tabs>
+            <w:rPr>
+              <w:rFonts w:eastAsiaTheme="minorEastAsia"/>
+              <w:noProof/>
+              <w:lang w:eastAsia="de-CH"/>
+            </w:rPr>
+          </w:pPr>
+          <w:hyperlink w:anchor="_Toc91674542" w:history="1">
+            <w:r>
+              <w:rPr>
+                <w:rStyle w:val="Hyperlink"/>
+                <w:noProof/>
+              </w:rPr>
+              <w:t>Use-Case Diagramm</w:t>
+            </w:r>
+            <w:r>
+              <w:rPr>
+                <w:noProof/>
+                <w:webHidden/>
+              </w:rPr>
+              <w:tab/>
+            </w:r>
+            <w:r>
+              <w:rPr>
+                <w:noProof/>
+                <w:webHidden/>
+              </w:rPr>
+              <w:fldChar w:fldCharType="begin"/>
+            </w:r>
+            <w:r>
+              <w:rPr>
+                <w:noProof/>
+                <w:webHidden/>
+              </w:rPr>
+              <w:instrText xml:space="preserve"> PAGEREF _Toc91674542 \h </w:instrText>
+            </w:r>
+            <w:r>
+              <w:rPr>
+                <w:noProof/>
+                <w:webHidden/>
+              </w:rPr>
+            </w:r>
+            <w:r>
+              <w:rPr>
+                <w:noProof/>
+                <w:webHidden/>
+              </w:rPr>
+              <w:fldChar w:fldCharType="separate"/>
+            </w:r>
+            <w:r>
+              <w:rPr>
+                <w:noProof/>
+                <w:webHidden/>
+              </w:rPr>
+              <w:t>3</w:t>
+            </w:r>
+            <w:r>
+              <w:rPr>
+                <w:noProof/>
+                <w:webHidden/>
+              </w:rPr>
+              <w:fldChar w:fldCharType="end"/>
+            </w:r>
+          </w:hyperlink>
+        </w:p>
+        <w:p>
+          <w:pPr>
+            <w:pStyle w:val="Verzeichnis3"/>
+            <w:tabs>
+              <w:tab w:val="right" w:leader="dot" w:pos="10456"/>
+            </w:tabs>
+            <w:rPr>
+              <w:rFonts w:eastAsiaTheme="minorEastAsia"/>
+              <w:noProof/>
+              <w:lang w:eastAsia="de-CH"/>
+            </w:rPr>
+          </w:pPr>
+          <w:hyperlink w:anchor="_Toc91674543" w:history="1">
+            <w:r>
+              <w:rPr>
+                <w:rStyle w:val="Hyperlink"/>
+                <w:noProof/>
+              </w:rPr>
+              <w:t>Klassendiagramm</w:t>
+            </w:r>
+            <w:r>
+              <w:rPr>
+                <w:noProof/>
+                <w:webHidden/>
+              </w:rPr>
+              <w:tab/>
+            </w:r>
+            <w:r>
+              <w:rPr>
+                <w:noProof/>
+                <w:webHidden/>
+              </w:rPr>
+              <w:fldChar w:fldCharType="begin"/>
+            </w:r>
+            <w:r>
+              <w:rPr>
+                <w:noProof/>
+                <w:webHidden/>
+              </w:rPr>
+              <w:instrText xml:space="preserve"> PAGEREF _Toc91674543 \h </w:instrText>
+            </w:r>
+            <w:r>
+              <w:rPr>
+                <w:noProof/>
+                <w:webHidden/>
+              </w:rPr>
+            </w:r>
+            <w:r>
+              <w:rPr>
+                <w:noProof/>
+                <w:webHidden/>
+              </w:rPr>
+              <w:fldChar w:fldCharType="separate"/>
+            </w:r>
+            <w:r>
+              <w:rPr>
+                <w:noProof/>
+                <w:webHidden/>
+              </w:rPr>
+              <w:t>3</w:t>
+            </w:r>
+            <w:r>
+              <w:rPr>
+                <w:noProof/>
+                <w:webHidden/>
+              </w:rPr>
+              <w:fldChar w:fldCharType="end"/>
+            </w:r>
+          </w:hyperlink>
+        </w:p>
+        <w:p>
+          <w:pPr>
+            <w:pStyle w:val="Verzeichnis3"/>
+            <w:tabs>
+              <w:tab w:val="right" w:leader="dot" w:pos="10456"/>
+            </w:tabs>
+            <w:rPr>
+              <w:rFonts w:eastAsiaTheme="minorEastAsia"/>
+              <w:noProof/>
+              <w:lang w:eastAsia="de-CH"/>
+            </w:rPr>
+          </w:pPr>
+          <w:hyperlink w:anchor="_Toc91674544" w:history="1">
+            <w:r>
+              <w:rPr>
+                <w:rStyle w:val="Hyperlink"/>
+                <w:noProof/>
+              </w:rPr>
+              <w:t>ERD</w:t>
+            </w:r>
+            <w:r>
+              <w:rPr>
+                <w:noProof/>
+                <w:webHidden/>
+              </w:rPr>
+              <w:tab/>
+            </w:r>
+            <w:r>
+              <w:rPr>
+                <w:noProof/>
+                <w:webHidden/>
+              </w:rPr>
+              <w:fldChar w:fldCharType="begin"/>
+            </w:r>
+            <w:r>
+              <w:rPr>
+                <w:noProof/>
+                <w:webHidden/>
+              </w:rPr>
+              <w:instrText xml:space="preserve"> PAGEREF _Toc91674544 \h </w:instrText>
+            </w:r>
+            <w:r>
+              <w:rPr>
+                <w:noProof/>
+                <w:webHidden/>
+              </w:rPr>
+            </w:r>
+            <w:r>
+              <w:rPr>
+                <w:noProof/>
+                <w:webHidden/>
+              </w:rPr>
+              <w:fldChar w:fldCharType="separate"/>
+            </w:r>
+            <w:r>
+              <w:rPr>
+                <w:noProof/>
+                <w:webHidden/>
+              </w:rPr>
+              <w:t>3</w:t>
+            </w:r>
+            <w:r>
+              <w:rPr>
+                <w:noProof/>
+                <w:webHidden/>
+              </w:rPr>
+              <w:fldChar w:fldCharType="end"/>
+            </w:r>
+          </w:hyperlink>
+        </w:p>
+        <w:p>
+          <w:pPr>
+            <w:pStyle w:val="Verzeichnis3"/>
+            <w:tabs>
+              <w:tab w:val="right" w:leader="dot" w:pos="10456"/>
+            </w:tabs>
+            <w:rPr>
+              <w:rFonts w:eastAsiaTheme="minorEastAsia"/>
+              <w:noProof/>
+              <w:lang w:eastAsia="de-CH"/>
+            </w:rPr>
+          </w:pPr>
+          <w:hyperlink w:anchor="_Toc91674545" w:history="1">
+            <w:r>
+              <w:rPr>
+                <w:rStyle w:val="Hyperlink"/>
+                <w:noProof/>
+              </w:rPr>
+              <w:t>Aussehen</w:t>
+            </w:r>
+            <w:r>
+              <w:rPr>
+                <w:noProof/>
+                <w:webHidden/>
+              </w:rPr>
+              <w:tab/>
+            </w:r>
+            <w:r>
+              <w:rPr>
+                <w:noProof/>
+                <w:webHidden/>
+              </w:rPr>
+              <w:fldChar w:fldCharType="begin"/>
+            </w:r>
+            <w:r>
+              <w:rPr>
+                <w:noProof/>
+                <w:webHidden/>
+              </w:rPr>
+              <w:instrText xml:space="preserve"> PAGEREF _Toc91674545 \h </w:instrText>
+            </w:r>
+            <w:r>
+              <w:rPr>
+                <w:noProof/>
+                <w:webHidden/>
+              </w:rPr>
+            </w:r>
+            <w:r>
+              <w:rPr>
+                <w:noProof/>
+                <w:webHidden/>
+              </w:rPr>
+              <w:fldChar w:fldCharType="separate"/>
+            </w:r>
+            <w:r>
+              <w:rPr>
+                <w:noProof/>
+                <w:webHidden/>
+              </w:rPr>
+              <w:t>4</w:t>
+            </w:r>
+            <w:r>
+              <w:rPr>
+                <w:noProof/>
+                <w:webHidden/>
+              </w:rPr>
+              <w:fldChar w:fldCharType="end"/>
+            </w:r>
+          </w:hyperlink>
+        </w:p>
+        <w:p>
+          <w:pPr>
+            <w:pStyle w:val="Verzeichnis2"/>
+            <w:tabs>
+              <w:tab w:val="right" w:leader="dot" w:pos="10456"/>
+            </w:tabs>
+            <w:rPr>
+              <w:rFonts w:eastAsiaTheme="minorEastAsia"/>
+              <w:noProof/>
+              <w:lang w:eastAsia="de-CH"/>
+            </w:rPr>
+          </w:pPr>
+          <w:hyperlink w:anchor="_Toc91674546" w:history="1">
+            <w:r>
+              <w:rPr>
+                <w:rStyle w:val="Hyperlink"/>
+                <w:noProof/>
+                <w:lang w:val="en-US"/>
+              </w:rPr>
+              <w:t>Realisieren</w:t>
+            </w:r>
+            <w:r>
+              <w:rPr>
+                <w:noProof/>
+                <w:webHidden/>
+              </w:rPr>
+              <w:tab/>
+            </w:r>
+            <w:r>
+              <w:rPr>
+                <w:noProof/>
+                <w:webHidden/>
+              </w:rPr>
+              <w:fldChar w:fldCharType="begin"/>
+            </w:r>
+            <w:r>
+              <w:rPr>
+                <w:noProof/>
+                <w:webHidden/>
+              </w:rPr>
+              <w:instrText xml:space="preserve"> PAGEREF _Toc91674546 \h </w:instrText>
+            </w:r>
+            <w:r>
+              <w:rPr>
+                <w:noProof/>
+                <w:webHidden/>
+              </w:rPr>
+            </w:r>
+            <w:r>
+              <w:rPr>
+                <w:noProof/>
+                <w:webHidden/>
+              </w:rPr>
+              <w:fldChar w:fldCharType="separate"/>
+            </w:r>
+            <w:r>
+              <w:rPr>
+                <w:noProof/>
+                <w:webHidden/>
+              </w:rPr>
+              <w:t>6</w:t>
+            </w:r>
+            <w:r>
+              <w:rPr>
+                <w:noProof/>
+                <w:webHidden/>
+              </w:rPr>
+              <w:fldChar w:fldCharType="end"/>
+            </w:r>
+          </w:hyperlink>
+        </w:p>
+        <w:p>
+          <w:pPr>
+            <w:pStyle w:val="Verzeichnis3"/>
+            <w:tabs>
+              <w:tab w:val="right" w:leader="dot" w:pos="10456"/>
+            </w:tabs>
+            <w:rPr>
+              <w:rFonts w:eastAsiaTheme="minorEastAsia"/>
+              <w:noProof/>
+              <w:lang w:eastAsia="de-CH"/>
+            </w:rPr>
+          </w:pPr>
+          <w:hyperlink w:anchor="_Toc91674547" w:history="1">
+            <w:r>
+              <w:rPr>
+                <w:rStyle w:val="Hyperlink"/>
+                <w:noProof/>
+                <w:lang w:val="en-US"/>
+              </w:rPr>
+              <w:t>View-Components</w:t>
+            </w:r>
+            <w:r>
+              <w:rPr>
+                <w:noProof/>
+                <w:webHidden/>
+              </w:rPr>
+              <w:tab/>
+            </w:r>
+            <w:r>
+              <w:rPr>
+                <w:noProof/>
+                <w:webHidden/>
+              </w:rPr>
+              <w:fldChar w:fldCharType="begin"/>
+            </w:r>
+            <w:r>
+              <w:rPr>
+                <w:noProof/>
+                <w:webHidden/>
+              </w:rPr>
+              <w:instrText xml:space="preserve"> PAGEREF _Toc91674547 \h </w:instrText>
+            </w:r>
+            <w:r>
+              <w:rPr>
+                <w:noProof/>
+                <w:webHidden/>
+              </w:rPr>
+            </w:r>
+            <w:r>
+              <w:rPr>
+                <w:noProof/>
+                <w:webHidden/>
+              </w:rPr>
+              <w:fldChar w:fldCharType="separate"/>
+            </w:r>
+            <w:r>
+              <w:rPr>
+                <w:noProof/>
+                <w:webHidden/>
+              </w:rPr>
+              <w:t>6</w:t>
+            </w:r>
+            <w:r>
+              <w:rPr>
+                <w:noProof/>
+                <w:webHidden/>
+              </w:rPr>
+              <w:fldChar w:fldCharType="end"/>
+            </w:r>
+          </w:hyperlink>
+        </w:p>
+        <w:p>
+          <w:pPr>
+            <w:pStyle w:val="Verzeichnis3"/>
+            <w:tabs>
+              <w:tab w:val="right" w:leader="dot" w:pos="10456"/>
+            </w:tabs>
+            <w:rPr>
+              <w:rFonts w:eastAsiaTheme="minorEastAsia"/>
+              <w:noProof/>
+              <w:lang w:eastAsia="de-CH"/>
+            </w:rPr>
+          </w:pPr>
+          <w:hyperlink w:anchor="_Toc91674548" w:history="1">
+            <w:r>
+              <w:rPr>
+                <w:rStyle w:val="Hyperlink"/>
+                <w:noProof/>
+                <w:lang w:val="en-US"/>
+              </w:rPr>
+              <w:t>Control-Components</w:t>
+            </w:r>
+            <w:r>
+              <w:rPr>
+                <w:noProof/>
+                <w:webHidden/>
+              </w:rPr>
+              <w:tab/>
+            </w:r>
+            <w:r>
+              <w:rPr>
+                <w:noProof/>
+                <w:webHidden/>
+              </w:rPr>
+              <w:fldChar w:fldCharType="begin"/>
+            </w:r>
+            <w:r>
+              <w:rPr>
+                <w:noProof/>
+                <w:webHidden/>
+              </w:rPr>
+              <w:instrText xml:space="preserve"> PAGEREF _Toc91674548 \h </w:instrText>
+            </w:r>
+            <w:r>
+              <w:rPr>
+                <w:noProof/>
+                <w:webHidden/>
+              </w:rPr>
+            </w:r>
+            <w:r>
+              <w:rPr>
+                <w:noProof/>
+                <w:webHidden/>
+              </w:rPr>
+              <w:fldChar w:fldCharType="separate"/>
+            </w:r>
+            <w:r>
+              <w:rPr>
+                <w:noProof/>
+                <w:webHidden/>
+              </w:rPr>
+              <w:t>6</w:t>
+            </w:r>
+            <w:r>
+              <w:rPr>
+                <w:noProof/>
+                <w:webHidden/>
+              </w:rPr>
+              <w:fldChar w:fldCharType="end"/>
+            </w:r>
+          </w:hyperlink>
+        </w:p>
+        <w:p>
+          <w:pPr>
+            <w:pStyle w:val="Verzeichnis3"/>
+            <w:tabs>
+              <w:tab w:val="right" w:leader="dot" w:pos="10456"/>
+            </w:tabs>
+            <w:rPr>
+              <w:rFonts w:eastAsiaTheme="minorEastAsia"/>
+              <w:noProof/>
+              <w:lang w:eastAsia="de-CH"/>
+            </w:rPr>
+          </w:pPr>
+          <w:hyperlink w:anchor="_Toc91674549" w:history="1">
+            <w:r>
+              <w:rPr>
+                <w:rStyle w:val="Hyperlink"/>
+                <w:noProof/>
+              </w:rPr>
+              <w:t>Model-Components</w:t>
+            </w:r>
+            <w:r>
+              <w:rPr>
+                <w:noProof/>
+                <w:webHidden/>
+              </w:rPr>
+              <w:tab/>
+            </w:r>
+            <w:r>
+              <w:rPr>
+                <w:noProof/>
+                <w:webHidden/>
+              </w:rPr>
+              <w:fldChar w:fldCharType="begin"/>
+            </w:r>
+            <w:r>
+              <w:rPr>
+                <w:noProof/>
+                <w:webHidden/>
+              </w:rPr>
+              <w:instrText xml:space="preserve"> PAGEREF _Toc91674549 \h </w:instrText>
+            </w:r>
+            <w:r>
+              <w:rPr>
+                <w:noProof/>
+                <w:webHidden/>
+              </w:rPr>
+            </w:r>
+            <w:r>
+              <w:rPr>
+                <w:noProof/>
+                <w:webHidden/>
+              </w:rPr>
+              <w:fldChar w:fldCharType="separate"/>
+            </w:r>
+            <w:r>
+              <w:rPr>
+                <w:noProof/>
+                <w:webHidden/>
+              </w:rPr>
+              <w:t>6</w:t>
+            </w:r>
+            <w:r>
+              <w:rPr>
+                <w:noProof/>
+                <w:webHidden/>
+              </w:rPr>
+              <w:fldChar w:fldCharType="end"/>
+            </w:r>
+          </w:hyperlink>
+        </w:p>
+        <w:p>
+          <w:pPr>
+            <w:pStyle w:val="Verzeichnis2"/>
+            <w:tabs>
+              <w:tab w:val="right" w:leader="dot" w:pos="10456"/>
+            </w:tabs>
+            <w:rPr>
+              <w:rFonts w:eastAsiaTheme="minorEastAsia"/>
+              <w:noProof/>
+              <w:lang w:eastAsia="de-CH"/>
+            </w:rPr>
+          </w:pPr>
+          <w:hyperlink w:anchor="_Toc91674550" w:history="1">
+            <w:r>
+              <w:rPr>
+                <w:rStyle w:val="Hyperlink"/>
+                <w:noProof/>
+              </w:rPr>
+              <w:t>Hilfestellungen</w:t>
+            </w:r>
+            <w:r>
+              <w:rPr>
+                <w:noProof/>
+                <w:webHidden/>
+              </w:rPr>
+              <w:tab/>
+            </w:r>
+            <w:r>
+              <w:rPr>
+                <w:noProof/>
+                <w:webHidden/>
+              </w:rPr>
+              <w:fldChar w:fldCharType="begin"/>
+            </w:r>
+            <w:r>
+              <w:rPr>
+                <w:noProof/>
+                <w:webHidden/>
+              </w:rPr>
+              <w:instrText xml:space="preserve"> PAGEREF _Toc91674550 \h </w:instrText>
+            </w:r>
+            <w:r>
+              <w:rPr>
+                <w:noProof/>
+                <w:webHidden/>
+              </w:rPr>
+            </w:r>
+            <w:r>
+              <w:rPr>
+                <w:noProof/>
+                <w:webHidden/>
+              </w:rPr>
+              <w:fldChar w:fldCharType="separate"/>
+            </w:r>
+            <w:r>
+              <w:rPr>
+                <w:noProof/>
+                <w:webHidden/>
+              </w:rPr>
+              <w:t>7</w:t>
+            </w:r>
+            <w:r>
+              <w:rPr>
+                <w:noProof/>
+                <w:webHidden/>
+              </w:rPr>
+              <w:fldChar w:fldCharType="end"/>
+            </w:r>
+          </w:hyperlink>
+        </w:p>
+        <w:p>
+          <w:pPr>
+            <w:pStyle w:val="Verzeichnis3"/>
+            <w:tabs>
+              <w:tab w:val="right" w:leader="dot" w:pos="10456"/>
+            </w:tabs>
+            <w:rPr>
+              <w:rFonts w:eastAsiaTheme="minorEastAsia"/>
+              <w:noProof/>
+              <w:lang w:eastAsia="de-CH"/>
+            </w:rPr>
+          </w:pPr>
+          <w:hyperlink w:anchor="_Toc91674551" w:history="1">
+            <w:r>
+              <w:rPr>
+                <w:rStyle w:val="Hyperlink"/>
+                <w:noProof/>
+              </w:rPr>
+              <w:t>PHP</w:t>
+            </w:r>
+            <w:r>
+              <w:rPr>
+                <w:noProof/>
+                <w:webHidden/>
+              </w:rPr>
+              <w:tab/>
+            </w:r>
+            <w:r>
+              <w:rPr>
+                <w:noProof/>
+                <w:webHidden/>
+              </w:rPr>
+              <w:fldChar w:fldCharType="begin"/>
+            </w:r>
+            <w:r>
+              <w:rPr>
+                <w:noProof/>
+                <w:webHidden/>
+              </w:rPr>
+              <w:instrText xml:space="preserve"> PAGEREF _Toc91674551 \h </w:instrText>
+            </w:r>
+            <w:r>
+              <w:rPr>
+                <w:noProof/>
+                <w:webHidden/>
+              </w:rPr>
+            </w:r>
+            <w:r>
+              <w:rPr>
+                <w:noProof/>
+                <w:webHidden/>
+              </w:rPr>
+              <w:fldChar w:fldCharType="separate"/>
+            </w:r>
+            <w:r>
+              <w:rPr>
+                <w:noProof/>
+                <w:webHidden/>
+              </w:rPr>
+              <w:t>7</w:t>
+            </w:r>
+            <w:r>
+              <w:rPr>
+                <w:noProof/>
+                <w:webHidden/>
+              </w:rPr>
+              <w:fldChar w:fldCharType="end"/>
+            </w:r>
+          </w:hyperlink>
+        </w:p>
+        <w:p>
+          <w:pPr>
+            <w:pStyle w:val="Verzeichnis3"/>
+            <w:tabs>
+              <w:tab w:val="right" w:leader="dot" w:pos="10456"/>
+            </w:tabs>
+            <w:rPr>
+              <w:rFonts w:eastAsiaTheme="minorEastAsia"/>
+              <w:noProof/>
+              <w:lang w:eastAsia="de-CH"/>
+            </w:rPr>
+          </w:pPr>
+          <w:hyperlink w:anchor="_Toc91674552" w:history="1">
+            <w:r>
+              <w:rPr>
+                <w:rStyle w:val="Hyperlink"/>
+                <w:noProof/>
+              </w:rPr>
+              <w:t>JS</w:t>
+            </w:r>
+            <w:r>
+              <w:rPr>
+                <w:noProof/>
+                <w:webHidden/>
+              </w:rPr>
+              <w:tab/>
+            </w:r>
+            <w:r>
+              <w:rPr>
+                <w:noProof/>
+                <w:webHidden/>
+              </w:rPr>
+              <w:fldChar w:fldCharType="begin"/>
+            </w:r>
+            <w:r>
+              <w:rPr>
+                <w:noProof/>
+                <w:webHidden/>
+              </w:rPr>
+              <w:instrText xml:space="preserve"> PAGEREF _Toc91674552 \h </w:instrText>
+            </w:r>
+            <w:r>
+              <w:rPr>
+                <w:noProof/>
+                <w:webHidden/>
+              </w:rPr>
+            </w:r>
+            <w:r>
+              <w:rPr>
+                <w:noProof/>
+                <w:webHidden/>
+              </w:rPr>
+              <w:fldChar w:fldCharType="separate"/>
+            </w:r>
+            <w:r>
+              <w:rPr>
+                <w:noProof/>
+                <w:webHidden/>
+              </w:rPr>
+              <w:t>7</w:t>
+            </w:r>
+            <w:r>
+              <w:rPr>
+                <w:noProof/>
+                <w:webHidden/>
+              </w:rPr>
+              <w:fldChar w:fldCharType="end"/>
+            </w:r>
+          </w:hyperlink>
+        </w:p>
+        <w:p>
+          <w:pPr>
+            <w:pStyle w:val="Verzeichnis2"/>
+            <w:tabs>
+              <w:tab w:val="right" w:leader="dot" w:pos="10456"/>
+            </w:tabs>
+            <w:rPr>
+              <w:rFonts w:eastAsiaTheme="minorEastAsia"/>
+              <w:noProof/>
+              <w:lang w:eastAsia="de-CH"/>
+            </w:rPr>
+          </w:pPr>
+          <w:hyperlink w:anchor="_Toc91674553" w:history="1">
+            <w:r>
+              <w:rPr>
+                <w:rStyle w:val="Hyperlink"/>
+                <w:noProof/>
+              </w:rPr>
+              <w:t>Ehrenwort</w:t>
+            </w:r>
+            <w:r>
+              <w:rPr>
+                <w:noProof/>
+                <w:webHidden/>
+              </w:rPr>
+              <w:tab/>
+            </w:r>
+            <w:r>
+              <w:rPr>
+                <w:noProof/>
+                <w:webHidden/>
+              </w:rPr>
+              <w:fldChar w:fldCharType="begin"/>
+            </w:r>
+            <w:r>
+              <w:rPr>
+                <w:noProof/>
+                <w:webHidden/>
+              </w:rPr>
+              <w:instrText xml:space="preserve"> PAGEREF _Toc91674553 \h </w:instrText>
+            </w:r>
+            <w:r>
+              <w:rPr>
+                <w:noProof/>
+                <w:webHidden/>
+              </w:rPr>
+            </w:r>
+            <w:r>
+              <w:rPr>
+                <w:noProof/>
+                <w:webHidden/>
+              </w:rPr>
+              <w:fldChar w:fldCharType="separate"/>
+            </w:r>
+            <w:r>
+              <w:rPr>
+                <w:noProof/>
+                <w:webHidden/>
+              </w:rPr>
+              <w:t>7</w:t>
+            </w:r>
+            <w:r>
+              <w:rPr>
+                <w:noProof/>
+                <w:webHidden/>
+              </w:rPr>
+              <w:fldChar w:fldCharType="end"/>
+            </w:r>
+          </w:hyperlink>
+        </w:p>
+        <w:p>
+          <w:r>
+            <w:rPr>
+              <w:b/>
+              <w:bCs/>
+              <w:lang w:val="de-DE"/>
+            </w:rPr>
+            <w:fldChar w:fldCharType="end"/>
+          </w:r>
+        </w:p>
+      </w:sdtContent>
+    </w:sdt>
     <w:p>
       <w:pPr>
         <w:pStyle w:val="berschrift1"/>
       </w:pPr>
-      <w:bookmarkStart w:id="0" w:name="_Toc74390235"/>
-      <w:r>
-        <w:lastRenderedPageBreak/>
+      <w:bookmarkStart w:id="1" w:name="_Toc91674538"/>
+      <w:r>
         <w:t>Projektdokumentation</w:t>
       </w:r>
       <w:bookmarkEnd w:id="0"/>
-    </w:p>
-    <w:p>
-      <w:pPr>
-        <w:pStyle w:val="berschrift2"/>
-      </w:pPr>
-      <w:bookmarkStart w:id="1" w:name="_Toc74390236"/>
-      <w:r>
-        <w:t>Management Summary</w:t>
-      </w:r>
       <w:bookmarkEnd w:id="1"/>
     </w:p>
     <w:p>
-      <w:r>
-        <w:t>Eine Web-CRUD-App</w:t>
-      </w:r>
-      <w:r>
-        <w:t xml:space="preserve"> zum managen von Aufgaben für Familienmitglieder. Das Familienoberhaupt kann Aufträge erstellen und sie den jeweiligen Familienmitgliedern zuordnen. Familienmitglieder können ihre eigenen Aufträge betrachten und Fortschritt bestätigen. Die Applikation besteht aus einem Quasar(vue.js) Frontend</w:t>
-      </w:r>
-      <w:r>
-        <w:t xml:space="preserve"> und</w:t>
-      </w:r>
-      <w:r>
-        <w:t xml:space="preserve"> PHP im Backend </w:t>
-      </w:r>
-      <w:r>
-        <w:t xml:space="preserve">welche die </w:t>
-      </w:r>
-      <w:r>
-        <w:t>entsprechende</w:t>
-      </w:r>
-      <w:r>
-        <w:t xml:space="preserve"> Seite </w:t>
-      </w:r>
-      <w:r>
-        <w:t>via Session-Management anzeigt. Auch im Backend befindet sich</w:t>
-      </w:r>
-      <w:r>
-        <w:t xml:space="preserve"> eine Rest-API </w:t>
-      </w:r>
-      <w:r>
-        <w:t>welche</w:t>
-      </w:r>
-      <w:r>
-        <w:t xml:space="preserve"> Anfragen bearbeitet und die Qery’s zur Datenbank(MariaDB) managen.</w:t>
-      </w:r>
+      <w:pPr>
+        <w:pStyle w:val="berschrift2"/>
+      </w:pPr>
+      <w:bookmarkStart w:id="2" w:name="_Toc74390236"/>
+      <w:bookmarkStart w:id="3" w:name="_Toc91674539"/>
+      <w:r>
+        <w:t>Management Summary</w:t>
+      </w:r>
+      <w:bookmarkEnd w:id="2"/>
+      <w:bookmarkEnd w:id="3"/>
     </w:p>
     <w:p>
+      <w:r>
+        <w:t>Eine Web-CRUD-App</w:t>
+      </w:r>
+      <w:r>
+        <w:t xml:space="preserve"> zum managen von Aufgaben für Familienmitglieder. Das Familienoberhaupt kann Aufträge erstellen und sie den jeweiligen Familienmitgliedern zuordnen. Familienmitglieder können ihre eigenen Aufträge betrachten und Fortschritt bestätigen. Die Applikation besteht aus einem Quasar(vue.js) Frontend</w:t>
+      </w:r>
+      <w:r>
+        <w:t xml:space="preserve"> und</w:t>
+      </w:r>
+      <w:r>
+        <w:t xml:space="preserve"> PHP im Backend </w:t>
+      </w:r>
+      <w:r>
+        <w:t xml:space="preserve">welche die </w:t>
+      </w:r>
+      <w:r>
+        <w:t>entsprechende</w:t>
+      </w:r>
+      <w:r>
+        <w:t xml:space="preserve"> Seite </w:t>
+      </w:r>
+      <w:r>
+        <w:t>via Session-Management anzeigt. Auch im Backend befindet sich</w:t>
+      </w:r>
+      <w:r>
+        <w:t xml:space="preserve"> eine Rest-API </w:t>
+      </w:r>
+      <w:r>
+        <w:t>welche</w:t>
+      </w:r>
+      <w:r>
+        <w:t xml:space="preserve"> Anfragen bearbeitet und die Qery’s zur Datenbank(MariaDB) managen.</w:t>
+      </w:r>
+    </w:p>
+    <w:p>
       <w:pPr>
         <w:pStyle w:val="berschrift2"/>
       </w:pPr>
-      <w:bookmarkStart w:id="2" w:name="_Toc74390237"/>
+      <w:bookmarkStart w:id="4" w:name="_Toc74390237"/>
+      <w:bookmarkStart w:id="5" w:name="_Toc91674540"/>
       <w:r>
         <w:t>Informieren</w:t>
       </w:r>
-      <w:bookmarkEnd w:id="2"/>
+      <w:bookmarkEnd w:id="4"/>
+      <w:bookmarkEnd w:id="5"/>
     </w:p>
     <w:p>
       <w:pPr>
@@ -1146,19 +2329,24 @@
       <w:pPr>
         <w:pStyle w:val="berschrift2"/>
       </w:pPr>
-      <w:bookmarkStart w:id="3" w:name="_Toc74390238"/>
-      <w:r>
+      <w:bookmarkStart w:id="6" w:name="_Toc74390238"/>
+      <w:bookmarkStart w:id="7" w:name="_Toc91674541"/>
+      <w:r>
+        <w:lastRenderedPageBreak/>
         <w:t>Planen</w:t>
       </w:r>
-      <w:bookmarkEnd w:id="3"/>
+      <w:bookmarkEnd w:id="6"/>
+      <w:bookmarkEnd w:id="7"/>
     </w:p>
     <w:p>
       <w:pPr>
         <w:pStyle w:val="berschrift3"/>
       </w:pPr>
+      <w:bookmarkStart w:id="8" w:name="_Toc91674542"/>
       <w:r>
         <w:t>Use-Case Diagramm</w:t>
       </w:r>
+      <w:bookmarkEnd w:id="8"/>
     </w:p>
     <w:p>
       <w:r>
@@ -1203,11 +2391,13 @@
       <w:pPr>
         <w:pStyle w:val="berschrift3"/>
       </w:pPr>
-      <w:bookmarkStart w:id="4" w:name="_Toc74390239"/>
+      <w:bookmarkStart w:id="9" w:name="_Toc74390239"/>
+      <w:bookmarkStart w:id="10" w:name="_Toc91674543"/>
       <w:r>
         <w:t>Klassendiagramm</w:t>
       </w:r>
-      <w:bookmarkEnd w:id="4"/>
+      <w:bookmarkEnd w:id="9"/>
+      <w:bookmarkEnd w:id="10"/>
     </w:p>
     <w:p>
       <w:r>
@@ -1257,10 +2447,21 @@
       <w:pPr>
         <w:pStyle w:val="berschrift3"/>
       </w:pPr>
-      <w:r>
-        <w:lastRenderedPageBreak/>
+      <w:bookmarkStart w:id="11" w:name="_Toc91674544"/>
+      <w:r>
         <w:t>ERD</w:t>
       </w:r>
+      <w:bookmarkEnd w:id="11"/>
+    </w:p>
+    <w:p>
+      <w:pPr>
+        <w:sectPr>
+          <w:pgSz w:w="11906" w:h="16838"/>
+          <w:pgMar w:top="720" w:right="720" w:bottom="720" w:left="720" w:header="708" w:footer="708" w:gutter="0"/>
+          <w:cols w:space="708"/>
+          <w:docGrid w:linePitch="360"/>
+        </w:sectPr>
+      </w:pPr>
     </w:p>
     <w:p>
       <w:r>
@@ -1306,16 +2507,20 @@
       <w:pPr>
         <w:pStyle w:val="berschrift3"/>
       </w:pPr>
-      <w:bookmarkStart w:id="5" w:name="_Toc74390242"/>
-      <w:r>
+      <w:bookmarkStart w:id="12" w:name="_Toc74390242"/>
+      <w:bookmarkStart w:id="13" w:name="_Toc91674545"/>
+      <w:r>
+        <w:lastRenderedPageBreak/>
         <w:t>Aussehen</w:t>
       </w:r>
-      <w:bookmarkEnd w:id="5"/>
+      <w:bookmarkEnd w:id="12"/>
+      <w:bookmarkEnd w:id="13"/>
     </w:p>
     <w:p>
       <w:pPr>
         <w:pStyle w:val="berschrift4"/>
         <w:sectPr>
+          <w:type w:val="continuous"/>
           <w:pgSz w:w="11906" w:h="16838"/>
           <w:pgMar w:top="720" w:right="720" w:bottom="720" w:left="720" w:header="708" w:footer="708" w:gutter="0"/>
           <w:cols w:space="708"/>
@@ -1336,7 +2541,6 @@
         <w:t>Einfache Login-Seite, nach erfolgreichem Login wird User-View oder Admin-View retuned.</w:t>
       </w:r>
     </w:p>
-    <w:p/>
     <w:p>
       <w:r>
         <w:drawing>
@@ -1377,13 +2581,6 @@
       </w:r>
     </w:p>
     <w:p/>
-    <w:p/>
-    <w:p/>
-    <w:p/>
-    <w:p/>
-    <w:p/>
-    <w:p/>
-    <w:p/>
     <w:p>
       <w:pPr>
         <w:pStyle w:val="berschrift4"/>
@@ -1394,31 +2591,18 @@
     </w:p>
     <w:p>
       <w:r>
-        <w:t xml:space="preserve">Enthält Anzeige der eigenen </w:t>
-      </w:r>
-      <w:r>
-        <w:t>Aufträge,</w:t>
-      </w:r>
-      <w:r>
-        <w:t xml:space="preserve"> </w:t>
-      </w:r>
-      <w:r>
-        <w:t xml:space="preserve">die via ‘done’-Button zum nächsten Status gebracht werden kann und einen Button zum </w:t>
-      </w:r>
-      <w:r>
-        <w:t>Logout</w:t>
-      </w:r>
-      <w:r>
-        <w:t>.</w:t>
-      </w:r>
-      <w:r>
-        <w:t xml:space="preserve"> </w:t>
-      </w:r>
-      <w:r>
         <w:drawing>
-          <wp:inline distT="0" distB="0" distL="0" distR="0" wp14:anchorId="4FC4BC0F" wp14:editId="496F6823">
-            <wp:extent cx="3021496" cy="4606893"/>
+          <wp:anchor distT="0" distB="0" distL="114300" distR="114300" simplePos="0" relativeHeight="251689984" behindDoc="0" locked="0" layoutInCell="1" allowOverlap="1" wp14:anchorId="4FC4BC0F" wp14:editId="7F6029F6">
+            <wp:simplePos x="0" y="0"/>
+            <wp:positionH relativeFrom="column">
+              <wp:posOffset>3404</wp:posOffset>
+            </wp:positionH>
+            <wp:positionV relativeFrom="paragraph">
+              <wp:posOffset>402336</wp:posOffset>
+            </wp:positionV>
+            <wp:extent cx="3021330" cy="4606290"/>
             <wp:effectExtent l="0" t="0" r="7620" b="3810"/>
+            <wp:wrapSquare wrapText="bothSides"/>
             <wp:docPr id="10" name="Grafik 10"/>
             <wp:cNvGraphicFramePr>
               <a:graphicFrameLocks xmlns:a="http://schemas.openxmlformats.org/drawingml/2006/main" noChangeAspect="1"/>
@@ -1445,7 +2629,7 @@
                   <pic:spPr>
                     <a:xfrm>
                       <a:off x="0" y="0"/>
-                      <a:ext cx="3021496" cy="4606893"/>
+                      <a:ext cx="3021330" cy="4606290"/>
                     </a:xfrm>
                     <a:prstGeom prst="rect">
                       <a:avLst/>
@@ -1454,19 +2638,52 @@
                 </pic:pic>
               </a:graphicData>
             </a:graphic>
-          </wp:inline>
+          </wp:anchor>
         </w:drawing>
       </w:r>
+      <w:r>
+        <w:t xml:space="preserve">Enthält Anzeige der eigenen </w:t>
+      </w:r>
+      <w:r>
+        <w:t>Aufträge,</w:t>
+      </w:r>
+      <w:r>
+        <w:t xml:space="preserve"> </w:t>
+      </w:r>
+      <w:r>
+        <w:t>welche</w:t>
+      </w:r>
+      <w:r>
+        <w:t xml:space="preserve"> via ‘done’-Button zum nächsten Status gebracht werden </w:t>
+      </w:r>
+      <w:r>
+        <w:t>können</w:t>
+      </w:r>
+      <w:r>
+        <w:t xml:space="preserve"> und einen Button zum </w:t>
+      </w:r>
+      <w:r>
+        <w:t>Logout</w:t>
+      </w:r>
+      <w:r>
+        <w:t>.</w:t>
+      </w:r>
+      <w:r>
+        <w:t xml:space="preserve"> </w:t>
+      </w:r>
     </w:p>
-    <w:p/>
-    <w:p/>
+    <w:p>
+      <w:r>
+        <w:br w:type="page"/>
+      </w:r>
+    </w:p>
     <w:p>
       <w:pPr>
         <w:sectPr>
           <w:type w:val="continuous"/>
           <w:pgSz w:w="11906" w:h="16838"/>
           <w:pgMar w:top="720" w:right="720" w:bottom="720" w:left="720" w:header="708" w:footer="708" w:gutter="0"/>
-          <w:cols w:num="2" w:space="708"/>
+          <w:cols w:space="708"/>
           <w:docGrid w:linePitch="360"/>
         </w:sectPr>
       </w:pPr>
@@ -1544,7 +2761,7 @@
           </mc:Choice>
           <mc:Fallback>
             <w:pict>
-              <v:shapetype w14:anchorId="46FBEA7B" id="_x0000_t32" coordsize="21600,21600" o:spt="32" o:oned="t" path="m,l21600,21600e" filled="f">
+              <v:shapetype w14:anchorId="0F14DAC3" id="_x0000_t32" coordsize="21600,21600" o:spt="32" o:oned="t" path="m,l21600,21600e" filled="f">
                 <v:path arrowok="t" fillok="f" o:connecttype="none"/>
                 <o:lock v:ext="edit" shapetype="t"/>
               </v:shapetype>
@@ -1620,7 +2837,7 @@
           </mc:Choice>
           <mc:Fallback>
             <w:pict>
-              <v:shape w14:anchorId="33E8DC4F" id="Gerade Verbindung mit Pfeil 25" o:spid="_x0000_s1026" type="#_x0000_t32" style="position:absolute;margin-left:104pt;margin-top:231.5pt;width:256.5pt;height:46.5pt;flip:x y;z-index:251685888;visibility:visible;mso-wrap-style:square;mso-width-percent:0;mso-height-percent:0;mso-wrap-distance-left:9pt;mso-wrap-distance-top:0;mso-wrap-distance-right:9pt;mso-wrap-distance-bottom:0;mso-position-horizontal:absolute;mso-position-horizontal-relative:text;mso-position-vertical:absolute;mso-position-vertical-relative:text;mso-width-percent:0;mso-height-percent:0;mso-width-relative:margin;mso-height-relative:margin" o:gfxdata="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" strokecolor="#4472c4 [3204]" strokeweight="1pt">
+              <v:shape w14:anchorId="53C22B9E" id="Gerade Verbindung mit Pfeil 25" o:spid="_x0000_s1026" type="#_x0000_t32" style="position:absolute;margin-left:104pt;margin-top:231.5pt;width:256.5pt;height:46.5pt;flip:x y;z-index:251685888;visibility:visible;mso-wrap-style:square;mso-width-percent:0;mso-height-percent:0;mso-wrap-distance-left:9pt;mso-wrap-distance-top:0;mso-wrap-distance-right:9pt;mso-wrap-distance-bottom:0;mso-position-horizontal:absolute;mso-position-horizontal-relative:text;mso-position-vertical:absolute;mso-position-vertical-relative:text;mso-width-percent:0;mso-height-percent:0;mso-width-relative:margin;mso-height-relative:margin" o:gfxdata="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" strokecolor="#4472c4 [3204]" strokeweight="1pt">
                 <v:stroke endarrow="block" joinstyle="miter"/>
               </v:shape>
             </w:pict>
@@ -1999,7 +3216,7 @@
           </mc:Choice>
           <mc:Fallback>
             <w:pict>
-              <v:shape w14:anchorId="621210D4" id="Gerade Verbindung mit Pfeil 19" o:spid="_x0000_s1026" type="#_x0000_t32" style="position:absolute;margin-left:273pt;margin-top:156.05pt;width:87.5pt;height:3.6pt;flip:x y;z-index:251673600;visibility:visible;mso-wrap-style:square;mso-width-percent:0;mso-height-percent:0;mso-wrap-distance-left:9pt;mso-wrap-distance-top:0;mso-wrap-distance-right:9pt;mso-wrap-distance-bottom:0;mso-position-horizontal:absolute;mso-position-horizontal-relative:text;mso-position-vertical:absolute;mso-position-vertical-relative:text;mso-width-percent:0;mso-height-percent:0;mso-width-relative:margin;mso-height-relative:margin" o:gfxdata="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" strokecolor="#4472c4 [3204]" strokeweight="1pt">
+              <v:shape w14:anchorId="57612732" id="Gerade Verbindung mit Pfeil 19" o:spid="_x0000_s1026" type="#_x0000_t32" style="position:absolute;margin-left:273pt;margin-top:156.05pt;width:87.5pt;height:3.6pt;flip:x y;z-index:251673600;visibility:visible;mso-wrap-style:square;mso-width-percent:0;mso-height-percent:0;mso-wrap-distance-left:9pt;mso-wrap-distance-top:0;mso-wrap-distance-right:9pt;mso-wrap-distance-bottom:0;mso-position-horizontal:absolute;mso-position-horizontal-relative:text;mso-position-vertical:absolute;mso-position-vertical-relative:text;mso-width-percent:0;mso-height-percent:0;mso-width-relative:margin;mso-height-relative:margin" o:gfxdata="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" strokecolor="#4472c4 [3204]" strokeweight="1pt">
                 <v:stroke endarrow="block" joinstyle="miter"/>
               </v:shape>
             </w:pict>
@@ -2071,7 +3288,7 @@
           </mc:Choice>
           <mc:Fallback>
             <w:pict>
-              <v:shape w14:anchorId="709C0CA9" id="Gerade Verbindung mit Pfeil 21" o:spid="_x0000_s1026" type="#_x0000_t32" style="position:absolute;margin-left:273pt;margin-top:194.85pt;width:87.5pt;height:3.6pt;flip:x y;z-index:251677696;visibility:visible;mso-wrap-style:square;mso-width-percent:0;mso-height-percent:0;mso-wrap-distance-left:9pt;mso-wrap-distance-top:0;mso-wrap-distance-right:9pt;mso-wrap-distance-bottom:0;mso-position-horizontal:absolute;mso-position-horizontal-relative:text;mso-position-vertical:absolute;mso-position-vertical-relative:text;mso-width-percent:0;mso-height-percent:0;mso-width-relative:margin;mso-height-relative:margin" o:gfxdata="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" strokecolor="#4472c4 [3204]" strokeweight="1pt">
+              <v:shape w14:anchorId="415A75F7" id="Gerade Verbindung mit Pfeil 21" o:spid="_x0000_s1026" type="#_x0000_t32" style="position:absolute;margin-left:273pt;margin-top:194.85pt;width:87.5pt;height:3.6pt;flip:x y;z-index:251677696;visibility:visible;mso-wrap-style:square;mso-width-percent:0;mso-height-percent:0;mso-wrap-distance-left:9pt;mso-wrap-distance-top:0;mso-wrap-distance-right:9pt;mso-wrap-distance-bottom:0;mso-position-horizontal:absolute;mso-position-horizontal-relative:text;mso-position-vertical:absolute;mso-position-vertical-relative:text;mso-width-percent:0;mso-height-percent:0;mso-width-relative:margin;mso-height-relative:margin" o:gfxdata="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" strokecolor="#4472c4 [3204]" strokeweight="1pt">
                 <v:stroke endarrow="block" joinstyle="miter"/>
               </v:shape>
             </w:pict>
@@ -2240,7 +3457,7 @@
           </mc:Choice>
           <mc:Fallback>
             <w:pict>
-              <v:shape w14:anchorId="022C37C4" id="Gerade Verbindung mit Pfeil 17" o:spid="_x0000_s1026" type="#_x0000_t32" style="position:absolute;margin-left:210.5pt;margin-top:108pt;width:150pt;height:3.6pt;flip:x;z-index:251669504;visibility:visible;mso-wrap-style:square;mso-width-percent:0;mso-height-percent:0;mso-wrap-distance-left:9pt;mso-wrap-distance-top:0;mso-wrap-distance-right:9pt;mso-wrap-distance-bottom:0;mso-position-horizontal:absolute;mso-position-horizontal-relative:text;mso-position-vertical:absolute;mso-position-vertical-relative:text;mso-width-percent:0;mso-height-percent:0;mso-width-relative:margin;mso-height-relative:margin" o:gfxdata="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" strokecolor="#4472c4 [3204]" strokeweight="1pt">
+              <v:shape w14:anchorId="25B276C7" id="Gerade Verbindung mit Pfeil 17" o:spid="_x0000_s1026" type="#_x0000_t32" style="position:absolute;margin-left:210.5pt;margin-top:108pt;width:150pt;height:3.6pt;flip:x;z-index:251669504;visibility:visible;mso-wrap-style:square;mso-width-percent:0;mso-height-percent:0;mso-wrap-distance-left:9pt;mso-wrap-distance-top:0;mso-wrap-distance-right:9pt;mso-wrap-distance-bottom:0;mso-position-horizontal:absolute;mso-position-horizontal-relative:text;mso-position-vertical:absolute;mso-position-vertical-relative:text;mso-width-percent:0;mso-height-percent:0;mso-width-relative:margin;mso-height-relative:margin" o:gfxdata="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" strokecolor="#4472c4 [3204]" strokeweight="1pt">
                 <v:stroke endarrow="block" joinstyle="miter"/>
               </v:shape>
             </w:pict>
@@ -2425,7 +3642,7 @@
           </mc:Choice>
           <mc:Fallback>
             <w:pict>
-              <v:shape w14:anchorId="42A6A50F" id="Gerade Verbindung mit Pfeil 15" o:spid="_x0000_s1026" type="#_x0000_t32" style="position:absolute;margin-left:304.25pt;margin-top:39.95pt;width:56pt;height:12.9pt;flip:x y;z-index:251665408;visibility:visible;mso-wrap-style:square;mso-width-percent:0;mso-height-percent:0;mso-wrap-distance-left:9pt;mso-wrap-distance-top:0;mso-wrap-distance-right:9pt;mso-wrap-distance-bottom:0;mso-position-horizontal:absolute;mso-position-horizontal-relative:text;mso-position-vertical:absolute;mso-position-vertical-relative:text;mso-width-percent:0;mso-height-percent:0;mso-width-relative:margin;mso-height-relative:margin" o:gfxdata="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" strokecolor="#4472c4 [3204]" strokeweight="1pt">
+              <v:shape w14:anchorId="048BFA65" id="Gerade Verbindung mit Pfeil 15" o:spid="_x0000_s1026" type="#_x0000_t32" style="position:absolute;margin-left:304.25pt;margin-top:39.95pt;width:56pt;height:12.9pt;flip:x y;z-index:251665408;visibility:visible;mso-wrap-style:square;mso-width-percent:0;mso-height-percent:0;mso-wrap-distance-left:9pt;mso-wrap-distance-top:0;mso-wrap-distance-right:9pt;mso-wrap-distance-bottom:0;mso-position-horizontal:absolute;mso-position-horizontal-relative:text;mso-position-vertical:absolute;mso-position-vertical-relative:text;mso-width-percent:0;mso-height-percent:0;mso-width-relative:margin;mso-height-relative:margin" o:gfxdata="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" strokecolor="#4472c4 [3204]" strokeweight="1pt">
                 <v:stroke endarrow="block" joinstyle="miter"/>
               </v:shape>
             </w:pict>
@@ -2829,7 +4046,7 @@
       <w:r>
         <w:t>- Auftrag hinzufügen</w:t>
       </w:r>
-      <w:bookmarkStart w:id="6" w:name="_Toc74390243"/>
+      <w:bookmarkStart w:id="14" w:name="_Toc74390243"/>
     </w:p>
     <w:p>
       <w:pPr>
@@ -2838,13 +4055,15 @@
           <w:lang w:val="en-US"/>
         </w:rPr>
       </w:pPr>
+      <w:bookmarkStart w:id="15" w:name="_Toc91674546"/>
       <w:r>
         <w:rPr>
           <w:lang w:val="en-US"/>
         </w:rPr>
         <w:t>Realisieren</w:t>
       </w:r>
-      <w:bookmarkEnd w:id="6"/>
+      <w:bookmarkEnd w:id="14"/>
+      <w:bookmarkEnd w:id="15"/>
     </w:p>
     <w:p>
       <w:pPr>
@@ -2853,12 +4072,14 @@
           <w:lang w:val="en-US"/>
         </w:rPr>
       </w:pPr>
+      <w:bookmarkStart w:id="16" w:name="_Toc91674547"/>
       <w:r>
         <w:rPr>
           <w:lang w:val="en-US"/>
         </w:rPr>
         <w:t>View-Components</w:t>
       </w:r>
+      <w:bookmarkEnd w:id="16"/>
     </w:p>
     <w:p>
       <w:pPr>
@@ -2930,12 +4151,14 @@
           <w:lang w:val="en-US"/>
         </w:rPr>
       </w:pPr>
+      <w:bookmarkStart w:id="17" w:name="_Toc91674548"/>
       <w:r>
         <w:rPr>
           <w:lang w:val="en-US"/>
         </w:rPr>
         <w:t>Control-Components</w:t>
       </w:r>
+      <w:bookmarkEnd w:id="17"/>
     </w:p>
     <w:p>
       <w:pPr>
@@ -3020,9 +4243,11 @@
       <w:pPr>
         <w:pStyle w:val="berschrift3"/>
       </w:pPr>
+      <w:bookmarkStart w:id="18" w:name="_Toc91674549"/>
       <w:r>
         <w:t>Model-Components</w:t>
       </w:r>
+      <w:bookmarkEnd w:id="18"/>
     </w:p>
     <w:p>
       <w:pPr>
@@ -3063,21 +4288,134 @@
       <w:pPr>
         <w:pStyle w:val="berschrift2"/>
       </w:pPr>
-      <w:bookmarkStart w:id="7" w:name="_Toc74390257"/>
+      <w:bookmarkStart w:id="19" w:name="_Toc74390257"/>
+      <w:bookmarkStart w:id="20" w:name="_Toc91674550"/>
       <w:r>
         <w:t>Hilfestellungen</w:t>
       </w:r>
-      <w:bookmarkEnd w:id="7"/>
+      <w:bookmarkEnd w:id="19"/>
+      <w:bookmarkEnd w:id="20"/>
     </w:p>
     <w:p>
       <w:pPr>
+        <w:pStyle w:val="berschrift3"/>
+      </w:pPr>
+      <w:bookmarkStart w:id="21" w:name="_Toc91674551"/>
+      <w:r>
+        <w:t>PHP</w:t>
+      </w:r>
+      <w:bookmarkEnd w:id="21"/>
+    </w:p>
+    <w:p>
+      <w:pPr>
+        <w:pStyle w:val="Listenabsatz"/>
+        <w:numPr>
+          <w:ilvl w:val="0"/>
+          <w:numId w:val="12"/>
+        </w:numPr>
+      </w:pPr>
+      <w:hyperlink r:id="rId14" w:history="1">
+        <w:r>
+          <w:rPr>
+            <w:rStyle w:val="Hyperlink"/>
+          </w:rPr>
+          <w:t>https://www.php-einfach.de/mysql-tutorial/crashkurs-pdo/</w:t>
+        </w:r>
+      </w:hyperlink>
+    </w:p>
+    <w:p>
+      <w:pPr>
+        <w:pStyle w:val="Listenabsatz"/>
+        <w:numPr>
+          <w:ilvl w:val="0"/>
+          <w:numId w:val="12"/>
+        </w:numPr>
+      </w:pPr>
+      <w:hyperlink r:id="rId15" w:history="1">
+        <w:r>
+          <w:rPr>
+            <w:rStyle w:val="Hyperlink"/>
+          </w:rPr>
+          <w:t>https://www.php.net/manual/de/book.pdo.php</w:t>
+        </w:r>
+      </w:hyperlink>
+    </w:p>
+    <w:p>
+      <w:pPr>
+        <w:pStyle w:val="Listenabsatz"/>
+        <w:numPr>
+          <w:ilvl w:val="0"/>
+          <w:numId w:val="12"/>
+        </w:numPr>
+        <w:rPr>
+          <w:lang w:val="en-US"/>
+        </w:rPr>
+      </w:pPr>
+      <w:hyperlink r:id="rId16" w:history="1">
+        <w:r>
+          <w:rPr>
+            <w:rStyle w:val="Hyperlink"/>
+            <w:lang w:val="en-US"/>
+          </w:rPr>
+          <w:t>https://phptherightway.com/</w:t>
+        </w:r>
+      </w:hyperlink>
+    </w:p>
+    <w:p>
+      <w:pPr>
+        <w:pStyle w:val="berschrift3"/>
+      </w:pPr>
+      <w:bookmarkStart w:id="22" w:name="_Toc91674552"/>
+      <w:r>
+        <w:t>JS</w:t>
+      </w:r>
+      <w:bookmarkEnd w:id="22"/>
+    </w:p>
+    <w:p>
+      <w:pPr>
+        <w:pStyle w:val="Listenabsatz"/>
+        <w:numPr>
+          <w:ilvl w:val="0"/>
+          <w:numId w:val="13"/>
+        </w:numPr>
+      </w:pPr>
+      <w:hyperlink r:id="rId17" w:history="1">
+        <w:r>
+          <w:rPr>
+            <w:rStyle w:val="Hyperlink"/>
+          </w:rPr>
+          <w:t>https://quasar.dev/</w:t>
+        </w:r>
+      </w:hyperlink>
+    </w:p>
+    <w:p>
+      <w:pPr>
+        <w:pStyle w:val="Listenabsatz"/>
+        <w:numPr>
+          <w:ilvl w:val="0"/>
+          <w:numId w:val="13"/>
+        </w:numPr>
+      </w:pPr>
+      <w:hyperlink r:id="rId18" w:history="1">
+        <w:r>
+          <w:rPr>
+            <w:rStyle w:val="Hyperlink"/>
+          </w:rPr>
+          <w:t>https://developer.mozilla.org/en-US/</w:t>
+        </w:r>
+      </w:hyperlink>
+    </w:p>
+    <w:p>
+      <w:pPr>
         <w:pStyle w:val="berschrift2"/>
       </w:pPr>
-      <w:bookmarkStart w:id="8" w:name="_Toc74390258"/>
+      <w:bookmarkStart w:id="23" w:name="_Toc74390258"/>
+      <w:bookmarkStart w:id="24" w:name="_Toc91674553"/>
       <w:r>
         <w:t>Ehrenwort</w:t>
       </w:r>
-      <w:bookmarkEnd w:id="8"/>
+      <w:bookmarkEnd w:id="23"/>
+      <w:bookmarkEnd w:id="24"/>
     </w:p>
     <w:p>
       <w:r>
@@ -3776,6 +5114,119 @@
     </w:lvl>
   </w:abstractNum>
   <w:abstractNum w:abstractNumId="6" w15:restartNumberingAfterBreak="0">
+    <w:nsid w:val="307542DB"/>
+    <w:multiLevelType w:val="hybridMultilevel"/>
+    <w:tmpl w:val="40B01468"/>
+    <w:lvl w:ilvl="0" w:tplc="08070001">
+      <w:start w:val="1"/>
+      <w:numFmt w:val="bullet"/>
+      <w:lvlText w:val=""/>
+      <w:lvlJc w:val="left"/>
+      <w:pPr>
+        <w:ind w:left="720" w:hanging="360"/>
+      </w:pPr>
+      <w:rPr>
+        <w:rFonts w:ascii="Symbol" w:hAnsi="Symbol" w:hint="default"/>
+      </w:rPr>
+    </w:lvl>
+    <w:lvl w:ilvl="1" w:tplc="08070003" w:tentative="1">
+      <w:start w:val="1"/>
+      <w:numFmt w:val="bullet"/>
+      <w:lvlText w:val="o"/>
+      <w:lvlJc w:val="left"/>
+      <w:pPr>
+        <w:ind w:left="1440" w:hanging="360"/>
+      </w:pPr>
+      <w:rPr>
+        <w:rFonts w:ascii="Courier New" w:hAnsi="Courier New" w:cs="Courier New" w:hint="default"/>
+      </w:rPr>
+    </w:lvl>
+    <w:lvl w:ilvl="2" w:tplc="08070005" w:tentative="1">
+      <w:start w:val="1"/>
+      <w:numFmt w:val="bullet"/>
+      <w:lvlText w:val=""/>
+      <w:lvlJc w:val="left"/>
+      <w:pPr>
+        <w:ind w:left="2160" w:hanging="360"/>
+      </w:pPr>
+      <w:rPr>
+        <w:rFonts w:ascii="Wingdings" w:hAnsi="Wingdings" w:hint="default"/>
+      </w:rPr>
+    </w:lvl>
+    <w:lvl w:ilvl="3" w:tplc="08070001" w:tentative="1">
+      <w:start w:val="1"/>
+      <w:numFmt w:val="bullet"/>
+      <w:lvlText w:val=""/>
+      <w:lvlJc w:val="left"/>
+      <w:pPr>
+        <w:ind w:left="2880" w:hanging="360"/>
+      </w:pPr>
+      <w:rPr>
+        <w:rFonts w:ascii="Symbol" w:hAnsi="Symbol" w:hint="default"/>
+      </w:rPr>
+    </w:lvl>
+    <w:lvl w:ilvl="4" w:tplc="08070003" w:tentative="1">
+      <w:start w:val="1"/>
+      <w:numFmt w:val="bullet"/>
+      <w:lvlText w:val="o"/>
+      <w:lvlJc w:val="left"/>
+      <w:pPr>
+        <w:ind w:left="3600" w:hanging="360"/>
+      </w:pPr>
+      <w:rPr>
+        <w:rFonts w:ascii="Courier New" w:hAnsi="Courier New" w:cs="Courier New" w:hint="default"/>
+      </w:rPr>
+    </w:lvl>
+    <w:lvl w:ilvl="5" w:tplc="08070005" w:tentative="1">
+      <w:start w:val="1"/>
+      <w:numFmt w:val="bullet"/>
+      <w:lvlText w:val=""/>
+      <w:lvlJc w:val="left"/>
+      <w:pPr>
+        <w:ind w:left="4320" w:hanging="360"/>
+      </w:pPr>
+      <w:rPr>
+        <w:rFonts w:ascii="Wingdings" w:hAnsi="Wingdings" w:hint="default"/>
+      </w:rPr>
+    </w:lvl>
+    <w:lvl w:ilvl="6" w:tplc="08070001" w:tentative="1">
+      <w:start w:val="1"/>
+      <w:numFmt w:val="bullet"/>
+      <w:lvlText w:val=""/>
+      <w:lvlJc w:val="left"/>
+      <w:pPr>
+        <w:ind w:left="5040" w:hanging="360"/>
+      </w:pPr>
+      <w:rPr>
+        <w:rFonts w:ascii="Symbol" w:hAnsi="Symbol" w:hint="default"/>
+      </w:rPr>
+    </w:lvl>
+    <w:lvl w:ilvl="7" w:tplc="08070003" w:tentative="1">
+      <w:start w:val="1"/>
+      <w:numFmt w:val="bullet"/>
+      <w:lvlText w:val="o"/>
+      <w:lvlJc w:val="left"/>
+      <w:pPr>
+        <w:ind w:left="5760" w:hanging="360"/>
+      </w:pPr>
+      <w:rPr>
+        <w:rFonts w:ascii="Courier New" w:hAnsi="Courier New" w:cs="Courier New" w:hint="default"/>
+      </w:rPr>
+    </w:lvl>
+    <w:lvl w:ilvl="8" w:tplc="08070005" w:tentative="1">
+      <w:start w:val="1"/>
+      <w:numFmt w:val="bullet"/>
+      <w:lvlText w:val=""/>
+      <w:lvlJc w:val="left"/>
+      <w:pPr>
+        <w:ind w:left="6480" w:hanging="360"/>
+      </w:pPr>
+      <w:rPr>
+        <w:rFonts w:ascii="Wingdings" w:hAnsi="Wingdings" w:hint="default"/>
+      </w:rPr>
+    </w:lvl>
+  </w:abstractNum>
+  <w:abstractNum w:abstractNumId="7" w15:restartNumberingAfterBreak="0">
     <w:nsid w:val="3BF14D88"/>
     <w:multiLevelType w:val="hybridMultilevel"/>
     <w:tmpl w:val="3886F56E"/>
@@ -3888,7 +5339,7 @@
       </w:rPr>
     </w:lvl>
   </w:abstractNum>
-  <w:abstractNum w:abstractNumId="7" w15:restartNumberingAfterBreak="0">
+  <w:abstractNum w:abstractNumId="8" w15:restartNumberingAfterBreak="0">
     <w:nsid w:val="49964043"/>
     <w:multiLevelType w:val="hybridMultilevel"/>
     <w:tmpl w:val="01E27DAC"/>
@@ -4001,7 +5452,7 @@
       </w:rPr>
     </w:lvl>
   </w:abstractNum>
-  <w:abstractNum w:abstractNumId="8" w15:restartNumberingAfterBreak="0">
+  <w:abstractNum w:abstractNumId="9" w15:restartNumberingAfterBreak="0">
     <w:nsid w:val="4B71703D"/>
     <w:multiLevelType w:val="hybridMultilevel"/>
     <w:tmpl w:val="50C8985E"/>
@@ -4114,7 +5565,7 @@
       </w:rPr>
     </w:lvl>
   </w:abstractNum>
-  <w:abstractNum w:abstractNumId="9" w15:restartNumberingAfterBreak="0">
+  <w:abstractNum w:abstractNumId="10" w15:restartNumberingAfterBreak="0">
     <w:nsid w:val="4DA86674"/>
     <w:multiLevelType w:val="hybridMultilevel"/>
     <w:tmpl w:val="57DE35C8"/>
@@ -4227,10 +5678,123 @@
       </w:rPr>
     </w:lvl>
   </w:abstractNum>
-  <w:abstractNum w:abstractNumId="10" w15:restartNumberingAfterBreak="0">
+  <w:abstractNum w:abstractNumId="11" w15:restartNumberingAfterBreak="0">
     <w:nsid w:val="687C342B"/>
     <w:multiLevelType w:val="hybridMultilevel"/>
     <w:tmpl w:val="37D45120"/>
+    <w:lvl w:ilvl="0" w:tplc="08070001">
+      <w:start w:val="1"/>
+      <w:numFmt w:val="bullet"/>
+      <w:lvlText w:val=""/>
+      <w:lvlJc w:val="left"/>
+      <w:pPr>
+        <w:ind w:left="720" w:hanging="360"/>
+      </w:pPr>
+      <w:rPr>
+        <w:rFonts w:ascii="Symbol" w:hAnsi="Symbol" w:hint="default"/>
+      </w:rPr>
+    </w:lvl>
+    <w:lvl w:ilvl="1" w:tplc="08070003" w:tentative="1">
+      <w:start w:val="1"/>
+      <w:numFmt w:val="bullet"/>
+      <w:lvlText w:val="o"/>
+      <w:lvlJc w:val="left"/>
+      <w:pPr>
+        <w:ind w:left="1440" w:hanging="360"/>
+      </w:pPr>
+      <w:rPr>
+        <w:rFonts w:ascii="Courier New" w:hAnsi="Courier New" w:cs="Courier New" w:hint="default"/>
+      </w:rPr>
+    </w:lvl>
+    <w:lvl w:ilvl="2" w:tplc="08070005" w:tentative="1">
+      <w:start w:val="1"/>
+      <w:numFmt w:val="bullet"/>
+      <w:lvlText w:val=""/>
+      <w:lvlJc w:val="left"/>
+      <w:pPr>
+        <w:ind w:left="2160" w:hanging="360"/>
+      </w:pPr>
+      <w:rPr>
+        <w:rFonts w:ascii="Wingdings" w:hAnsi="Wingdings" w:hint="default"/>
+      </w:rPr>
+    </w:lvl>
+    <w:lvl w:ilvl="3" w:tplc="08070001" w:tentative="1">
+      <w:start w:val="1"/>
+      <w:numFmt w:val="bullet"/>
+      <w:lvlText w:val=""/>
+      <w:lvlJc w:val="left"/>
+      <w:pPr>
+        <w:ind w:left="2880" w:hanging="360"/>
+      </w:pPr>
+      <w:rPr>
+        <w:rFonts w:ascii="Symbol" w:hAnsi="Symbol" w:hint="default"/>
+      </w:rPr>
+    </w:lvl>
+    <w:lvl w:ilvl="4" w:tplc="08070003" w:tentative="1">
+      <w:start w:val="1"/>
+      <w:numFmt w:val="bullet"/>
+      <w:lvlText w:val="o"/>
+      <w:lvlJc w:val="left"/>
+      <w:pPr>
+        <w:ind w:left="3600" w:hanging="360"/>
+      </w:pPr>
+      <w:rPr>
+        <w:rFonts w:ascii="Courier New" w:hAnsi="Courier New" w:cs="Courier New" w:hint="default"/>
+      </w:rPr>
+    </w:lvl>
+    <w:lvl w:ilvl="5" w:tplc="08070005" w:tentative="1">
+      <w:start w:val="1"/>
+      <w:numFmt w:val="bullet"/>
+      <w:lvlText w:val=""/>
+      <w:lvlJc w:val="left"/>
+      <w:pPr>
+        <w:ind w:left="4320" w:hanging="360"/>
+      </w:pPr>
+      <w:rPr>
+        <w:rFonts w:ascii="Wingdings" w:hAnsi="Wingdings" w:hint="default"/>
+      </w:rPr>
+    </w:lvl>
+    <w:lvl w:ilvl="6" w:tplc="08070001" w:tentative="1">
+      <w:start w:val="1"/>
+      <w:numFmt w:val="bullet"/>
+      <w:lvlText w:val=""/>
+      <w:lvlJc w:val="left"/>
+      <w:pPr>
+        <w:ind w:left="5040" w:hanging="360"/>
+      </w:pPr>
+      <w:rPr>
+        <w:rFonts w:ascii="Symbol" w:hAnsi="Symbol" w:hint="default"/>
+      </w:rPr>
+    </w:lvl>
+    <w:lvl w:ilvl="7" w:tplc="08070003" w:tentative="1">
+      <w:start w:val="1"/>
+      <w:numFmt w:val="bullet"/>
+      <w:lvlText w:val="o"/>
+      <w:lvlJc w:val="left"/>
+      <w:pPr>
+        <w:ind w:left="5760" w:hanging="360"/>
+      </w:pPr>
+      <w:rPr>
+        <w:rFonts w:ascii="Courier New" w:hAnsi="Courier New" w:cs="Courier New" w:hint="default"/>
+      </w:rPr>
+    </w:lvl>
+    <w:lvl w:ilvl="8" w:tplc="08070005" w:tentative="1">
+      <w:start w:val="1"/>
+      <w:numFmt w:val="bullet"/>
+      <w:lvlText w:val=""/>
+      <w:lvlJc w:val="left"/>
+      <w:pPr>
+        <w:ind w:left="6480" w:hanging="360"/>
+      </w:pPr>
+      <w:rPr>
+        <w:rFonts w:ascii="Wingdings" w:hAnsi="Wingdings" w:hint="default"/>
+      </w:rPr>
+    </w:lvl>
+  </w:abstractNum>
+  <w:abstractNum w:abstractNumId="12" w15:restartNumberingAfterBreak="0">
+    <w:nsid w:val="763815FB"/>
+    <w:multiLevelType w:val="hybridMultilevel"/>
+    <w:tmpl w:val="D5666AF2"/>
     <w:lvl w:ilvl="0" w:tplc="08070001">
       <w:start w:val="1"/>
       <w:numFmt w:val="bullet"/>
@@ -4350,10 +5914,10 @@
     <w:abstractNumId w:val="1"/>
   </w:num>
   <w:num w:numId="4">
-    <w:abstractNumId w:val="6"/>
+    <w:abstractNumId w:val="7"/>
   </w:num>
   <w:num w:numId="5">
-    <w:abstractNumId w:val="7"/>
+    <w:abstractNumId w:val="8"/>
   </w:num>
   <w:num w:numId="6">
     <w:abstractNumId w:val="4"/>
@@ -4362,16 +5926,22 @@
     <w:abstractNumId w:val="3"/>
   </w:num>
   <w:num w:numId="8">
-    <w:abstractNumId w:val="10"/>
+    <w:abstractNumId w:val="11"/>
   </w:num>
   <w:num w:numId="9">
-    <w:abstractNumId w:val="8"/>
+    <w:abstractNumId w:val="9"/>
   </w:num>
   <w:num w:numId="10">
-    <w:abstractNumId w:val="9"/>
+    <w:abstractNumId w:val="10"/>
   </w:num>
   <w:num w:numId="11">
     <w:abstractNumId w:val="5"/>
+  </w:num>
+  <w:num w:numId="12">
+    <w:abstractNumId w:val="6"/>
+  </w:num>
+  <w:num w:numId="13">
+    <w:abstractNumId w:val="12"/>
   </w:num>
 </w:numbering>
 </file>
@@ -5053,6 +6623,18 @@
     <w:uiPriority w:val="1"/>
     <w:rsid w:val="00A704E4"/>
   </w:style>
+  <w:style w:type="character" w:styleId="NichtaufgelsteErwhnung">
+    <w:name w:val="Unresolved Mention"/>
+    <w:basedOn w:val="Absatz-Standardschriftart"/>
+    <w:uiPriority w:val="99"/>
+    <w:semiHidden/>
+    <w:unhideWhenUsed/>
+    <w:rsid w:val="00B3140B"/>
+    <w:rPr>
+      <w:color w:val="605E5C"/>
+      <w:shd w:val="clear" w:color="auto" w:fill="E1DFDD"/>
+    </w:rPr>
+  </w:style>
 </w:styles>
 </file>
 

</xml_diff>

<commit_message>
Tidying up the code
</commit_message>
<xml_diff>
--- a/Doku/Projektdokumentation.docx
+++ b/Doku/Projektdokumentation.docx
@@ -969,7 +969,7 @@
               </mc:Choice>
               <mc:Fallback>
                 <w:pict>
-                  <v:group w14:anchorId="734D6BA4" id="Gruppe 114" o:spid="_x0000_s1026" style="position:absolute;margin-left:0;margin-top:0;width:18pt;height:10in;z-index:251659264;mso-width-percent:29;mso-height-percent:909;mso-left-percent:45;mso-position-horizontal-relative:page;mso-position-vertical:center;mso-position-vertical-relative:page;mso-width-percent:29;mso-height-percent:909;mso-left-percent:45" coordsize="2286,91440" o:gfxdata="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">
+                  <v:group w14:anchorId="2DA6495E" id="Gruppe 114" o:spid="_x0000_s1026" style="position:absolute;margin-left:0;margin-top:0;width:18pt;height:10in;z-index:251659264;mso-width-percent:29;mso-height-percent:909;mso-left-percent:45;mso-position-horizontal-relative:page;mso-position-vertical:center;mso-position-vertical-relative:page;mso-width-percent:29;mso-height-percent:909;mso-left-percent:45" coordsize="2286,91440" o:gfxdata="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">
                     <v:rect id="Rechteck 115" o:spid="_x0000_s1027" style="position:absolute;width:2286;height:87820;visibility:visible;mso-wrap-style:square;v-text-anchor:middle" o:gfxdata="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" fillcolor="#ed7d31 [3205]" stroked="f" strokeweight="1pt"/>
                     <v:rect id="Rechteck 116" o:spid="_x0000_s1028" style="position:absolute;top:89154;width:2286;height:2286;visibility:visible;mso-wrap-style:square;v-text-anchor:middle" o:gfxdata="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" fillcolor="#4472c4 [3204]" stroked="f" strokeweight="1pt">
                       <o:lock v:ext="edit" aspectratio="t"/>
@@ -2250,7 +2250,40 @@
         </w:rPr>
       </w:pPr>
       <w:r>
-        <w:t>Aufträge erstellen</w:t>
+        <w:t xml:space="preserve">Aufträge </w:t>
+      </w:r>
+      <w:r>
+        <w:t>anzeigen</w:t>
+      </w:r>
+    </w:p>
+    <w:p>
+      <w:pPr>
+        <w:pStyle w:val="Listenabsatz"/>
+        <w:numPr>
+          <w:ilvl w:val="1"/>
+          <w:numId w:val="1"/>
+        </w:numPr>
+        <w:rPr>
+          <w:noProof/>
+        </w:rPr>
+      </w:pPr>
+      <w:r>
+        <w:t>Für den Admin werden alle Aufträge angezeigt</w:t>
+      </w:r>
+    </w:p>
+    <w:p>
+      <w:pPr>
+        <w:pStyle w:val="Listenabsatz"/>
+        <w:numPr>
+          <w:ilvl w:val="1"/>
+          <w:numId w:val="1"/>
+        </w:numPr>
+        <w:rPr>
+          <w:noProof/>
+        </w:rPr>
+      </w:pPr>
+      <w:r>
+        <w:t>Für User werden die ihnen zugewiesenen Aufträge angezeigt</w:t>
       </w:r>
     </w:p>
     <w:p>
@@ -2265,10 +2298,37 @@
         </w:rPr>
       </w:pPr>
       <w:r>
+        <w:t>Auftrag erstellen</w:t>
+      </w:r>
+    </w:p>
+    <w:p>
+      <w:pPr>
+        <w:pStyle w:val="Listenabsatz"/>
+        <w:numPr>
+          <w:ilvl w:val="1"/>
+          <w:numId w:val="1"/>
+        </w:numPr>
         <w:rPr>
           <w:noProof/>
         </w:rPr>
-        <w:t>Auftrags Status ändern</w:t>
+      </w:pPr>
+      <w:r>
+        <w:t>Aufträge sollen vom Admin erstellt werden können</w:t>
+      </w:r>
+    </w:p>
+    <w:p>
+      <w:pPr>
+        <w:pStyle w:val="Listenabsatz"/>
+        <w:numPr>
+          <w:ilvl w:val="1"/>
+          <w:numId w:val="1"/>
+        </w:numPr>
+        <w:rPr>
+          <w:noProof/>
+        </w:rPr>
+      </w:pPr>
+      <w:r>
+        <w:t>Auftrag hat einen Text sowie einen verantwortlichen User</w:t>
       </w:r>
     </w:p>
     <w:p>
@@ -2286,7 +2346,61 @@
         <w:rPr>
           <w:noProof/>
         </w:rPr>
-        <w:t>Auftrag erstellen</w:t>
+        <w:t>Auftrags Status ändern</w:t>
+      </w:r>
+    </w:p>
+    <w:p>
+      <w:pPr>
+        <w:pStyle w:val="Listenabsatz"/>
+        <w:numPr>
+          <w:ilvl w:val="1"/>
+          <w:numId w:val="1"/>
+        </w:numPr>
+        <w:rPr>
+          <w:noProof/>
+        </w:rPr>
+      </w:pPr>
+      <w:r>
+        <w:rPr>
+          <w:noProof/>
+        </w:rPr>
+        <w:t>Statusänderung von ‘zu Erledigen’ --&gt; ‘in Bearbeitung’ --&gt; ‘erledigt’</w:t>
+      </w:r>
+    </w:p>
+    <w:p>
+      <w:pPr>
+        <w:pStyle w:val="Listenabsatz"/>
+        <w:numPr>
+          <w:ilvl w:val="1"/>
+          <w:numId w:val="1"/>
+        </w:numPr>
+        <w:rPr>
+          <w:noProof/>
+        </w:rPr>
+      </w:pPr>
+      <w:r>
+        <w:rPr>
+          <w:noProof/>
+        </w:rPr>
+        <w:t>Admin kann alle Aufträge bewegen</w:t>
+      </w:r>
+    </w:p>
+    <w:p>
+      <w:pPr>
+        <w:pStyle w:val="Listenabsatz"/>
+        <w:numPr>
+          <w:ilvl w:val="1"/>
+          <w:numId w:val="1"/>
+        </w:numPr>
+        <w:rPr>
+          <w:noProof/>
+        </w:rPr>
+      </w:pPr>
+      <w:r>
+        <w:rPr>
+          <w:noProof/>
+        </w:rPr>
+        <w:t>User kann nur seine Aufträge bewegen</w:t>
       </w:r>
     </w:p>
     <w:p>
@@ -2311,6 +2425,24 @@
       <w:pPr>
         <w:pStyle w:val="Listenabsatz"/>
         <w:numPr>
+          <w:ilvl w:val="1"/>
+          <w:numId w:val="1"/>
+        </w:numPr>
+        <w:rPr>
+          <w:noProof/>
+        </w:rPr>
+      </w:pPr>
+      <w:r>
+        <w:rPr>
+          <w:noProof/>
+        </w:rPr>
+        <w:t>Admin kann Auftrag löschen</w:t>
+      </w:r>
+    </w:p>
+    <w:p>
+      <w:pPr>
+        <w:pStyle w:val="Listenabsatz"/>
+        <w:numPr>
           <w:ilvl w:val="0"/>
           <w:numId w:val="1"/>
         </w:numPr>
@@ -2322,7 +2454,25 @@
         <w:rPr>
           <w:noProof/>
         </w:rPr>
-        <w:t>Login (user/admin)</w:t>
+        <w:t>Login</w:t>
+      </w:r>
+    </w:p>
+    <w:p>
+      <w:pPr>
+        <w:pStyle w:val="Listenabsatz"/>
+        <w:numPr>
+          <w:ilvl w:val="1"/>
+          <w:numId w:val="1"/>
+        </w:numPr>
+        <w:rPr>
+          <w:noProof/>
+        </w:rPr>
+      </w:pPr>
+      <w:r>
+        <w:rPr>
+          <w:noProof/>
+        </w:rPr>
+        <w:t>Hier können die Benutzter einloggen und werden ensprechend ihrer rechte auf die jeweilige Seite weitergeleitet.</w:t>
       </w:r>
     </w:p>
     <w:p>
@@ -2761,7 +2911,7 @@
           </mc:Choice>
           <mc:Fallback>
             <w:pict>
-              <v:shapetype w14:anchorId="0F14DAC3" id="_x0000_t32" coordsize="21600,21600" o:spt="32" o:oned="t" path="m,l21600,21600e" filled="f">
+              <v:shapetype w14:anchorId="46E94EAA" id="_x0000_t32" coordsize="21600,21600" o:spt="32" o:oned="t" path="m,l21600,21600e" filled="f">
                 <v:path arrowok="t" fillok="f" o:connecttype="none"/>
                 <o:lock v:ext="edit" shapetype="t"/>
               </v:shapetype>
@@ -2837,7 +2987,7 @@
           </mc:Choice>
           <mc:Fallback>
             <w:pict>
-              <v:shape w14:anchorId="53C22B9E" id="Gerade Verbindung mit Pfeil 25" o:spid="_x0000_s1026" type="#_x0000_t32" style="position:absolute;margin-left:104pt;margin-top:231.5pt;width:256.5pt;height:46.5pt;flip:x y;z-index:251685888;visibility:visible;mso-wrap-style:square;mso-width-percent:0;mso-height-percent:0;mso-wrap-distance-left:9pt;mso-wrap-distance-top:0;mso-wrap-distance-right:9pt;mso-wrap-distance-bottom:0;mso-position-horizontal:absolute;mso-position-horizontal-relative:text;mso-position-vertical:absolute;mso-position-vertical-relative:text;mso-width-percent:0;mso-height-percent:0;mso-width-relative:margin;mso-height-relative:margin" o:gfxdata="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" strokecolor="#4472c4 [3204]" strokeweight="1pt">
+              <v:shape w14:anchorId="088E8450" id="Gerade Verbindung mit Pfeil 25" o:spid="_x0000_s1026" type="#_x0000_t32" style="position:absolute;margin-left:104pt;margin-top:231.5pt;width:256.5pt;height:46.5pt;flip:x y;z-index:251685888;visibility:visible;mso-wrap-style:square;mso-width-percent:0;mso-height-percent:0;mso-wrap-distance-left:9pt;mso-wrap-distance-top:0;mso-wrap-distance-right:9pt;mso-wrap-distance-bottom:0;mso-position-horizontal:absolute;mso-position-horizontal-relative:text;mso-position-vertical:absolute;mso-position-vertical-relative:text;mso-width-percent:0;mso-height-percent:0;mso-width-relative:margin;mso-height-relative:margin" o:gfxdata="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" strokecolor="#4472c4 [3204]" strokeweight="1pt">
                 <v:stroke endarrow="block" joinstyle="miter"/>
               </v:shape>
             </w:pict>
@@ -3216,7 +3366,7 @@
           </mc:Choice>
           <mc:Fallback>
             <w:pict>
-              <v:shape w14:anchorId="57612732" id="Gerade Verbindung mit Pfeil 19" o:spid="_x0000_s1026" type="#_x0000_t32" style="position:absolute;margin-left:273pt;margin-top:156.05pt;width:87.5pt;height:3.6pt;flip:x y;z-index:251673600;visibility:visible;mso-wrap-style:square;mso-width-percent:0;mso-height-percent:0;mso-wrap-distance-left:9pt;mso-wrap-distance-top:0;mso-wrap-distance-right:9pt;mso-wrap-distance-bottom:0;mso-position-horizontal:absolute;mso-position-horizontal-relative:text;mso-position-vertical:absolute;mso-position-vertical-relative:text;mso-width-percent:0;mso-height-percent:0;mso-width-relative:margin;mso-height-relative:margin" o:gfxdata="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" strokecolor="#4472c4 [3204]" strokeweight="1pt">
+              <v:shape w14:anchorId="04128BDB" id="Gerade Verbindung mit Pfeil 19" o:spid="_x0000_s1026" type="#_x0000_t32" style="position:absolute;margin-left:273pt;margin-top:156.05pt;width:87.5pt;height:3.6pt;flip:x y;z-index:251673600;visibility:visible;mso-wrap-style:square;mso-width-percent:0;mso-height-percent:0;mso-wrap-distance-left:9pt;mso-wrap-distance-top:0;mso-wrap-distance-right:9pt;mso-wrap-distance-bottom:0;mso-position-horizontal:absolute;mso-position-horizontal-relative:text;mso-position-vertical:absolute;mso-position-vertical-relative:text;mso-width-percent:0;mso-height-percent:0;mso-width-relative:margin;mso-height-relative:margin" o:gfxdata="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" strokecolor="#4472c4 [3204]" strokeweight="1pt">
                 <v:stroke endarrow="block" joinstyle="miter"/>
               </v:shape>
             </w:pict>
@@ -3288,7 +3438,7 @@
           </mc:Choice>
           <mc:Fallback>
             <w:pict>
-              <v:shape w14:anchorId="415A75F7" id="Gerade Verbindung mit Pfeil 21" o:spid="_x0000_s1026" type="#_x0000_t32" style="position:absolute;margin-left:273pt;margin-top:194.85pt;width:87.5pt;height:3.6pt;flip:x y;z-index:251677696;visibility:visible;mso-wrap-style:square;mso-width-percent:0;mso-height-percent:0;mso-wrap-distance-left:9pt;mso-wrap-distance-top:0;mso-wrap-distance-right:9pt;mso-wrap-distance-bottom:0;mso-position-horizontal:absolute;mso-position-horizontal-relative:text;mso-position-vertical:absolute;mso-position-vertical-relative:text;mso-width-percent:0;mso-height-percent:0;mso-width-relative:margin;mso-height-relative:margin" o:gfxdata="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" strokecolor="#4472c4 [3204]" strokeweight="1pt">
+              <v:shape w14:anchorId="7D26C5E9" id="Gerade Verbindung mit Pfeil 21" o:spid="_x0000_s1026" type="#_x0000_t32" style="position:absolute;margin-left:273pt;margin-top:194.85pt;width:87.5pt;height:3.6pt;flip:x y;z-index:251677696;visibility:visible;mso-wrap-style:square;mso-width-percent:0;mso-height-percent:0;mso-wrap-distance-left:9pt;mso-wrap-distance-top:0;mso-wrap-distance-right:9pt;mso-wrap-distance-bottom:0;mso-position-horizontal:absolute;mso-position-horizontal-relative:text;mso-position-vertical:absolute;mso-position-vertical-relative:text;mso-width-percent:0;mso-height-percent:0;mso-width-relative:margin;mso-height-relative:margin" o:gfxdata="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" strokecolor="#4472c4 [3204]" strokeweight="1pt">
                 <v:stroke endarrow="block" joinstyle="miter"/>
               </v:shape>
             </w:pict>
@@ -3457,7 +3607,7 @@
           </mc:Choice>
           <mc:Fallback>
             <w:pict>
-              <v:shape w14:anchorId="25B276C7" id="Gerade Verbindung mit Pfeil 17" o:spid="_x0000_s1026" type="#_x0000_t32" style="position:absolute;margin-left:210.5pt;margin-top:108pt;width:150pt;height:3.6pt;flip:x;z-index:251669504;visibility:visible;mso-wrap-style:square;mso-width-percent:0;mso-height-percent:0;mso-wrap-distance-left:9pt;mso-wrap-distance-top:0;mso-wrap-distance-right:9pt;mso-wrap-distance-bottom:0;mso-position-horizontal:absolute;mso-position-horizontal-relative:text;mso-position-vertical:absolute;mso-position-vertical-relative:text;mso-width-percent:0;mso-height-percent:0;mso-width-relative:margin;mso-height-relative:margin" o:gfxdata="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" strokecolor="#4472c4 [3204]" strokeweight="1pt">
+              <v:shape w14:anchorId="71D79930" id="Gerade Verbindung mit Pfeil 17" o:spid="_x0000_s1026" type="#_x0000_t32" style="position:absolute;margin-left:210.5pt;margin-top:108pt;width:150pt;height:3.6pt;flip:x;z-index:251669504;visibility:visible;mso-wrap-style:square;mso-width-percent:0;mso-height-percent:0;mso-wrap-distance-left:9pt;mso-wrap-distance-top:0;mso-wrap-distance-right:9pt;mso-wrap-distance-bottom:0;mso-position-horizontal:absolute;mso-position-horizontal-relative:text;mso-position-vertical:absolute;mso-position-vertical-relative:text;mso-width-percent:0;mso-height-percent:0;mso-width-relative:margin;mso-height-relative:margin" o:gfxdata="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" strokecolor="#4472c4 [3204]" strokeweight="1pt">
                 <v:stroke endarrow="block" joinstyle="miter"/>
               </v:shape>
             </w:pict>
@@ -3642,7 +3792,7 @@
           </mc:Choice>
           <mc:Fallback>
             <w:pict>
-              <v:shape w14:anchorId="048BFA65" id="Gerade Verbindung mit Pfeil 15" o:spid="_x0000_s1026" type="#_x0000_t32" style="position:absolute;margin-left:304.25pt;margin-top:39.95pt;width:56pt;height:12.9pt;flip:x y;z-index:251665408;visibility:visible;mso-wrap-style:square;mso-width-percent:0;mso-height-percent:0;mso-wrap-distance-left:9pt;mso-wrap-distance-top:0;mso-wrap-distance-right:9pt;mso-wrap-distance-bottom:0;mso-position-horizontal:absolute;mso-position-horizontal-relative:text;mso-position-vertical:absolute;mso-position-vertical-relative:text;mso-width-percent:0;mso-height-percent:0;mso-width-relative:margin;mso-height-relative:margin" o:gfxdata="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" strokecolor="#4472c4 [3204]" strokeweight="1pt">
+              <v:shape w14:anchorId="5D651CA6" id="Gerade Verbindung mit Pfeil 15" o:spid="_x0000_s1026" type="#_x0000_t32" style="position:absolute;margin-left:304.25pt;margin-top:39.95pt;width:56pt;height:12.9pt;flip:x y;z-index:251665408;visibility:visible;mso-wrap-style:square;mso-width-percent:0;mso-height-percent:0;mso-wrap-distance-left:9pt;mso-wrap-distance-top:0;mso-wrap-distance-right:9pt;mso-wrap-distance-bottom:0;mso-position-horizontal:absolute;mso-position-horizontal-relative:text;mso-position-vertical:absolute;mso-position-vertical-relative:text;mso-width-percent:0;mso-height-percent:0;mso-width-relative:margin;mso-height-relative:margin" o:gfxdata="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" strokecolor="#4472c4 [3204]" strokeweight="1pt">
                 <v:stroke endarrow="block" joinstyle="miter"/>
               </v:shape>
             </w:pict>

</xml_diff>